<commit_message>
Roels, Responsabilidad y Cantidad
</commit_message>
<xml_diff>
--- a/Documentos/PGC.docx
+++ b/Documentos/PGC.docx
@@ -214,7 +214,7 @@
                 <v:stroke joinstyle="miter"/>
                 <v:path gradientshapeok="t" o:connecttype="rect"/>
               </v:shapetype>
-              <v:shape id="Cuadro de texto 1" o:spid="_x0000_s1026" type="#_x0000_t202" style="position:absolute;left:0;text-align:left;margin-left:0;margin-top:31.45pt;width:2in;height:2in;z-index:251659264;visibility:visible;mso-wrap-style:none;mso-wrap-distance-left:9pt;mso-wrap-distance-top:0;mso-wrap-distance-right:9pt;mso-wrap-distance-bottom:0;mso-position-horizontal:center;mso-position-horizontal-relative:margin;mso-position-vertical:absolute;mso-position-vertical-relative:text;v-text-anchor:top" o:gfxdata="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" filled="f" stroked="f">
+              <v:shape id="Cuadro de texto 1" o:spid="_x0000_s1026" type="#_x0000_t202" style="position:absolute;left:0;text-align:left;margin-left:0;margin-top:31.45pt;width:2in;height:2in;z-index:251659264;visibility:visible;mso-wrap-style:none;mso-wrap-distance-left:9pt;mso-wrap-distance-top:0;mso-wrap-distance-right:9pt;mso-wrap-distance-bottom:0;mso-position-horizontal:center;mso-position-horizontal-relative:margin;mso-position-vertical:absolute;mso-position-vertical-relative:text;v-text-anchor:top" o:gfxdata="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" filled="f" stroked="f">
                 <v:textbox style="mso-fit-shape-to-text:t">
                   <w:txbxContent>
                     <w:p>
@@ -298,7 +298,7 @@
     </w:p>
     <w:p>
       <w:pPr>
-        <w:pStyle w:val="Ttulo1"/>
+        <w:pStyle w:val="Heading1"/>
         <w:rPr>
           <w:lang w:val="es-MX"/>
         </w:rPr>
@@ -322,7 +322,7 @@
     </w:p>
     <w:tbl>
       <w:tblPr>
-        <w:tblStyle w:val="Tablaconcuadrcula"/>
+        <w:tblStyle w:val="TableGrid"/>
         <w:tblW w:w="8522" w:type="dxa"/>
         <w:tblLook w:val="04A0" w:firstRow="1" w:lastRow="0" w:firstColumn="1" w:lastColumn="0" w:noHBand="0" w:noVBand="1"/>
       </w:tblPr>
@@ -522,6 +522,103 @@
           </w:p>
         </w:tc>
       </w:tr>
+      <w:tr>
+        <w:trPr>
+          <w:trHeight w:val="364"/>
+        </w:trPr>
+        <w:tc>
+          <w:tcPr>
+            <w:tcW w:w="2126" w:type="dxa"/>
+          </w:tcPr>
+          <w:p>
+            <w:pPr>
+              <w:jc w:val="center"/>
+              <w:rPr>
+                <w:sz w:val="24"/>
+                <w:szCs w:val="24"/>
+                <w:lang w:val="es-MX"/>
+              </w:rPr>
+            </w:pPr>
+            <w:r>
+              <w:rPr>
+                <w:sz w:val="24"/>
+                <w:szCs w:val="24"/>
+                <w:lang w:val="es-MX"/>
+              </w:rPr>
+              <w:t>26/05/2019</w:t>
+            </w:r>
+          </w:p>
+        </w:tc>
+        <w:tc>
+          <w:tcPr>
+            <w:tcW w:w="2128" w:type="dxa"/>
+          </w:tcPr>
+          <w:p>
+            <w:pPr>
+              <w:jc w:val="center"/>
+              <w:rPr>
+                <w:sz w:val="24"/>
+                <w:szCs w:val="24"/>
+                <w:lang w:val="es-MX"/>
+              </w:rPr>
+            </w:pPr>
+            <w:r>
+              <w:rPr>
+                <w:sz w:val="24"/>
+                <w:szCs w:val="24"/>
+                <w:lang w:val="es-MX"/>
+              </w:rPr>
+              <w:t>1.2</w:t>
+            </w:r>
+          </w:p>
+        </w:tc>
+        <w:tc>
+          <w:tcPr>
+            <w:tcW w:w="2140" w:type="dxa"/>
+          </w:tcPr>
+          <w:p>
+            <w:pPr>
+              <w:jc w:val="center"/>
+              <w:rPr>
+                <w:sz w:val="24"/>
+                <w:szCs w:val="24"/>
+                <w:lang w:val="es-MX"/>
+              </w:rPr>
+            </w:pPr>
+            <w:r>
+              <w:rPr>
+                <w:sz w:val="24"/>
+                <w:szCs w:val="24"/>
+                <w:lang w:val="es-MX"/>
+              </w:rPr>
+              <w:t>Roles, Responsabilidad y Cantidad</w:t>
+            </w:r>
+          </w:p>
+        </w:tc>
+        <w:tc>
+          <w:tcPr>
+            <w:tcW w:w="2128" w:type="dxa"/>
+          </w:tcPr>
+          <w:p>
+            <w:pPr>
+              <w:jc w:val="center"/>
+              <w:rPr>
+                <w:sz w:val="24"/>
+                <w:szCs w:val="24"/>
+                <w:lang w:val="es-MX"/>
+              </w:rPr>
+            </w:pPr>
+            <w:r>
+              <w:rPr>
+                <w:sz w:val="24"/>
+                <w:szCs w:val="24"/>
+                <w:lang w:val="es-MX"/>
+              </w:rPr>
+              <w:t>Sanchez EsparzaGerson</w:t>
+            </w:r>
+          </w:p>
+        </w:tc>
+      </w:tr>
     </w:tbl>
     <w:p>
       <w:pPr>
@@ -573,7 +670,7 @@
       <w:sdtContent>
         <w:p>
           <w:pPr>
-            <w:pStyle w:val="TtuloTDC"/>
+            <w:pStyle w:val="TOCHeading"/>
           </w:pPr>
           <w:r>
             <w:rPr>
@@ -584,7 +681,7 @@
         </w:p>
         <w:p>
           <w:pPr>
-            <w:pStyle w:val="TDC1"/>
+            <w:pStyle w:val="TOC1"/>
             <w:tabs>
               <w:tab w:val="right" w:leader="dot" w:pos="8494"/>
             </w:tabs>
@@ -606,7 +703,7 @@
           <w:hyperlink w:anchor="_Toc7654899" w:history="1">
             <w:r>
               <w:rPr>
-                <w:rStyle w:val="Hipervnculo"/>
+                <w:rStyle w:val="Hyperlink"/>
                 <w:noProof/>
                 <w:lang w:val="es-MX"/>
               </w:rPr>
@@ -664,7 +761,7 @@
         </w:p>
         <w:p>
           <w:pPr>
-            <w:pStyle w:val="TDC1"/>
+            <w:pStyle w:val="TOC1"/>
             <w:tabs>
               <w:tab w:val="left" w:pos="440"/>
               <w:tab w:val="right" w:leader="dot" w:pos="8494"/>
@@ -678,7 +775,7 @@
           <w:hyperlink w:anchor="_Toc7654900" w:history="1">
             <w:r>
               <w:rPr>
-                <w:rStyle w:val="Hipervnculo"/>
+                <w:rStyle w:val="Hyperlink"/>
                 <w:noProof/>
                 <w:lang w:val="es-MX"/>
               </w:rPr>
@@ -694,7 +791,7 @@
             </w:r>
             <w:r>
               <w:rPr>
-                <w:rStyle w:val="Hipervnculo"/>
+                <w:rStyle w:val="Hyperlink"/>
                 <w:noProof/>
                 <w:lang w:val="es-MX"/>
               </w:rPr>
@@ -752,7 +849,7 @@
         </w:p>
         <w:p>
           <w:pPr>
-            <w:pStyle w:val="TDC2"/>
+            <w:pStyle w:val="TOC2"/>
             <w:tabs>
               <w:tab w:val="left" w:pos="880"/>
               <w:tab w:val="right" w:leader="dot" w:pos="8494"/>
@@ -766,7 +863,7 @@
           <w:hyperlink w:anchor="_Toc7654901" w:history="1">
             <w:r>
               <w:rPr>
-                <w:rStyle w:val="Hipervnculo"/>
+                <w:rStyle w:val="Hyperlink"/>
                 <w:noProof/>
                 <w:lang w:val="es-MX"/>
               </w:rPr>
@@ -782,7 +879,7 @@
             </w:r>
             <w:r>
               <w:rPr>
-                <w:rStyle w:val="Hipervnculo"/>
+                <w:rStyle w:val="Hyperlink"/>
                 <w:noProof/>
                 <w:lang w:val="es-MX"/>
               </w:rPr>
@@ -840,7 +937,7 @@
         </w:p>
         <w:p>
           <w:pPr>
-            <w:pStyle w:val="TDC2"/>
+            <w:pStyle w:val="TOC2"/>
             <w:tabs>
               <w:tab w:val="right" w:leader="dot" w:pos="8494"/>
             </w:tabs>
@@ -853,7 +950,7 @@
           <w:hyperlink w:anchor="_Toc7654902" w:history="1">
             <w:r>
               <w:rPr>
-                <w:rStyle w:val="Hipervnculo"/>
+                <w:rStyle w:val="Hyperlink"/>
                 <w:noProof/>
                 <w:lang w:val="es-MX"/>
               </w:rPr>
@@ -938,7 +1035,7 @@
     </w:p>
     <w:p>
       <w:pPr>
-        <w:pStyle w:val="Ttulo1"/>
+        <w:pStyle w:val="Heading1"/>
         <w:numPr>
           <w:ilvl w:val="0"/>
           <w:numId w:val="1"/>
@@ -966,7 +1063,7 @@
     </w:p>
     <w:p>
       <w:pPr>
-        <w:pStyle w:val="Ttulo2"/>
+        <w:pStyle w:val="Heading2"/>
         <w:numPr>
           <w:ilvl w:val="1"/>
           <w:numId w:val="11"/>
@@ -988,7 +1085,7 @@
     </w:p>
     <w:p>
       <w:pPr>
-        <w:pStyle w:val="Prrafodelista"/>
+        <w:pStyle w:val="ListParagraph"/>
         <w:ind w:left="885"/>
         <w:rPr>
           <w:lang w:val="es-MX"/>
@@ -1085,21 +1182,17 @@
     </w:p>
     <w:p>
       <w:pPr>
-        <w:pStyle w:val="Ttulo2"/>
-        <w:ind w:left="360"/>
+        <w:pStyle w:val="Heading2"/>
+        <w:numPr>
+          <w:ilvl w:val="1"/>
+          <w:numId w:val="11"/>
+        </w:numPr>
         <w:rPr>
           <w:sz w:val="28"/>
           <w:lang w:val="es-MX"/>
         </w:rPr>
       </w:pPr>
       <w:bookmarkStart w:id="4" w:name="_Toc7654902"/>
-      <w:r>
-        <w:rPr>
-          <w:sz w:val="28"/>
-          <w:lang w:val="es-MX"/>
-        </w:rPr>
-        <w:t xml:space="preserve">1.2 </w:t>
-      </w:r>
       <w:r>
         <w:rPr>
           <w:sz w:val="28"/>
@@ -1108,6 +1201,777 @@
         <w:t>Roles, Responsabilidades y Cantidad</w:t>
       </w:r>
       <w:bookmarkEnd w:id="4"/>
+    </w:p>
+    <w:p>
+      <w:pPr>
+        <w:pStyle w:val="ListParagraph"/>
+        <w:ind w:left="885"/>
+        <w:rPr>
+          <w:lang w:val="es-MX"/>
+        </w:rPr>
+      </w:pPr>
+    </w:p>
+    <w:p>
+      <w:pPr>
+        <w:ind w:left="360"/>
+        <w:jc w:val="both"/>
+        <w:rPr>
+          <w:rFonts w:cstheme="minorHAnsi"/>
+          <w:sz w:val="24"/>
+        </w:rPr>
+      </w:pPr>
+      <w:r>
+        <w:rPr>
+          <w:rFonts w:cstheme="minorHAnsi"/>
+          <w:sz w:val="24"/>
+        </w:rPr>
+        <w:t>A continuación, se presenta en la Tabla 1 los roles y sus responsabilidades correspondientes.</w:t>
+      </w:r>
+    </w:p>
+    <w:p>
+      <w:pPr>
+        <w:pStyle w:val="ListParagraph"/>
+        <w:rPr>
+          <w:lang w:val="es-MX"/>
+        </w:rPr>
+      </w:pPr>
+      <w:r>
+        <w:rPr>
+          <w:lang w:val="es-MX"/>
+        </w:rPr>
+        <w:t xml:space="preserve"> </w:t>
+      </w:r>
+    </w:p>
+    <w:tbl>
+      <w:tblPr>
+        <w:tblStyle w:val="TableGrid"/>
+        <w:tblW w:w="0" w:type="auto"/>
+        <w:tblLook w:val="04A0" w:firstRow="1" w:lastRow="0" w:firstColumn="1" w:lastColumn="0" w:noHBand="0" w:noVBand="1"/>
+      </w:tblPr>
+      <w:tblGrid>
+        <w:gridCol w:w="1966"/>
+        <w:gridCol w:w="3267"/>
+        <w:gridCol w:w="1301"/>
+        <w:gridCol w:w="1960"/>
+      </w:tblGrid>
+      <w:tr>
+        <w:tc>
+          <w:tcPr>
+            <w:tcW w:w="2032" w:type="dxa"/>
+          </w:tcPr>
+          <w:p>
+            <w:pPr>
+              <w:jc w:val="center"/>
+              <w:rPr>
+                <w:b/>
+                <w:sz w:val="24"/>
+                <w:szCs w:val="24"/>
+                <w:lang w:val="es-MX"/>
+              </w:rPr>
+            </w:pPr>
+            <w:r>
+              <w:rPr>
+                <w:b/>
+                <w:sz w:val="24"/>
+                <w:szCs w:val="24"/>
+                <w:lang w:val="es-MX"/>
+              </w:rPr>
+              <w:t>Roles</w:t>
+            </w:r>
+          </w:p>
+        </w:tc>
+        <w:tc>
+          <w:tcPr>
+            <w:tcW w:w="3411" w:type="dxa"/>
+          </w:tcPr>
+          <w:p>
+            <w:pPr>
+              <w:jc w:val="center"/>
+              <w:rPr>
+                <w:b/>
+                <w:sz w:val="24"/>
+                <w:szCs w:val="24"/>
+                <w:lang w:val="es-MX"/>
+              </w:rPr>
+            </w:pPr>
+            <w:r>
+              <w:rPr>
+                <w:b/>
+                <w:sz w:val="24"/>
+                <w:szCs w:val="24"/>
+                <w:lang w:val="es-MX"/>
+              </w:rPr>
+              <w:t>Responsabilidad</w:t>
+            </w:r>
+          </w:p>
+        </w:tc>
+        <w:tc>
+          <w:tcPr>
+            <w:tcW w:w="1150" w:type="dxa"/>
+          </w:tcPr>
+          <w:p>
+            <w:pPr>
+              <w:jc w:val="center"/>
+              <w:rPr>
+                <w:b/>
+                <w:sz w:val="24"/>
+                <w:szCs w:val="24"/>
+                <w:lang w:val="es-MX"/>
+              </w:rPr>
+            </w:pPr>
+            <w:r>
+              <w:rPr>
+                <w:b/>
+                <w:sz w:val="24"/>
+                <w:szCs w:val="24"/>
+                <w:lang w:val="es-MX"/>
+              </w:rPr>
+              <w:t>Cantidad</w:t>
+            </w:r>
+          </w:p>
+        </w:tc>
+        <w:tc>
+          <w:tcPr>
+            <w:tcW w:w="1901" w:type="dxa"/>
+          </w:tcPr>
+          <w:p>
+            <w:pPr>
+              <w:jc w:val="center"/>
+              <w:rPr>
+                <w:b/>
+                <w:sz w:val="24"/>
+                <w:szCs w:val="24"/>
+                <w:lang w:val="es-MX"/>
+              </w:rPr>
+            </w:pPr>
+            <w:r>
+              <w:rPr>
+                <w:b/>
+                <w:sz w:val="24"/>
+                <w:szCs w:val="24"/>
+                <w:lang w:val="es-MX"/>
+              </w:rPr>
+              <w:t>Autoridad</w:t>
+            </w:r>
+          </w:p>
+        </w:tc>
+      </w:tr>
+      <w:tr>
+        <w:tc>
+          <w:tcPr>
+            <w:tcW w:w="2032" w:type="dxa"/>
+            <w:vAlign w:val="center"/>
+          </w:tcPr>
+          <w:p>
+            <w:pPr>
+              <w:jc w:val="center"/>
+              <w:rPr>
+                <w:rFonts w:cstheme="minorHAnsi"/>
+                <w:sz w:val="24"/>
+                <w:szCs w:val="24"/>
+              </w:rPr>
+            </w:pPr>
+            <w:r>
+              <w:rPr>
+                <w:rFonts w:cstheme="minorHAnsi"/>
+                <w:sz w:val="24"/>
+                <w:szCs w:val="24"/>
+              </w:rPr>
+              <w:t>Gestor de la gestión de la configuración</w:t>
+            </w:r>
+          </w:p>
+        </w:tc>
+        <w:tc>
+          <w:tcPr>
+            <w:tcW w:w="3411" w:type="dxa"/>
+            <w:vAlign w:val="center"/>
+          </w:tcPr>
+          <w:p>
+            <w:pPr>
+              <w:pStyle w:val="ListParagraph"/>
+              <w:numPr>
+                <w:ilvl w:val="0"/>
+                <w:numId w:val="6"/>
+              </w:numPr>
+              <w:rPr>
+                <w:rFonts w:cstheme="minorHAnsi"/>
+                <w:sz w:val="24"/>
+                <w:szCs w:val="24"/>
+              </w:rPr>
+            </w:pPr>
+            <w:r>
+              <w:rPr>
+                <w:rFonts w:cstheme="minorHAnsi"/>
+                <w:sz w:val="24"/>
+                <w:szCs w:val="24"/>
+              </w:rPr>
+              <w:t>Encargado de implementar, mantener y mejorar la gestión de configuración.</w:t>
+            </w:r>
+          </w:p>
+          <w:p>
+            <w:pPr>
+              <w:pStyle w:val="ListParagraph"/>
+              <w:numPr>
+                <w:ilvl w:val="0"/>
+                <w:numId w:val="6"/>
+              </w:numPr>
+              <w:rPr>
+                <w:rFonts w:cstheme="minorHAnsi"/>
+                <w:sz w:val="24"/>
+                <w:szCs w:val="24"/>
+              </w:rPr>
+            </w:pPr>
+            <w:r>
+              <w:rPr>
+                <w:rFonts w:cstheme="minorHAnsi"/>
+                <w:sz w:val="24"/>
+                <w:szCs w:val="24"/>
+              </w:rPr>
+              <w:t>Responsable de la utilización de herramientas durante la gestión de configuración.</w:t>
+            </w:r>
+          </w:p>
+        </w:tc>
+        <w:tc>
+          <w:tcPr>
+            <w:tcW w:w="1150" w:type="dxa"/>
+          </w:tcPr>
+          <w:p>
+            <w:pPr>
+              <w:jc w:val="center"/>
+              <w:rPr>
+                <w:sz w:val="24"/>
+                <w:szCs w:val="24"/>
+                <w:lang w:val="es-MX"/>
+              </w:rPr>
+            </w:pPr>
+            <w:r>
+              <w:rPr>
+                <w:sz w:val="24"/>
+                <w:szCs w:val="24"/>
+                <w:lang w:val="es-MX"/>
+              </w:rPr>
+              <w:t>1</w:t>
+            </w:r>
+          </w:p>
+        </w:tc>
+        <w:tc>
+          <w:tcPr>
+            <w:tcW w:w="1901" w:type="dxa"/>
+          </w:tcPr>
+          <w:p>
+            <w:pPr>
+              <w:jc w:val="center"/>
+              <w:rPr>
+                <w:sz w:val="24"/>
+                <w:szCs w:val="24"/>
+                <w:lang w:val="es-MX"/>
+              </w:rPr>
+            </w:pPr>
+            <w:r>
+              <w:rPr>
+                <w:sz w:val="24"/>
+                <w:szCs w:val="24"/>
+                <w:lang w:val="es-MX"/>
+              </w:rPr>
+              <w:t>El primer responsable del cumplimiento y del proceso de gestión de configuración.</w:t>
+            </w:r>
+          </w:p>
+        </w:tc>
+      </w:tr>
+      <w:tr>
+        <w:tc>
+          <w:tcPr>
+            <w:tcW w:w="2032" w:type="dxa"/>
+            <w:vAlign w:val="center"/>
+          </w:tcPr>
+          <w:p>
+            <w:pPr>
+              <w:jc w:val="center"/>
+              <w:rPr>
+                <w:rFonts w:cstheme="minorHAnsi"/>
+                <w:sz w:val="24"/>
+                <w:szCs w:val="24"/>
+              </w:rPr>
+            </w:pPr>
+            <w:r>
+              <w:rPr>
+                <w:rFonts w:cstheme="minorHAnsi"/>
+                <w:sz w:val="24"/>
+                <w:szCs w:val="24"/>
+              </w:rPr>
+              <w:t>Comité de control de cambios</w:t>
+            </w:r>
+          </w:p>
+        </w:tc>
+        <w:tc>
+          <w:tcPr>
+            <w:tcW w:w="3411" w:type="dxa"/>
+            <w:vAlign w:val="center"/>
+          </w:tcPr>
+          <w:p>
+            <w:pPr>
+              <w:pStyle w:val="ListParagraph"/>
+              <w:numPr>
+                <w:ilvl w:val="0"/>
+                <w:numId w:val="5"/>
+              </w:numPr>
+              <w:rPr>
+                <w:rFonts w:cstheme="minorHAnsi"/>
+                <w:sz w:val="24"/>
+                <w:szCs w:val="24"/>
+              </w:rPr>
+            </w:pPr>
+            <w:r>
+              <w:rPr>
+                <w:rFonts w:cstheme="minorHAnsi"/>
+                <w:sz w:val="24"/>
+                <w:szCs w:val="24"/>
+              </w:rPr>
+              <w:t>Evaluación de registro de eventos.</w:t>
+            </w:r>
+          </w:p>
+          <w:p>
+            <w:pPr>
+              <w:pStyle w:val="ListParagraph"/>
+              <w:numPr>
+                <w:ilvl w:val="0"/>
+                <w:numId w:val="5"/>
+              </w:numPr>
+              <w:rPr>
+                <w:rFonts w:cstheme="minorHAnsi"/>
+                <w:sz w:val="24"/>
+                <w:szCs w:val="24"/>
+              </w:rPr>
+            </w:pPr>
+            <w:r>
+              <w:rPr>
+                <w:rFonts w:cstheme="minorHAnsi"/>
+                <w:sz w:val="24"/>
+                <w:szCs w:val="24"/>
+              </w:rPr>
+              <w:lastRenderedPageBreak/>
+              <w:t>Gestión de solicitudes de cambios relevantes</w:t>
+            </w:r>
+          </w:p>
+          <w:p>
+            <w:pPr>
+              <w:pStyle w:val="ListParagraph"/>
+              <w:numPr>
+                <w:ilvl w:val="0"/>
+                <w:numId w:val="5"/>
+              </w:numPr>
+              <w:rPr>
+                <w:rFonts w:cstheme="minorHAnsi"/>
+                <w:sz w:val="24"/>
+                <w:szCs w:val="24"/>
+              </w:rPr>
+            </w:pPr>
+            <w:r>
+              <w:rPr>
+                <w:rFonts w:cstheme="minorHAnsi"/>
+                <w:sz w:val="24"/>
+                <w:szCs w:val="24"/>
+              </w:rPr>
+              <w:t>Seguimiento de registro de eventos y solicitudes de cambios a través de sus respectivos ciclos de vida.</w:t>
+            </w:r>
+          </w:p>
+          <w:p>
+            <w:pPr>
+              <w:pStyle w:val="ListParagraph"/>
+              <w:numPr>
+                <w:ilvl w:val="0"/>
+                <w:numId w:val="5"/>
+              </w:numPr>
+              <w:rPr>
+                <w:rFonts w:cstheme="minorHAnsi"/>
+                <w:sz w:val="24"/>
+                <w:szCs w:val="24"/>
+              </w:rPr>
+            </w:pPr>
+            <w:r>
+              <w:rPr>
+                <w:rFonts w:cstheme="minorHAnsi"/>
+                <w:sz w:val="24"/>
+                <w:szCs w:val="24"/>
+              </w:rPr>
+              <w:t>Proveer apoyo a la persona que registró el evento.</w:t>
+            </w:r>
+          </w:p>
+          <w:p>
+            <w:pPr>
+              <w:pStyle w:val="ListParagraph"/>
+              <w:numPr>
+                <w:ilvl w:val="0"/>
+                <w:numId w:val="5"/>
+              </w:numPr>
+              <w:rPr>
+                <w:rFonts w:cstheme="minorHAnsi"/>
+                <w:sz w:val="24"/>
+                <w:szCs w:val="24"/>
+              </w:rPr>
+            </w:pPr>
+            <w:r>
+              <w:rPr>
+                <w:rFonts w:cstheme="minorHAnsi"/>
+                <w:sz w:val="24"/>
+                <w:szCs w:val="24"/>
+              </w:rPr>
+              <w:t>Coordinar con otros Comité de Control de Cambios.</w:t>
+            </w:r>
+          </w:p>
+          <w:p>
+            <w:pPr>
+              <w:pStyle w:val="ListParagraph"/>
+              <w:numPr>
+                <w:ilvl w:val="0"/>
+                <w:numId w:val="5"/>
+              </w:numPr>
+              <w:rPr>
+                <w:rFonts w:cstheme="minorHAnsi"/>
+                <w:sz w:val="24"/>
+                <w:szCs w:val="24"/>
+              </w:rPr>
+            </w:pPr>
+            <w:r>
+              <w:rPr>
+                <w:rFonts w:cstheme="minorHAnsi"/>
+                <w:sz w:val="24"/>
+                <w:szCs w:val="24"/>
+              </w:rPr>
+              <w:t>Coordinar con la gestión de proyecto u otra gestión relevante.</w:t>
+            </w:r>
+          </w:p>
+        </w:tc>
+        <w:tc>
+          <w:tcPr>
+            <w:tcW w:w="1150" w:type="dxa"/>
+          </w:tcPr>
+          <w:p>
+            <w:pPr>
+              <w:jc w:val="center"/>
+              <w:rPr>
+                <w:sz w:val="24"/>
+                <w:szCs w:val="24"/>
+                <w:lang w:val="es-MX"/>
+              </w:rPr>
+            </w:pPr>
+            <w:r>
+              <w:rPr>
+                <w:sz w:val="24"/>
+                <w:szCs w:val="24"/>
+                <w:lang w:val="es-MX"/>
+              </w:rPr>
+              <w:lastRenderedPageBreak/>
+              <w:t>1</w:t>
+            </w:r>
+          </w:p>
+        </w:tc>
+        <w:tc>
+          <w:tcPr>
+            <w:tcW w:w="1901" w:type="dxa"/>
+          </w:tcPr>
+          <w:p>
+            <w:pPr>
+              <w:jc w:val="center"/>
+              <w:rPr>
+                <w:sz w:val="24"/>
+                <w:szCs w:val="24"/>
+                <w:lang w:val="es-MX"/>
+              </w:rPr>
+            </w:pPr>
+            <w:r>
+              <w:rPr>
+                <w:sz w:val="24"/>
+                <w:szCs w:val="24"/>
+                <w:lang w:val="es-MX"/>
+              </w:rPr>
+              <w:t xml:space="preserve">Evalúa cualquier tipo </w:t>
+            </w:r>
+            <w:r>
+              <w:rPr>
+                <w:sz w:val="24"/>
+                <w:szCs w:val="24"/>
+                <w:lang w:val="es-MX"/>
+              </w:rPr>
+              <w:lastRenderedPageBreak/>
+              <w:t>de modificación</w:t>
+            </w:r>
+          </w:p>
+        </w:tc>
+      </w:tr>
+      <w:tr>
+        <w:tc>
+          <w:tcPr>
+            <w:tcW w:w="2032" w:type="dxa"/>
+            <w:vAlign w:val="center"/>
+          </w:tcPr>
+          <w:p>
+            <w:pPr>
+              <w:jc w:val="center"/>
+              <w:rPr>
+                <w:rFonts w:cstheme="minorHAnsi"/>
+                <w:sz w:val="24"/>
+                <w:szCs w:val="24"/>
+              </w:rPr>
+            </w:pPr>
+            <w:r>
+              <w:rPr>
+                <w:rFonts w:cstheme="minorHAnsi"/>
+                <w:sz w:val="24"/>
+                <w:szCs w:val="24"/>
+              </w:rPr>
+              <w:t>Equipo de desarrollo</w:t>
+            </w:r>
+          </w:p>
+        </w:tc>
+        <w:tc>
+          <w:tcPr>
+            <w:tcW w:w="3411" w:type="dxa"/>
+            <w:vAlign w:val="center"/>
+          </w:tcPr>
+          <w:p>
+            <w:pPr>
+              <w:pStyle w:val="ListParagraph"/>
+              <w:numPr>
+                <w:ilvl w:val="0"/>
+                <w:numId w:val="4"/>
+              </w:numPr>
+              <w:rPr>
+                <w:rFonts w:cstheme="minorHAnsi"/>
+                <w:sz w:val="24"/>
+                <w:szCs w:val="24"/>
+              </w:rPr>
+            </w:pPr>
+            <w:r>
+              <w:rPr>
+                <w:rFonts w:cstheme="minorHAnsi"/>
+                <w:sz w:val="24"/>
+                <w:szCs w:val="24"/>
+              </w:rPr>
+              <w:t>Participa de los requerimientos.</w:t>
+            </w:r>
+          </w:p>
+          <w:p>
+            <w:pPr>
+              <w:pStyle w:val="ListParagraph"/>
+              <w:numPr>
+                <w:ilvl w:val="0"/>
+                <w:numId w:val="4"/>
+              </w:numPr>
+              <w:rPr>
+                <w:rFonts w:cstheme="minorHAnsi"/>
+                <w:sz w:val="24"/>
+                <w:szCs w:val="24"/>
+              </w:rPr>
+            </w:pPr>
+            <w:r>
+              <w:rPr>
+                <w:rFonts w:cstheme="minorHAnsi"/>
+                <w:sz w:val="24"/>
+                <w:szCs w:val="24"/>
+              </w:rPr>
+              <w:t>Aborda diversos aspectos del desarrollo, incluidos documentos, código, entrenamiento, COTS y hardware.</w:t>
+            </w:r>
+          </w:p>
+        </w:tc>
+        <w:tc>
+          <w:tcPr>
+            <w:tcW w:w="1150" w:type="dxa"/>
+          </w:tcPr>
+          <w:p>
+            <w:pPr>
+              <w:jc w:val="center"/>
+              <w:rPr>
+                <w:sz w:val="24"/>
+                <w:szCs w:val="24"/>
+                <w:lang w:val="es-MX"/>
+              </w:rPr>
+            </w:pPr>
+            <w:r>
+              <w:rPr>
+                <w:sz w:val="24"/>
+                <w:szCs w:val="24"/>
+                <w:lang w:val="es-MX"/>
+              </w:rPr>
+              <w:t>3 – 5</w:t>
+            </w:r>
+          </w:p>
+        </w:tc>
+        <w:tc>
+          <w:tcPr>
+            <w:tcW w:w="1901" w:type="dxa"/>
+          </w:tcPr>
+          <w:p>
+            <w:pPr>
+              <w:jc w:val="center"/>
+              <w:rPr>
+                <w:sz w:val="24"/>
+                <w:szCs w:val="24"/>
+                <w:lang w:val="es-MX"/>
+              </w:rPr>
+            </w:pPr>
+            <w:r>
+              <w:rPr>
+                <w:sz w:val="24"/>
+                <w:szCs w:val="24"/>
+                <w:lang w:val="es-MX"/>
+              </w:rPr>
+              <w:t>Depende de cada miembro y sus obligaciones.</w:t>
+            </w:r>
+          </w:p>
+        </w:tc>
+      </w:tr>
+      <w:tr>
+        <w:tc>
+          <w:tcPr>
+            <w:tcW w:w="2032" w:type="dxa"/>
+            <w:vAlign w:val="center"/>
+          </w:tcPr>
+          <w:p>
+            <w:pPr>
+              <w:jc w:val="center"/>
+              <w:rPr>
+                <w:rFonts w:cstheme="minorHAnsi"/>
+                <w:sz w:val="24"/>
+                <w:szCs w:val="24"/>
+              </w:rPr>
+            </w:pPr>
+            <w:r>
+              <w:rPr>
+                <w:rFonts w:cstheme="minorHAnsi"/>
+                <w:sz w:val="24"/>
+                <w:szCs w:val="24"/>
+              </w:rPr>
+              <w:t>Bibliotecarios</w:t>
+            </w:r>
+          </w:p>
+        </w:tc>
+        <w:tc>
+          <w:tcPr>
+            <w:tcW w:w="3411" w:type="dxa"/>
+            <w:vAlign w:val="center"/>
+          </w:tcPr>
+          <w:p>
+            <w:pPr>
+              <w:pStyle w:val="ListParagraph"/>
+              <w:numPr>
+                <w:ilvl w:val="0"/>
+                <w:numId w:val="3"/>
+              </w:numPr>
+              <w:rPr>
+                <w:rFonts w:cstheme="minorHAnsi"/>
+                <w:sz w:val="24"/>
+                <w:szCs w:val="24"/>
+              </w:rPr>
+            </w:pPr>
+            <w:r>
+              <w:rPr>
+                <w:rFonts w:cstheme="minorHAnsi"/>
+                <w:sz w:val="24"/>
+                <w:szCs w:val="24"/>
+              </w:rPr>
+              <w:t>Define y da mantenimiento a las bibliotecas que son usadas durante la gestión de configuración.</w:t>
+            </w:r>
+          </w:p>
+          <w:p>
+            <w:pPr>
+              <w:pStyle w:val="ListParagraph"/>
+              <w:numPr>
+                <w:ilvl w:val="0"/>
+                <w:numId w:val="2"/>
+              </w:numPr>
+              <w:rPr>
+                <w:rFonts w:cstheme="minorHAnsi"/>
+                <w:sz w:val="24"/>
+                <w:szCs w:val="24"/>
+              </w:rPr>
+            </w:pPr>
+            <w:r>
+              <w:rPr>
+                <w:rFonts w:cstheme="minorHAnsi"/>
+                <w:sz w:val="24"/>
+                <w:szCs w:val="24"/>
+              </w:rPr>
+              <w:t>Es el encargado de asegurarse que los aspectos prácticos de la gestión de configuración trabajen entre sí adecuadamente.</w:t>
+            </w:r>
+          </w:p>
+        </w:tc>
+        <w:tc>
+          <w:tcPr>
+            <w:tcW w:w="1150" w:type="dxa"/>
+          </w:tcPr>
+          <w:p>
+            <w:pPr>
+              <w:jc w:val="center"/>
+              <w:rPr>
+                <w:sz w:val="24"/>
+                <w:szCs w:val="24"/>
+                <w:lang w:val="es-MX"/>
+              </w:rPr>
+            </w:pPr>
+            <w:r>
+              <w:rPr>
+                <w:sz w:val="24"/>
+                <w:szCs w:val="24"/>
+                <w:lang w:val="es-MX"/>
+              </w:rPr>
+              <w:t>1</w:t>
+            </w:r>
+          </w:p>
+        </w:tc>
+        <w:tc>
+          <w:tcPr>
+            <w:tcW w:w="1901" w:type="dxa"/>
+          </w:tcPr>
+          <w:p>
+            <w:pPr>
+              <w:jc w:val="center"/>
+              <w:rPr>
+                <w:sz w:val="24"/>
+                <w:szCs w:val="24"/>
+                <w:lang w:val="es-MX"/>
+              </w:rPr>
+            </w:pPr>
+            <w:r>
+              <w:rPr>
+                <w:sz w:val="24"/>
+                <w:szCs w:val="24"/>
+                <w:lang w:val="es-MX"/>
+              </w:rPr>
+              <w:t xml:space="preserve">Controla el ingreso a líneas base </w:t>
+            </w:r>
+            <w:r>
+              <w:rPr>
+                <w:rFonts w:cstheme="minorHAnsi"/>
+                <w:sz w:val="24"/>
+                <w:szCs w:val="24"/>
+              </w:rPr>
+              <w:t>garantizando el uso de los procedimientos formales definidos en el plan de SCM.</w:t>
+            </w:r>
+          </w:p>
+        </w:tc>
+      </w:tr>
+    </w:tbl>
+    <w:p>
+      <w:pPr>
+        <w:spacing w:line="240" w:lineRule="auto"/>
+        <w:ind w:left="1416" w:firstLine="708"/>
+        <w:rPr>
+          <w:rFonts w:cstheme="minorHAnsi"/>
+          <w:b/>
+          <w:sz w:val="20"/>
+          <w:szCs w:val="24"/>
+        </w:rPr>
+      </w:pPr>
+      <w:r>
+        <w:rPr>
+          <w:b/>
+          <w:sz w:val="20"/>
+          <w:szCs w:val="24"/>
+          <w:lang w:val="es-MX"/>
+        </w:rPr>
+        <w:t>Tabla 1. Roles, Responsabilidades y Cantidad</w:t>
+      </w:r>
     </w:p>
     <w:p>
       <w:pPr>
@@ -1164,7 +2028,7 @@
 <w:ftr xmlns:wpc="http://schemas.microsoft.com/office/word/2010/wordprocessingCanvas" xmlns:cx="http://schemas.microsoft.com/office/drawing/2014/chartex" xmlns:cx1="http://schemas.microsoft.com/office/drawing/2015/9/8/chartex" xmlns:cx2="http://schemas.microsoft.com/office/drawing/2015/10/21/chartex" xmlns:cx3="http://schemas.microsoft.com/office/drawing/2016/5/9/chartex" xmlns:cx4="http://schemas.microsoft.com/office/drawing/2016/5/10/chartex" xmlns:cx5="http://schemas.microsoft.com/office/drawing/2016/5/11/chartex" xmlns:cx6="http://schemas.microsoft.com/office/drawing/2016/5/12/chartex" xmlns:cx7="http://schemas.microsoft.com/office/drawing/2016/5/13/chartex" xmlns:cx8="http://schemas.microsoft.com/office/drawing/2016/5/14/chartex" xmlns:mc="http://schemas.openxmlformats.org/markup-compatibility/2006" xmlns:aink="http://schemas.microsoft.com/office/drawing/2016/ink" xmlns:am3d="http://schemas.microsoft.com/office/drawing/2017/model3d" xmlns:o="urn:schemas-microsoft-com:office:office" xmlns:r="http://schemas.openxmlformats.org/officeDocument/2006/relationships" xmlns:m="http://schemas.openxmlformats.org/officeDocument/2006/math" xmlns:v="urn:schemas-microsoft-com:vml" xmlns:wp14="http://schemas.microsoft.com/office/word/2010/wordprocessingDrawing" xmlns:wp="http://schemas.openxmlformats.org/drawingml/2006/wordprocessingDrawing" xmlns:w10="urn:schemas-microsoft-com:office:word" xmlns:w="http://schemas.openxmlformats.org/wordprocessingml/2006/main" xmlns:w14="http://schemas.microsoft.com/office/word/2010/wordml" xmlns:w15="http://schemas.microsoft.com/office/word/2012/wordml" xmlns:w16cid="http://schemas.microsoft.com/office/word/2016/wordml/cid" xmlns:w16se="http://schemas.microsoft.com/office/word/2015/wordml/symex" xmlns:wpg="http://schemas.microsoft.com/office/word/2010/wordprocessingGroup" xmlns:wpi="http://schemas.microsoft.com/office/word/2010/wordprocessingInk" xmlns:wne="http://schemas.microsoft.com/office/word/2006/wordml" xmlns:wps="http://schemas.microsoft.com/office/word/2010/wordprocessingShape" mc:Ignorable="w14 w15 w16se w16cid wp14">
   <w:p>
     <w:pPr>
-      <w:pStyle w:val="Piedepgina"/>
+      <w:pStyle w:val="Footer"/>
       <w:jc w:val="right"/>
     </w:pPr>
     <w:sdt>
@@ -1200,13 +2064,11 @@
   </w:p>
   <w:p>
     <w:pPr>
-      <w:pStyle w:val="Piedepgina"/>
+      <w:pStyle w:val="Footer"/>
     </w:pPr>
-    <w:proofErr w:type="spellStart"/>
     <w:r>
       <w:t>Hachiko</w:t>
     </w:r>
-    <w:proofErr w:type="spellEnd"/>
   </w:p>
 </w:ftr>
 </file>
@@ -3096,11 +3958,11 @@
     <w:name w:val="Normal"/>
     <w:qFormat/>
   </w:style>
-  <w:style w:type="paragraph" w:styleId="Ttulo1">
+  <w:style w:type="paragraph" w:styleId="Heading1">
     <w:name w:val="heading 1"/>
     <w:basedOn w:val="Normal"/>
     <w:next w:val="Normal"/>
-    <w:link w:val="Ttulo1Car"/>
+    <w:link w:val="Heading1Char"/>
     <w:uiPriority w:val="9"/>
     <w:qFormat/>
     <w:rsid w:val="00962D66"/>
@@ -3117,11 +3979,11 @@
       <w:szCs w:val="32"/>
     </w:rPr>
   </w:style>
-  <w:style w:type="paragraph" w:styleId="Ttulo2">
+  <w:style w:type="paragraph" w:styleId="Heading2">
     <w:name w:val="heading 2"/>
     <w:basedOn w:val="Normal"/>
     <w:next w:val="Normal"/>
-    <w:link w:val="Ttulo2Car"/>
+    <w:link w:val="Heading2Char"/>
     <w:uiPriority w:val="9"/>
     <w:unhideWhenUsed/>
     <w:qFormat/>
@@ -3139,11 +4001,11 @@
       <w:szCs w:val="26"/>
     </w:rPr>
   </w:style>
-  <w:style w:type="paragraph" w:styleId="Ttulo3">
+  <w:style w:type="paragraph" w:styleId="Heading3">
     <w:name w:val="heading 3"/>
     <w:basedOn w:val="Normal"/>
     <w:next w:val="Normal"/>
-    <w:link w:val="Ttulo3Car"/>
+    <w:link w:val="Heading3Char"/>
     <w:uiPriority w:val="9"/>
     <w:unhideWhenUsed/>
     <w:qFormat/>
@@ -3161,13 +4023,13 @@
       <w:szCs w:val="24"/>
     </w:rPr>
   </w:style>
-  <w:style w:type="character" w:default="1" w:styleId="Fuentedeprrafopredeter">
+  <w:style w:type="character" w:default="1" w:styleId="DefaultParagraphFont">
     <w:name w:val="Default Paragraph Font"/>
     <w:uiPriority w:val="1"/>
     <w:semiHidden/>
     <w:unhideWhenUsed/>
   </w:style>
-  <w:style w:type="table" w:default="1" w:styleId="Tablanormal">
+  <w:style w:type="table" w:default="1" w:styleId="TableNormal">
     <w:name w:val="Normal Table"/>
     <w:uiPriority w:val="99"/>
     <w:semiHidden/>
@@ -3182,16 +4044,16 @@
       </w:tblCellMar>
     </w:tblPr>
   </w:style>
-  <w:style w:type="numbering" w:default="1" w:styleId="Sinlista">
+  <w:style w:type="numbering" w:default="1" w:styleId="NoList">
     <w:name w:val="No List"/>
     <w:uiPriority w:val="99"/>
     <w:semiHidden/>
     <w:unhideWhenUsed/>
   </w:style>
-  <w:style w:type="paragraph" w:styleId="Encabezado">
+  <w:style w:type="paragraph" w:styleId="Header">
     <w:name w:val="header"/>
     <w:basedOn w:val="Normal"/>
-    <w:link w:val="EncabezadoCar"/>
+    <w:link w:val="HeaderChar"/>
     <w:uiPriority w:val="99"/>
     <w:unhideWhenUsed/>
     <w:rsid w:val="004C2DBD"/>
@@ -3203,17 +4065,17 @@
       <w:spacing w:after="0" w:line="240" w:lineRule="auto"/>
     </w:pPr>
   </w:style>
-  <w:style w:type="character" w:customStyle="1" w:styleId="EncabezadoCar">
-    <w:name w:val="Encabezado Car"/>
-    <w:basedOn w:val="Fuentedeprrafopredeter"/>
-    <w:link w:val="Encabezado"/>
+  <w:style w:type="character" w:customStyle="1" w:styleId="HeaderChar">
+    <w:name w:val="Header Char"/>
+    <w:basedOn w:val="DefaultParagraphFont"/>
+    <w:link w:val="Header"/>
     <w:uiPriority w:val="99"/>
     <w:rsid w:val="004C2DBD"/>
   </w:style>
-  <w:style w:type="paragraph" w:styleId="Piedepgina">
+  <w:style w:type="paragraph" w:styleId="Footer">
     <w:name w:val="footer"/>
     <w:basedOn w:val="Normal"/>
-    <w:link w:val="PiedepginaCar"/>
+    <w:link w:val="FooterChar"/>
     <w:uiPriority w:val="99"/>
     <w:unhideWhenUsed/>
     <w:rsid w:val="004C2DBD"/>
@@ -3225,16 +4087,16 @@
       <w:spacing w:after="0" w:line="240" w:lineRule="auto"/>
     </w:pPr>
   </w:style>
-  <w:style w:type="character" w:customStyle="1" w:styleId="PiedepginaCar">
-    <w:name w:val="Pie de página Car"/>
-    <w:basedOn w:val="Fuentedeprrafopredeter"/>
-    <w:link w:val="Piedepgina"/>
+  <w:style w:type="character" w:customStyle="1" w:styleId="FooterChar">
+    <w:name w:val="Footer Char"/>
+    <w:basedOn w:val="DefaultParagraphFont"/>
+    <w:link w:val="Footer"/>
     <w:uiPriority w:val="99"/>
     <w:rsid w:val="004C2DBD"/>
   </w:style>
-  <w:style w:type="table" w:styleId="Tablaconcuadrcula">
+  <w:style w:type="table" w:styleId="TableGrid">
     <w:name w:val="Table Grid"/>
-    <w:basedOn w:val="Tablanormal"/>
+    <w:basedOn w:val="TableNormal"/>
     <w:uiPriority w:val="39"/>
     <w:rsid w:val="0092662E"/>
     <w:pPr>
@@ -3251,10 +4113,10 @@
       </w:tblBorders>
     </w:tblPr>
   </w:style>
-  <w:style w:type="character" w:customStyle="1" w:styleId="Ttulo1Car">
-    <w:name w:val="Título 1 Car"/>
-    <w:basedOn w:val="Fuentedeprrafopredeter"/>
-    <w:link w:val="Ttulo1"/>
+  <w:style w:type="character" w:customStyle="1" w:styleId="Heading1Char">
+    <w:name w:val="Heading 1 Char"/>
+    <w:basedOn w:val="DefaultParagraphFont"/>
+    <w:link w:val="Heading1"/>
     <w:uiPriority w:val="9"/>
     <w:rsid w:val="00962D66"/>
     <w:rPr>
@@ -3264,9 +4126,9 @@
       <w:szCs w:val="32"/>
     </w:rPr>
   </w:style>
-  <w:style w:type="paragraph" w:styleId="TtuloTDC">
+  <w:style w:type="paragraph" w:styleId="TOCHeading">
     <w:name w:val="TOC Heading"/>
-    <w:basedOn w:val="Ttulo1"/>
+    <w:basedOn w:val="Heading1"/>
     <w:next w:val="Normal"/>
     <w:uiPriority w:val="39"/>
     <w:unhideWhenUsed/>
@@ -3279,10 +4141,10 @@
       <w:lang w:eastAsia="es-PE"/>
     </w:rPr>
   </w:style>
-  <w:style w:type="character" w:customStyle="1" w:styleId="Ttulo2Car">
-    <w:name w:val="Título 2 Car"/>
-    <w:basedOn w:val="Fuentedeprrafopredeter"/>
-    <w:link w:val="Ttulo2"/>
+  <w:style w:type="character" w:customStyle="1" w:styleId="Heading2Char">
+    <w:name w:val="Heading 2 Char"/>
+    <w:basedOn w:val="DefaultParagraphFont"/>
+    <w:link w:val="Heading2"/>
     <w:uiPriority w:val="9"/>
     <w:rsid w:val="00962D66"/>
     <w:rPr>
@@ -3292,10 +4154,10 @@
       <w:szCs w:val="26"/>
     </w:rPr>
   </w:style>
-  <w:style w:type="paragraph" w:styleId="Prrafodelista">
+  <w:style w:type="paragraph" w:styleId="ListParagraph">
     <w:name w:val="List Paragraph"/>
     <w:basedOn w:val="Normal"/>
-    <w:link w:val="PrrafodelistaCar"/>
+    <w:link w:val="ListParagraphChar"/>
     <w:qFormat/>
     <w:rsid w:val="00813220"/>
     <w:pPr>
@@ -3303,10 +4165,10 @@
       <w:contextualSpacing/>
     </w:pPr>
   </w:style>
-  <w:style w:type="character" w:customStyle="1" w:styleId="Ttulo3Car">
-    <w:name w:val="Título 3 Car"/>
-    <w:basedOn w:val="Fuentedeprrafopredeter"/>
-    <w:link w:val="Ttulo3"/>
+  <w:style w:type="character" w:customStyle="1" w:styleId="Heading3Char">
+    <w:name w:val="Heading 3 Char"/>
+    <w:basedOn w:val="DefaultParagraphFont"/>
+    <w:link w:val="Heading3"/>
     <w:uiPriority w:val="9"/>
     <w:rsid w:val="00B51755"/>
     <w:rPr>
@@ -3316,10 +4178,10 @@
       <w:szCs w:val="24"/>
     </w:rPr>
   </w:style>
-  <w:style w:type="paragraph" w:styleId="Textodeglobo">
+  <w:style w:type="paragraph" w:styleId="BalloonText">
     <w:name w:val="Balloon Text"/>
     <w:basedOn w:val="Normal"/>
-    <w:link w:val="TextodegloboCar"/>
+    <w:link w:val="BalloonTextChar"/>
     <w:uiPriority w:val="99"/>
     <w:semiHidden/>
     <w:unhideWhenUsed/>
@@ -3333,10 +4195,10 @@
       <w:szCs w:val="18"/>
     </w:rPr>
   </w:style>
-  <w:style w:type="character" w:customStyle="1" w:styleId="TextodegloboCar">
-    <w:name w:val="Texto de globo Car"/>
-    <w:basedOn w:val="Fuentedeprrafopredeter"/>
-    <w:link w:val="Textodeglobo"/>
+  <w:style w:type="character" w:customStyle="1" w:styleId="BalloonTextChar">
+    <w:name w:val="Balloon Text Char"/>
+    <w:basedOn w:val="DefaultParagraphFont"/>
+    <w:link w:val="BalloonText"/>
     <w:uiPriority w:val="99"/>
     <w:semiHidden/>
     <w:rsid w:val="00B51755"/>
@@ -3346,10 +4208,10 @@
       <w:szCs w:val="18"/>
     </w:rPr>
   </w:style>
-  <w:style w:type="character" w:customStyle="1" w:styleId="TextoindependienteCar">
-    <w:name w:val="Texto independiente Car"/>
-    <w:basedOn w:val="Fuentedeprrafopredeter"/>
-    <w:link w:val="Textoindependiente"/>
+  <w:style w:type="character" w:customStyle="1" w:styleId="BodyTextChar">
+    <w:name w:val="Body Text Char"/>
+    <w:basedOn w:val="DefaultParagraphFont"/>
+    <w:link w:val="BodyText"/>
     <w:qFormat/>
     <w:rsid w:val="00B51755"/>
     <w:rPr>
@@ -3359,10 +4221,10 @@
       <w:lang w:val="es-US"/>
     </w:rPr>
   </w:style>
-  <w:style w:type="paragraph" w:styleId="Textoindependiente">
+  <w:style w:type="paragraph" w:styleId="BodyText">
     <w:name w:val="Body Text"/>
     <w:basedOn w:val="Normal"/>
-    <w:link w:val="TextoindependienteCar"/>
+    <w:link w:val="BodyTextChar"/>
     <w:rsid w:val="00B51755"/>
     <w:pPr>
       <w:keepLines/>
@@ -3379,12 +4241,12 @@
   </w:style>
   <w:style w:type="character" w:customStyle="1" w:styleId="TextoindependienteCar1">
     <w:name w:val="Texto independiente Car1"/>
-    <w:basedOn w:val="Fuentedeprrafopredeter"/>
+    <w:basedOn w:val="DefaultParagraphFont"/>
     <w:uiPriority w:val="99"/>
     <w:semiHidden/>
     <w:rsid w:val="00B51755"/>
   </w:style>
-  <w:style w:type="paragraph" w:styleId="TDC1">
+  <w:style w:type="paragraph" w:styleId="TOC1">
     <w:name w:val="toc 1"/>
     <w:basedOn w:val="Normal"/>
     <w:next w:val="Normal"/>
@@ -3396,7 +4258,7 @@
       <w:spacing w:after="100"/>
     </w:pPr>
   </w:style>
-  <w:style w:type="paragraph" w:styleId="TDC2">
+  <w:style w:type="paragraph" w:styleId="TOC2">
     <w:name w:val="toc 2"/>
     <w:basedOn w:val="Normal"/>
     <w:next w:val="Normal"/>
@@ -3409,7 +4271,7 @@
       <w:ind w:left="220"/>
     </w:pPr>
   </w:style>
-  <w:style w:type="paragraph" w:styleId="TDC3">
+  <w:style w:type="paragraph" w:styleId="TOC3">
     <w:name w:val="toc 3"/>
     <w:basedOn w:val="Normal"/>
     <w:next w:val="Normal"/>
@@ -3422,9 +4284,9 @@
       <w:ind w:left="440"/>
     </w:pPr>
   </w:style>
-  <w:style w:type="character" w:styleId="Hipervnculo">
+  <w:style w:type="character" w:styleId="Hyperlink">
     <w:name w:val="Hyperlink"/>
-    <w:basedOn w:val="Fuentedeprrafopredeter"/>
+    <w:basedOn w:val="DefaultParagraphFont"/>
     <w:uiPriority w:val="99"/>
     <w:unhideWhenUsed/>
     <w:rsid w:val="00B51755"/>
@@ -3455,10 +4317,10 @@
       <w:lang w:val="es-ES" w:eastAsia="es-ES" w:bidi="hi-IN"/>
     </w:rPr>
   </w:style>
-  <w:style w:type="character" w:customStyle="1" w:styleId="PrrafodelistaCar">
-    <w:name w:val="Párrafo de lista Car"/>
-    <w:basedOn w:val="Fuentedeprrafopredeter"/>
-    <w:link w:val="Prrafodelista"/>
+  <w:style w:type="character" w:customStyle="1" w:styleId="ListParagraphChar">
+    <w:name w:val="List Paragraph Char"/>
+    <w:basedOn w:val="DefaultParagraphFont"/>
+    <w:link w:val="ListParagraph"/>
     <w:qFormat/>
     <w:rsid w:val="00845363"/>
   </w:style>
@@ -3726,7 +4588,7 @@
 </file>
 
 <file path=customXml/itemProps1.xml><?xml version="1.0" encoding="utf-8"?>
-<ds:datastoreItem xmlns:ds="http://schemas.openxmlformats.org/officeDocument/2006/customXml" ds:itemID="{17A59C2F-C05F-4C66-AC59-9D317E81893E}">
+<ds:datastoreItem xmlns:ds="http://schemas.openxmlformats.org/officeDocument/2006/customXml" ds:itemID="{EEA1790C-261E-EF47-A080-664615E318DB}">
   <ds:schemaRefs>
     <ds:schemaRef ds:uri="http://schemas.openxmlformats.org/officeDocument/2006/bibliography"/>
   </ds:schemaRefs>

</xml_diff>

<commit_message>
Roles, Responsabilidad y Cantidad
</commit_message>
<xml_diff>
--- a/Documentos/PGC.docx
+++ b/Documentos/PGC.docx
@@ -517,7 +517,25 @@
                 <w:szCs w:val="24"/>
                 <w:lang w:val="es-MX"/>
               </w:rPr>
-              <w:t>Ruesta Sedano Alexander</w:t>
+              <w:t>Ruesta Sedano</w:t>
+            </w:r>
+            <w:r>
+              <w:rPr>
+                <w:sz w:val="24"/>
+                <w:szCs w:val="24"/>
+                <w:lang w:val="es-MX"/>
+              </w:rPr>
+              <w:t>,</w:t>
+            </w:r>
+            <w:bookmarkStart w:id="1" w:name="_GoBack"/>
+            <w:bookmarkEnd w:id="1"/>
+            <w:r>
+              <w:rPr>
+                <w:sz w:val="24"/>
+                <w:szCs w:val="24"/>
+                <w:lang w:val="es-MX"/>
+              </w:rPr>
+              <w:t xml:space="preserve"> Alexander</w:t>
             </w:r>
           </w:p>
         </w:tc>
@@ -614,7 +632,23 @@
                 <w:szCs w:val="24"/>
                 <w:lang w:val="es-MX"/>
               </w:rPr>
-              <w:t>Sanchez EsparzaGerson</w:t>
+              <w:t>Sanchez Esparza</w:t>
+            </w:r>
+            <w:r>
+              <w:rPr>
+                <w:sz w:val="24"/>
+                <w:szCs w:val="24"/>
+                <w:lang w:val="es-MX"/>
+              </w:rPr>
+              <w:t xml:space="preserve">, </w:t>
+            </w:r>
+            <w:r>
+              <w:rPr>
+                <w:sz w:val="24"/>
+                <w:szCs w:val="24"/>
+                <w:lang w:val="es-MX"/>
+              </w:rPr>
+              <w:t>Gerson</w:t>
             </w:r>
           </w:p>
         </w:tc>
@@ -628,8 +662,6 @@
           <w:lang w:val="es-MX"/>
         </w:rPr>
       </w:pPr>
-      <w:bookmarkStart w:id="1" w:name="_GoBack"/>
-      <w:bookmarkEnd w:id="1"/>
     </w:p>
     <w:p>
       <w:pPr>
@@ -1720,6 +1752,7 @@
                 <w:sz w:val="24"/>
                 <w:szCs w:val="24"/>
               </w:rPr>
+              <w:lastRenderedPageBreak/>
               <w:t>Equipo de desarrollo</w:t>
             </w:r>
           </w:p>
@@ -4588,7 +4621,7 @@
 </file>
 
 <file path=customXml/itemProps1.xml><?xml version="1.0" encoding="utf-8"?>
-<ds:datastoreItem xmlns:ds="http://schemas.openxmlformats.org/officeDocument/2006/customXml" ds:itemID="{EEA1790C-261E-EF47-A080-664615E318DB}">
+<ds:datastoreItem xmlns:ds="http://schemas.openxmlformats.org/officeDocument/2006/customXml" ds:itemID="{8A48192B-8161-104D-BE52-DE8CB760A49F}">
   <ds:schemaRefs>
     <ds:schemaRef ds:uri="http://schemas.openxmlformats.org/officeDocument/2006/bibliography"/>
   </ds:schemaRefs>

</xml_diff>

<commit_message>
Herramientas, entorno e infraestructura
</commit_message>
<xml_diff>
--- a/Documentos/PGC.docx
+++ b/Documentos/PGC.docx
@@ -56,7 +56,7 @@
           <w:sz w:val="52"/>
           <w:lang w:val="es-MX"/>
         </w:rPr>
-        <w:t>3</w:t>
+        <w:t>4</w:t>
       </w:r>
     </w:p>
     <w:p>
@@ -310,7 +310,7 @@
           <w:lang w:val="es-MX"/>
         </w:rPr>
       </w:pPr>
-      <w:bookmarkStart w:id="0" w:name="_Toc7686349"/>
+      <w:bookmarkStart w:id="0" w:name="_Toc7692295"/>
       <w:r>
         <w:rPr>
           <w:lang w:val="es-MX"/>
@@ -318,9 +318,7 @@
         <w:lastRenderedPageBreak/>
         <w:t>Historial de Revisiones</w:t>
       </w:r>
-      <w:bookmarkStart w:id="1" w:name="_GoBack"/>
       <w:bookmarkEnd w:id="0"/>
-      <w:bookmarkEnd w:id="1"/>
     </w:p>
     <w:p>
       <w:pPr>
@@ -723,6 +721,123 @@
               </w:rPr>
               <w:t>Satornicio Medina Andres</w:t>
             </w:r>
+          </w:p>
+        </w:tc>
+      </w:tr>
+      <w:tr>
+        <w:trPr>
+          <w:trHeight w:val="364"/>
+        </w:trPr>
+        <w:tc>
+          <w:tcPr>
+            <w:tcW w:w="2126" w:type="dxa"/>
+          </w:tcPr>
+          <w:p>
+            <w:pPr>
+              <w:jc w:val="center"/>
+              <w:rPr>
+                <w:sz w:val="24"/>
+                <w:szCs w:val="24"/>
+                <w:lang w:val="es-MX"/>
+              </w:rPr>
+            </w:pPr>
+            <w:r>
+              <w:rPr>
+                <w:sz w:val="24"/>
+                <w:szCs w:val="24"/>
+                <w:lang w:val="es-MX"/>
+              </w:rPr>
+              <w:t>28/05/2019</w:t>
+            </w:r>
+          </w:p>
+        </w:tc>
+        <w:tc>
+          <w:tcPr>
+            <w:tcW w:w="2128" w:type="dxa"/>
+          </w:tcPr>
+          <w:p>
+            <w:pPr>
+              <w:jc w:val="center"/>
+              <w:rPr>
+                <w:sz w:val="24"/>
+                <w:szCs w:val="24"/>
+                <w:lang w:val="es-MX"/>
+              </w:rPr>
+            </w:pPr>
+            <w:r>
+              <w:rPr>
+                <w:sz w:val="24"/>
+                <w:szCs w:val="24"/>
+                <w:lang w:val="es-MX"/>
+              </w:rPr>
+              <w:t>1.4</w:t>
+            </w:r>
+          </w:p>
+        </w:tc>
+        <w:tc>
+          <w:tcPr>
+            <w:tcW w:w="2140" w:type="dxa"/>
+          </w:tcPr>
+          <w:p>
+            <w:pPr>
+              <w:jc w:val="center"/>
+              <w:rPr>
+                <w:sz w:val="24"/>
+                <w:szCs w:val="24"/>
+                <w:lang w:val="es-MX"/>
+              </w:rPr>
+            </w:pPr>
+            <w:r>
+              <w:rPr>
+                <w:sz w:val="24"/>
+                <w:szCs w:val="24"/>
+                <w:lang w:val="es-MX"/>
+              </w:rPr>
+              <w:t>Herramientas, Entorno e Infraestructura</w:t>
+            </w:r>
+          </w:p>
+        </w:tc>
+        <w:tc>
+          <w:tcPr>
+            <w:tcW w:w="2128" w:type="dxa"/>
+          </w:tcPr>
+          <w:p>
+            <w:pPr>
+              <w:jc w:val="center"/>
+              <w:rPr>
+                <w:sz w:val="24"/>
+                <w:szCs w:val="24"/>
+                <w:lang w:val="es-MX"/>
+              </w:rPr>
+            </w:pPr>
+            <w:r>
+              <w:rPr>
+                <w:sz w:val="24"/>
+                <w:szCs w:val="24"/>
+                <w:lang w:val="es-MX"/>
+              </w:rPr>
+              <w:t xml:space="preserve">Aguirre Olazo </w:t>
+            </w:r>
+            <w:proofErr w:type="spellStart"/>
+            <w:r>
+              <w:rPr>
+                <w:sz w:val="24"/>
+                <w:szCs w:val="24"/>
+                <w:lang w:val="es-MX"/>
+              </w:rPr>
+              <w:t>Estéfano</w:t>
+            </w:r>
+            <w:proofErr w:type="spellEnd"/>
+          </w:p>
+          <w:p>
+            <w:pPr>
+              <w:jc w:val="center"/>
+              <w:rPr>
+                <w:sz w:val="24"/>
+                <w:szCs w:val="24"/>
+                <w:lang w:val="es-MX"/>
+              </w:rPr>
+            </w:pPr>
           </w:p>
         </w:tc>
       </w:tr>
@@ -805,7 +920,7 @@
           <w:r>
             <w:fldChar w:fldCharType="separate"/>
           </w:r>
-          <w:hyperlink w:anchor="_Toc7686349" w:history="1">
+          <w:hyperlink w:anchor="_Toc7692295" w:history="1">
             <w:r>
               <w:rPr>
                 <w:rStyle w:val="Hipervnculo"/>
@@ -833,7 +948,7 @@
                 <w:noProof/>
                 <w:webHidden/>
               </w:rPr>
-              <w:instrText xml:space="preserve"> PAGEREF _Toc7686349 \h </w:instrText>
+              <w:instrText xml:space="preserve"> PAGEREF _Toc7692295 \h </w:instrText>
             </w:r>
             <w:r>
               <w:rPr>
@@ -877,7 +992,7 @@
               <w:lang w:eastAsia="es-PE"/>
             </w:rPr>
           </w:pPr>
-          <w:hyperlink w:anchor="_Toc7686350" w:history="1">
+          <w:hyperlink w:anchor="_Toc7692296" w:history="1">
             <w:r>
               <w:rPr>
                 <w:rStyle w:val="Hipervnculo"/>
@@ -921,7 +1036,7 @@
                 <w:noProof/>
                 <w:webHidden/>
               </w:rPr>
-              <w:instrText xml:space="preserve"> PAGEREF _Toc7686350 \h </w:instrText>
+              <w:instrText xml:space="preserve"> PAGEREF _Toc7692296 \h </w:instrText>
             </w:r>
             <w:r>
               <w:rPr>
@@ -965,7 +1080,7 @@
               <w:lang w:eastAsia="es-PE"/>
             </w:rPr>
           </w:pPr>
-          <w:hyperlink w:anchor="_Toc7686351" w:history="1">
+          <w:hyperlink w:anchor="_Toc7692297" w:history="1">
             <w:r>
               <w:rPr>
                 <w:rStyle w:val="Hipervnculo"/>
@@ -1009,7 +1124,7 @@
                 <w:noProof/>
                 <w:webHidden/>
               </w:rPr>
-              <w:instrText xml:space="preserve"> PAGEREF _Toc7686351 \h </w:instrText>
+              <w:instrText xml:space="preserve"> PAGEREF _Toc7692297 \h </w:instrText>
             </w:r>
             <w:r>
               <w:rPr>
@@ -1053,7 +1168,7 @@
               <w:lang w:eastAsia="es-PE"/>
             </w:rPr>
           </w:pPr>
-          <w:hyperlink w:anchor="_Toc7686352" w:history="1">
+          <w:hyperlink w:anchor="_Toc7692298" w:history="1">
             <w:r>
               <w:rPr>
                 <w:rStyle w:val="Hipervnculo"/>
@@ -1097,7 +1212,7 @@
                 <w:noProof/>
                 <w:webHidden/>
               </w:rPr>
-              <w:instrText xml:space="preserve"> PAGEREF _Toc7686352 \h </w:instrText>
+              <w:instrText xml:space="preserve"> PAGEREF _Toc7692298 \h </w:instrText>
             </w:r>
             <w:r>
               <w:rPr>
@@ -1140,14 +1255,14 @@
               <w:lang w:eastAsia="es-PE"/>
             </w:rPr>
           </w:pPr>
-          <w:hyperlink w:anchor="_Toc7686353" w:history="1">
+          <w:hyperlink w:anchor="_Toc7692299" w:history="1">
             <w:r>
               <w:rPr>
                 <w:rStyle w:val="Hipervnculo"/>
                 <w:noProof/>
                 <w:lang w:val="es-MX"/>
               </w:rPr>
-              <w:t>1.3  Políticas, Directrices y Procedimientos</w:t>
+              <w:t>1.3 Políticas, Directrices y Procedimientos</w:t>
             </w:r>
             <w:r>
               <w:rPr>
@@ -1168,7 +1283,7 @@
                 <w:noProof/>
                 <w:webHidden/>
               </w:rPr>
-              <w:instrText xml:space="preserve"> PAGEREF _Toc7686353 \h </w:instrText>
+              <w:instrText xml:space="preserve"> PAGEREF _Toc7692299 \h </w:instrText>
             </w:r>
             <w:r>
               <w:rPr>
@@ -1189,6 +1304,290 @@
                 <w:webHidden/>
               </w:rPr>
               <w:t>6</w:t>
+            </w:r>
+            <w:r>
+              <w:rPr>
+                <w:noProof/>
+                <w:webHidden/>
+              </w:rPr>
+              <w:fldChar w:fldCharType="end"/>
+            </w:r>
+          </w:hyperlink>
+        </w:p>
+        <w:p>
+          <w:pPr>
+            <w:pStyle w:val="TDC2"/>
+            <w:tabs>
+              <w:tab w:val="right" w:leader="dot" w:pos="8494"/>
+            </w:tabs>
+            <w:rPr>
+              <w:rFonts w:eastAsiaTheme="minorEastAsia"/>
+              <w:noProof/>
+              <w:lang w:eastAsia="es-PE"/>
+            </w:rPr>
+          </w:pPr>
+          <w:hyperlink w:anchor="_Toc7692300" w:history="1">
+            <w:r>
+              <w:rPr>
+                <w:rStyle w:val="Hipervnculo"/>
+                <w:noProof/>
+                <w:lang w:val="es-MX"/>
+              </w:rPr>
+              <w:t>1.4 Herramientas, Entorno e Infraestructura</w:t>
+            </w:r>
+            <w:r>
+              <w:rPr>
+                <w:noProof/>
+                <w:webHidden/>
+              </w:rPr>
+              <w:tab/>
+            </w:r>
+            <w:r>
+              <w:rPr>
+                <w:noProof/>
+                <w:webHidden/>
+              </w:rPr>
+              <w:fldChar w:fldCharType="begin"/>
+            </w:r>
+            <w:r>
+              <w:rPr>
+                <w:noProof/>
+                <w:webHidden/>
+              </w:rPr>
+              <w:instrText xml:space="preserve"> PAGEREF _Toc7692300 \h </w:instrText>
+            </w:r>
+            <w:r>
+              <w:rPr>
+                <w:noProof/>
+                <w:webHidden/>
+              </w:rPr>
+            </w:r>
+            <w:r>
+              <w:rPr>
+                <w:noProof/>
+                <w:webHidden/>
+              </w:rPr>
+              <w:fldChar w:fldCharType="separate"/>
+            </w:r>
+            <w:r>
+              <w:rPr>
+                <w:noProof/>
+                <w:webHidden/>
+              </w:rPr>
+              <w:t>6</w:t>
+            </w:r>
+            <w:r>
+              <w:rPr>
+                <w:noProof/>
+                <w:webHidden/>
+              </w:rPr>
+              <w:fldChar w:fldCharType="end"/>
+            </w:r>
+          </w:hyperlink>
+        </w:p>
+        <w:p>
+          <w:pPr>
+            <w:pStyle w:val="TDC3"/>
+            <w:tabs>
+              <w:tab w:val="right" w:leader="dot" w:pos="8494"/>
+            </w:tabs>
+            <w:rPr>
+              <w:rFonts w:eastAsiaTheme="minorEastAsia"/>
+              <w:noProof/>
+              <w:lang w:eastAsia="es-PE"/>
+            </w:rPr>
+          </w:pPr>
+          <w:hyperlink w:anchor="_Toc7692301" w:history="1">
+            <w:r>
+              <w:rPr>
+                <w:rStyle w:val="Hipervnculo"/>
+                <w:noProof/>
+                <w:lang w:val="es-MX"/>
+              </w:rPr>
+              <w:t>1.4.1 Herramientas</w:t>
+            </w:r>
+            <w:r>
+              <w:rPr>
+                <w:noProof/>
+                <w:webHidden/>
+              </w:rPr>
+              <w:tab/>
+            </w:r>
+            <w:r>
+              <w:rPr>
+                <w:noProof/>
+                <w:webHidden/>
+              </w:rPr>
+              <w:fldChar w:fldCharType="begin"/>
+            </w:r>
+            <w:r>
+              <w:rPr>
+                <w:noProof/>
+                <w:webHidden/>
+              </w:rPr>
+              <w:instrText xml:space="preserve"> PAGEREF _Toc7692301 \h </w:instrText>
+            </w:r>
+            <w:r>
+              <w:rPr>
+                <w:noProof/>
+                <w:webHidden/>
+              </w:rPr>
+            </w:r>
+            <w:r>
+              <w:rPr>
+                <w:noProof/>
+                <w:webHidden/>
+              </w:rPr>
+              <w:fldChar w:fldCharType="separate"/>
+            </w:r>
+            <w:r>
+              <w:rPr>
+                <w:noProof/>
+                <w:webHidden/>
+              </w:rPr>
+              <w:t>6</w:t>
+            </w:r>
+            <w:r>
+              <w:rPr>
+                <w:noProof/>
+                <w:webHidden/>
+              </w:rPr>
+              <w:fldChar w:fldCharType="end"/>
+            </w:r>
+          </w:hyperlink>
+        </w:p>
+        <w:p>
+          <w:pPr>
+            <w:pStyle w:val="TDC3"/>
+            <w:tabs>
+              <w:tab w:val="right" w:leader="dot" w:pos="8494"/>
+            </w:tabs>
+            <w:rPr>
+              <w:rFonts w:eastAsiaTheme="minorEastAsia"/>
+              <w:noProof/>
+              <w:lang w:eastAsia="es-PE"/>
+            </w:rPr>
+          </w:pPr>
+          <w:hyperlink w:anchor="_Toc7692302" w:history="1">
+            <w:r>
+              <w:rPr>
+                <w:rStyle w:val="Hipervnculo"/>
+                <w:noProof/>
+                <w:lang w:val="es-MX"/>
+              </w:rPr>
+              <w:t>1.4.2 Entorno</w:t>
+            </w:r>
+            <w:r>
+              <w:rPr>
+                <w:noProof/>
+                <w:webHidden/>
+              </w:rPr>
+              <w:tab/>
+            </w:r>
+            <w:r>
+              <w:rPr>
+                <w:noProof/>
+                <w:webHidden/>
+              </w:rPr>
+              <w:fldChar w:fldCharType="begin"/>
+            </w:r>
+            <w:r>
+              <w:rPr>
+                <w:noProof/>
+                <w:webHidden/>
+              </w:rPr>
+              <w:instrText xml:space="preserve"> PAGEREF _Toc7692302 \h </w:instrText>
+            </w:r>
+            <w:r>
+              <w:rPr>
+                <w:noProof/>
+                <w:webHidden/>
+              </w:rPr>
+            </w:r>
+            <w:r>
+              <w:rPr>
+                <w:noProof/>
+                <w:webHidden/>
+              </w:rPr>
+              <w:fldChar w:fldCharType="separate"/>
+            </w:r>
+            <w:r>
+              <w:rPr>
+                <w:noProof/>
+                <w:webHidden/>
+              </w:rPr>
+              <w:t>8</w:t>
+            </w:r>
+            <w:r>
+              <w:rPr>
+                <w:noProof/>
+                <w:webHidden/>
+              </w:rPr>
+              <w:fldChar w:fldCharType="end"/>
+            </w:r>
+          </w:hyperlink>
+        </w:p>
+        <w:p>
+          <w:pPr>
+            <w:pStyle w:val="TDC3"/>
+            <w:tabs>
+              <w:tab w:val="right" w:leader="dot" w:pos="8494"/>
+            </w:tabs>
+            <w:rPr>
+              <w:rFonts w:eastAsiaTheme="minorEastAsia"/>
+              <w:noProof/>
+              <w:lang w:eastAsia="es-PE"/>
+            </w:rPr>
+          </w:pPr>
+          <w:hyperlink w:anchor="_Toc7692303" w:history="1">
+            <w:r>
+              <w:rPr>
+                <w:rStyle w:val="Hipervnculo"/>
+                <w:noProof/>
+                <w:lang w:val="es-MX"/>
+              </w:rPr>
+              <w:t>1.4.3 Infraestructura</w:t>
+            </w:r>
+            <w:r>
+              <w:rPr>
+                <w:noProof/>
+                <w:webHidden/>
+              </w:rPr>
+              <w:tab/>
+            </w:r>
+            <w:r>
+              <w:rPr>
+                <w:noProof/>
+                <w:webHidden/>
+              </w:rPr>
+              <w:fldChar w:fldCharType="begin"/>
+            </w:r>
+            <w:r>
+              <w:rPr>
+                <w:noProof/>
+                <w:webHidden/>
+              </w:rPr>
+              <w:instrText xml:space="preserve"> PAGEREF _Toc7692303 \h </w:instrText>
+            </w:r>
+            <w:r>
+              <w:rPr>
+                <w:noProof/>
+                <w:webHidden/>
+              </w:rPr>
+            </w:r>
+            <w:r>
+              <w:rPr>
+                <w:noProof/>
+                <w:webHidden/>
+              </w:rPr>
+              <w:fldChar w:fldCharType="separate"/>
+            </w:r>
+            <w:r>
+              <w:rPr>
+                <w:noProof/>
+                <w:webHidden/>
+              </w:rPr>
+              <w:t>8</w:t>
             </w:r>
             <w:r>
               <w:rPr>
@@ -1225,6 +1624,8 @@
         </w:rPr>
         <w:br w:type="page"/>
       </w:r>
+      <w:bookmarkStart w:id="1" w:name="_GoBack"/>
+      <w:bookmarkEnd w:id="1"/>
     </w:p>
     <w:p>
       <w:pPr>
@@ -1237,7 +1638,7 @@
           <w:lang w:val="es-MX"/>
         </w:rPr>
       </w:pPr>
-      <w:bookmarkStart w:id="2" w:name="_Toc7686350"/>
+      <w:bookmarkStart w:id="2" w:name="_Toc7692296"/>
       <w:r>
         <w:rPr>
           <w:lang w:val="es-MX"/>
@@ -1266,7 +1667,7 @@
           <w:lang w:val="es-MX"/>
         </w:rPr>
       </w:pPr>
-      <w:bookmarkStart w:id="3" w:name="_Toc7686351"/>
+      <w:bookmarkStart w:id="3" w:name="_Toc7692297"/>
       <w:r>
         <w:rPr>
           <w:sz w:val="28"/>
@@ -1385,7 +1786,7 @@
           <w:lang w:val="es-MX"/>
         </w:rPr>
       </w:pPr>
-      <w:bookmarkStart w:id="4" w:name="_Toc7686352"/>
+      <w:bookmarkStart w:id="4" w:name="_Toc7692298"/>
       <w:r>
         <w:rPr>
           <w:sz w:val="28"/>
@@ -2217,7 +2618,7 @@
         </w:rPr>
       </w:pPr>
       <w:bookmarkStart w:id="5" w:name="_Toc7654678"/>
-      <w:bookmarkStart w:id="6" w:name="_Toc7686353"/>
+      <w:bookmarkStart w:id="6" w:name="_Toc7692299"/>
       <w:r>
         <w:rPr>
           <w:sz w:val="28"/>
@@ -2543,13 +2944,1001 @@
     </w:p>
     <w:p>
       <w:pPr>
+        <w:jc w:val="both"/>
+        <w:rPr>
+          <w:sz w:val="24"/>
+          <w:lang w:val="es-MX"/>
+        </w:rPr>
+      </w:pPr>
+    </w:p>
+    <w:p>
+      <w:pPr>
+        <w:pStyle w:val="Ttulo2"/>
+        <w:rPr>
+          <w:sz w:val="28"/>
+          <w:lang w:val="es-MX"/>
+        </w:rPr>
+      </w:pPr>
+      <w:bookmarkStart w:id="7" w:name="_Toc7689250"/>
+      <w:bookmarkStart w:id="8" w:name="_Toc7654679"/>
+      <w:bookmarkStart w:id="9" w:name="_Toc7692300"/>
+      <w:r>
+        <w:rPr>
+          <w:sz w:val="28"/>
+          <w:lang w:val="es-MX"/>
+        </w:rPr>
+        <w:t>1.4 Herramientas, Entorno e Infraestructura</w:t>
+      </w:r>
+      <w:bookmarkEnd w:id="7"/>
+      <w:bookmarkEnd w:id="8"/>
+      <w:bookmarkEnd w:id="9"/>
+    </w:p>
+    <w:p>
+      <w:pPr>
+        <w:pStyle w:val="Ttulo3"/>
+        <w:rPr>
+          <w:sz w:val="26"/>
+          <w:szCs w:val="26"/>
+          <w:lang w:val="es-MX"/>
+        </w:rPr>
+      </w:pPr>
+    </w:p>
+    <w:p>
+      <w:pPr>
+        <w:pStyle w:val="Ttulo3"/>
+        <w:rPr>
+          <w:sz w:val="26"/>
+          <w:szCs w:val="26"/>
+          <w:lang w:val="es-MX"/>
+        </w:rPr>
+      </w:pPr>
+      <w:bookmarkStart w:id="10" w:name="_Toc7689251"/>
+      <w:bookmarkStart w:id="11" w:name="_Toc7654680"/>
+      <w:bookmarkStart w:id="12" w:name="_Toc7692301"/>
+      <w:r>
+        <w:rPr>
+          <w:sz w:val="26"/>
+          <w:szCs w:val="26"/>
+          <w:lang w:val="es-MX"/>
+        </w:rPr>
+        <w:t>1.4.1 Herramientas</w:t>
+      </w:r>
+      <w:bookmarkEnd w:id="10"/>
+      <w:bookmarkEnd w:id="11"/>
+      <w:bookmarkEnd w:id="12"/>
+      <w:r>
+        <w:rPr>
+          <w:sz w:val="26"/>
+          <w:szCs w:val="26"/>
+          <w:lang w:val="es-MX"/>
+        </w:rPr>
+        <w:t xml:space="preserve"> </w:t>
+      </w:r>
+    </w:p>
+    <w:p>
+      <w:pPr>
+        <w:rPr>
+          <w:b/>
+          <w:lang w:val="es-MX"/>
+        </w:rPr>
+      </w:pPr>
+    </w:p>
+    <w:p>
+      <w:pPr>
+        <w:jc w:val="both"/>
+        <w:rPr>
+          <w:b/>
+          <w:sz w:val="24"/>
+          <w:lang w:val="es-MX"/>
+        </w:rPr>
+      </w:pPr>
+      <w:r>
+        <w:rPr>
+          <w:b/>
+          <w:sz w:val="24"/>
+          <w:lang w:val="es-MX"/>
+        </w:rPr>
+        <w:t>GIT</w:t>
+      </w:r>
+    </w:p>
+    <w:p>
+      <w:pPr>
+        <w:rPr>
+          <w:sz w:val="24"/>
+          <w:lang w:val="es-MX"/>
+        </w:rPr>
+      </w:pPr>
+      <w:r>
+        <w:rPr>
+          <w:sz w:val="24"/>
+          <w:lang w:val="es-MX"/>
+        </w:rPr>
+        <w:t xml:space="preserve">Durante el proceso de gestión de configuración se utilizará la herramienta </w:t>
+      </w:r>
+      <w:proofErr w:type="spellStart"/>
+      <w:r>
+        <w:rPr>
+          <w:sz w:val="24"/>
+          <w:lang w:val="es-MX"/>
+        </w:rPr>
+        <w:t>git</w:t>
+      </w:r>
+      <w:proofErr w:type="spellEnd"/>
+      <w:r>
+        <w:rPr>
+          <w:sz w:val="24"/>
+          <w:lang w:val="es-MX"/>
+        </w:rPr>
+        <w:t xml:space="preserve"> para el control de versiones del producto. Su propósito es llevar registros de los cambios y coordinar el trabajo que varias personas realizan sobre archivos compartidos. En la figura 1 se muestra la estructura que se utilizará.</w:t>
+      </w:r>
+    </w:p>
+    <w:p>
+      <w:pPr>
+        <w:rPr>
+          <w:lang w:val="es-MX"/>
+        </w:rPr>
+      </w:pPr>
+    </w:p>
+    <w:p>
+      <w:pPr>
+        <w:jc w:val="center"/>
+        <w:rPr>
+          <w:b/>
+          <w:sz w:val="24"/>
+          <w:lang w:val="es-MX"/>
+        </w:rPr>
+      </w:pPr>
+      <w:r>
+        <w:rPr>
+          <w:noProof/>
+          <w:sz w:val="24"/>
+        </w:rPr>
+        <w:lastRenderedPageBreak/>
+        <w:drawing>
+          <wp:inline distT="0" distB="0" distL="0" distR="0">
+            <wp:extent cx="4495800" cy="2028825"/>
+            <wp:effectExtent l="0" t="0" r="0" b="9525"/>
+            <wp:docPr id="2" name="Imagen 2"/>
+            <wp:cNvGraphicFramePr>
+              <a:graphicFrameLocks xmlns:a="http://schemas.openxmlformats.org/drawingml/2006/main" noChangeAspect="1"/>
+            </wp:cNvGraphicFramePr>
+            <a:graphic xmlns:a="http://schemas.openxmlformats.org/drawingml/2006/main">
+              <a:graphicData uri="http://schemas.openxmlformats.org/drawingml/2006/picture">
+                <pic:pic xmlns:pic="http://schemas.openxmlformats.org/drawingml/2006/picture">
+                  <pic:nvPicPr>
+                    <pic:cNvPr id="0" name="Imagen 2"/>
+                    <pic:cNvPicPr>
+                      <a:picLocks noChangeAspect="1" noChangeArrowheads="1"/>
+                    </pic:cNvPicPr>
+                  </pic:nvPicPr>
+                  <pic:blipFill>
+                    <a:blip r:embed="rId8">
+                      <a:extLst>
+                        <a:ext uri="{28A0092B-C50C-407E-A947-70E740481C1C}">
+                          <a14:useLocalDpi xmlns:a14="http://schemas.microsoft.com/office/drawing/2010/main" val="0"/>
+                        </a:ext>
+                      </a:extLst>
+                    </a:blip>
+                    <a:srcRect/>
+                    <a:stretch>
+                      <a:fillRect/>
+                    </a:stretch>
+                  </pic:blipFill>
+                  <pic:spPr bwMode="auto">
+                    <a:xfrm>
+                      <a:off x="0" y="0"/>
+                      <a:ext cx="4495800" cy="2028825"/>
+                    </a:xfrm>
+                    <a:prstGeom prst="rect">
+                      <a:avLst/>
+                    </a:prstGeom>
+                    <a:noFill/>
+                    <a:ln>
+                      <a:noFill/>
+                    </a:ln>
+                  </pic:spPr>
+                </pic:pic>
+              </a:graphicData>
+            </a:graphic>
+          </wp:inline>
+        </w:drawing>
+      </w:r>
+    </w:p>
+    <w:p>
+      <w:pPr>
+        <w:jc w:val="center"/>
+        <w:rPr>
+          <w:b/>
+          <w:sz w:val="20"/>
+          <w:lang w:val="es-MX"/>
+        </w:rPr>
+      </w:pPr>
+      <w:r>
+        <w:rPr>
+          <w:b/>
+          <w:sz w:val="20"/>
+          <w:lang w:val="es-MX"/>
+        </w:rPr>
+        <w:t>Figura 1. Estructura GIT</w:t>
+      </w:r>
+    </w:p>
+    <w:p>
+      <w:pPr>
+        <w:jc w:val="both"/>
+        <w:rPr>
+          <w:sz w:val="24"/>
+          <w:lang w:val="es-MX"/>
+        </w:rPr>
+      </w:pPr>
+    </w:p>
+    <w:p>
+      <w:pPr>
+        <w:jc w:val="both"/>
+        <w:rPr>
+          <w:sz w:val="24"/>
+          <w:lang w:val="es-MX"/>
+        </w:rPr>
+      </w:pPr>
+      <w:r>
+        <w:rPr>
+          <w:sz w:val="24"/>
+          <w:lang w:val="es-MX"/>
+        </w:rPr>
+        <w:t>Para realizar el seguimiento de nuestro trabajo, se define los distintos estados en que pueden estar nuestros ficheros en Git.</w:t>
+      </w:r>
+    </w:p>
+    <w:p>
+      <w:pPr>
+        <w:spacing w:before="120" w:line="240" w:lineRule="auto"/>
+        <w:jc w:val="both"/>
+        <w:rPr>
+          <w:sz w:val="24"/>
+          <w:lang w:val="es-MX"/>
+        </w:rPr>
+      </w:pPr>
+      <w:r>
+        <w:rPr>
+          <w:b/>
+          <w:sz w:val="24"/>
+          <w:lang w:val="es-MX"/>
+        </w:rPr>
+        <w:t>Sin seguimiento</w:t>
+      </w:r>
+      <w:r>
+        <w:rPr>
+          <w:sz w:val="24"/>
+          <w:lang w:val="es-MX"/>
+        </w:rPr>
+        <w:t>: Se encuentran en ese estado todos los ficheros que han sido creados fuera de Git, y nunca los hemos incorporado al gestor de versiones.</w:t>
+      </w:r>
+    </w:p>
+    <w:p>
+      <w:pPr>
+        <w:spacing w:before="120" w:line="240" w:lineRule="auto"/>
+        <w:jc w:val="both"/>
+        <w:rPr>
+          <w:sz w:val="24"/>
+          <w:lang w:val="es-MX"/>
+        </w:rPr>
+      </w:pPr>
+      <w:r>
+        <w:rPr>
+          <w:b/>
+          <w:sz w:val="24"/>
+          <w:lang w:val="es-MX"/>
+        </w:rPr>
+        <w:t>Sin modificar:</w:t>
+      </w:r>
+      <w:r>
+        <w:rPr>
+          <w:sz w:val="24"/>
+          <w:lang w:val="es-MX"/>
+        </w:rPr>
+        <w:t xml:space="preserve"> Se trata de la situación base en la que se encuentran todos los ficheros sujetos al gestor de versiones, y sobre los que nunca se ha hecho nada.</w:t>
+      </w:r>
+    </w:p>
+    <w:p>
+      <w:pPr>
+        <w:spacing w:before="120" w:line="240" w:lineRule="auto"/>
+        <w:jc w:val="both"/>
+        <w:rPr>
+          <w:sz w:val="24"/>
+          <w:lang w:val="es-MX"/>
+        </w:rPr>
+      </w:pPr>
+      <w:r>
+        <w:rPr>
+          <w:b/>
+          <w:sz w:val="24"/>
+          <w:lang w:val="es-MX"/>
+        </w:rPr>
+        <w:t>Modificado:</w:t>
+      </w:r>
+      <w:r>
+        <w:rPr>
+          <w:sz w:val="24"/>
+          <w:lang w:val="es-MX"/>
+        </w:rPr>
+        <w:t xml:space="preserve"> Todos aquellos ficheros que están bajo el control de versiones, y sobre los que hemos realizado alguna modificación.</w:t>
+      </w:r>
+    </w:p>
+    <w:p>
+      <w:pPr>
+        <w:spacing w:before="120" w:line="240" w:lineRule="auto"/>
+        <w:jc w:val="both"/>
+        <w:rPr>
+          <w:sz w:val="24"/>
+          <w:lang w:val="es-MX"/>
+        </w:rPr>
+      </w:pPr>
+      <w:r>
+        <w:rPr>
+          <w:b/>
+          <w:sz w:val="24"/>
+          <w:lang w:val="es-MX"/>
+        </w:rPr>
+        <w:t>Preparados:</w:t>
+      </w:r>
+      <w:r>
+        <w:rPr>
+          <w:sz w:val="24"/>
+          <w:lang w:val="es-MX"/>
+        </w:rPr>
+        <w:t xml:space="preserve"> Son archivos que hemos modificado, y consideramos que ya están listos para entregar, por lo que los asignamos a una entrega.</w:t>
+      </w:r>
+    </w:p>
+    <w:p>
+      <w:pPr>
+        <w:spacing w:before="120" w:line="240" w:lineRule="auto"/>
+        <w:jc w:val="both"/>
+        <w:rPr>
+          <w:sz w:val="24"/>
+          <w:lang w:val="es-MX"/>
+        </w:rPr>
+      </w:pPr>
+      <w:r>
+        <w:rPr>
+          <w:b/>
+          <w:sz w:val="24"/>
+          <w:lang w:val="es-MX"/>
+        </w:rPr>
+        <w:t>Liberado:</w:t>
+      </w:r>
+      <w:r>
+        <w:rPr>
+          <w:sz w:val="24"/>
+          <w:lang w:val="es-MX"/>
+        </w:rPr>
+        <w:t xml:space="preserve"> Se trata de la entrega de los archivos al repositorio en el que se van almacenando las versiones.</w:t>
+      </w:r>
+    </w:p>
+    <w:p>
+      <w:pPr>
+        <w:spacing w:before="120" w:line="240" w:lineRule="auto"/>
+        <w:jc w:val="both"/>
+        <w:rPr>
+          <w:b/>
+          <w:sz w:val="24"/>
+          <w:lang w:val="es-MX"/>
+        </w:rPr>
+      </w:pPr>
+    </w:p>
+    <w:p>
+      <w:pPr>
+        <w:spacing w:before="120" w:line="240" w:lineRule="auto"/>
+        <w:jc w:val="both"/>
+        <w:rPr>
+          <w:b/>
+          <w:sz w:val="24"/>
+          <w:lang w:val="es-MX"/>
+        </w:rPr>
+      </w:pPr>
+      <w:r>
+        <w:rPr>
+          <w:b/>
+          <w:sz w:val="24"/>
+          <w:lang w:val="es-MX"/>
+        </w:rPr>
+        <w:t>GITHUB</w:t>
+      </w:r>
+    </w:p>
+    <w:p>
+      <w:pPr>
+        <w:spacing w:before="120" w:line="240" w:lineRule="auto"/>
+        <w:jc w:val="both"/>
+        <w:rPr>
+          <w:sz w:val="24"/>
+          <w:lang w:val="es-MX"/>
+        </w:rPr>
+      </w:pPr>
+      <w:proofErr w:type="spellStart"/>
+      <w:r>
+        <w:rPr>
+          <w:sz w:val="24"/>
+          <w:lang w:val="es-MX"/>
+        </w:rPr>
+        <w:t>Github</w:t>
+      </w:r>
+      <w:proofErr w:type="spellEnd"/>
+      <w:r>
+        <w:rPr>
+          <w:sz w:val="24"/>
+          <w:lang w:val="es-MX"/>
+        </w:rPr>
+        <w:t xml:space="preserve"> es una plataforma creada para facilitar el desarrollo colaborativo de software, nos permite alojar proyectos como repositorios en la web gratuitamente, por lo general de forma pública, aunque podemos alojar los proyectos de modo privado, si pagamos una pequeña suscripción mensual.</w:t>
+      </w:r>
+    </w:p>
+    <w:p>
+      <w:pPr>
+        <w:spacing w:before="120" w:line="240" w:lineRule="auto"/>
+        <w:jc w:val="both"/>
+        <w:rPr>
+          <w:sz w:val="24"/>
+          <w:lang w:val="es-MX"/>
+        </w:rPr>
+      </w:pPr>
+      <w:r>
+        <w:rPr>
+          <w:sz w:val="24"/>
+          <w:lang w:val="es-MX"/>
+        </w:rPr>
+        <w:t>Cuenta con una herramienta de revisión de código, donde se pueden añadir anotaciones en cualquier punto de un fichero.</w:t>
+      </w:r>
+    </w:p>
+    <w:p>
+      <w:pPr>
+        <w:pStyle w:val="Textoindependiente"/>
+        <w:spacing w:after="0" w:line="240" w:lineRule="auto"/>
+        <w:ind w:left="0"/>
+        <w:jc w:val="both"/>
+        <w:rPr>
+          <w:rFonts w:asciiTheme="minorHAnsi" w:eastAsiaTheme="minorHAnsi" w:hAnsiTheme="minorHAnsi" w:cstheme="minorBidi"/>
+          <w:sz w:val="24"/>
+          <w:szCs w:val="22"/>
+          <w:lang w:val="es-MX"/>
+        </w:rPr>
+      </w:pPr>
+      <w:proofErr w:type="spellStart"/>
+      <w:r>
+        <w:rPr>
+          <w:rFonts w:asciiTheme="minorHAnsi" w:eastAsiaTheme="minorHAnsi" w:hAnsiTheme="minorHAnsi" w:cstheme="minorBidi"/>
+          <w:sz w:val="24"/>
+          <w:szCs w:val="22"/>
+          <w:lang w:val="es-MX"/>
+        </w:rPr>
+        <w:t>Github</w:t>
+      </w:r>
+      <w:proofErr w:type="spellEnd"/>
+      <w:r>
+        <w:rPr>
+          <w:rFonts w:asciiTheme="minorHAnsi" w:eastAsiaTheme="minorHAnsi" w:hAnsiTheme="minorHAnsi" w:cstheme="minorBidi"/>
+          <w:sz w:val="24"/>
+          <w:szCs w:val="22"/>
+          <w:lang w:val="es-MX"/>
+        </w:rPr>
+        <w:t xml:space="preserve"> tiene dos modalidades: una gratuita y otra de pago. En la versión gratuita, se podrán crear “n” repositorios de acceso público; pero para el uso de repositorios privados tendrá un coste.</w:t>
+      </w:r>
+    </w:p>
+    <w:p>
+      <w:pPr>
+        <w:rPr>
+          <w:lang w:val="es-MX"/>
+        </w:rPr>
+      </w:pPr>
+    </w:p>
+    <w:p>
+      <w:pPr>
+        <w:rPr>
+          <w:lang w:val="es-MX"/>
+        </w:rPr>
+      </w:pPr>
+    </w:p>
+    <w:p>
+      <w:pPr>
+        <w:rPr>
+          <w:lang w:val="es-MX"/>
+        </w:rPr>
+      </w:pPr>
+    </w:p>
+    <w:p>
+      <w:pPr>
+        <w:pStyle w:val="Ttulo3"/>
+        <w:rPr>
+          <w:sz w:val="26"/>
+          <w:szCs w:val="26"/>
+          <w:lang w:val="es-MX"/>
+        </w:rPr>
+      </w:pPr>
+      <w:bookmarkStart w:id="13" w:name="_Toc7689252"/>
+      <w:bookmarkStart w:id="14" w:name="_Toc7654681"/>
+      <w:bookmarkStart w:id="15" w:name="_Toc7692302"/>
+      <w:r>
+        <w:rPr>
+          <w:sz w:val="26"/>
+          <w:szCs w:val="26"/>
+          <w:lang w:val="es-MX"/>
+        </w:rPr>
+        <w:lastRenderedPageBreak/>
+        <w:t>1.4.2 Entorno</w:t>
+      </w:r>
+      <w:bookmarkEnd w:id="13"/>
+      <w:bookmarkEnd w:id="14"/>
+      <w:bookmarkEnd w:id="15"/>
+    </w:p>
+    <w:p>
+      <w:pPr>
+        <w:rPr>
+          <w:lang w:val="es-MX"/>
+        </w:rPr>
+      </w:pPr>
+    </w:p>
+    <w:p>
+      <w:pPr>
+        <w:spacing w:before="120" w:line="240" w:lineRule="auto"/>
+        <w:jc w:val="both"/>
+        <w:rPr>
+          <w:sz w:val="24"/>
+          <w:lang w:val="es-MX"/>
+        </w:rPr>
+      </w:pPr>
+      <w:r>
+        <w:rPr>
+          <w:sz w:val="24"/>
+          <w:lang w:val="es-MX"/>
+        </w:rPr>
+        <w:t>El ambiente de trabajo estará compuesto por:</w:t>
+      </w:r>
+    </w:p>
+    <w:p>
+      <w:pPr>
+        <w:spacing w:before="120" w:line="240" w:lineRule="auto"/>
+        <w:jc w:val="both"/>
+        <w:rPr>
+          <w:sz w:val="24"/>
+          <w:lang w:val="es-MX"/>
+        </w:rPr>
+      </w:pPr>
+      <w:r>
+        <w:rPr>
+          <w:b/>
+          <w:sz w:val="24"/>
+          <w:lang w:val="es-MX"/>
+        </w:rPr>
+        <w:t>Equipo de desarrollo:</w:t>
+      </w:r>
+      <w:r>
+        <w:rPr>
+          <w:sz w:val="24"/>
+          <w:lang w:val="es-MX"/>
+        </w:rPr>
+        <w:t xml:space="preserve"> Las personas involucradas en el proyecto, tienen acceso para poder modificar los documentos del repositorio.</w:t>
+      </w:r>
+    </w:p>
+    <w:p>
+      <w:pPr>
+        <w:spacing w:before="120" w:line="240" w:lineRule="auto"/>
+        <w:jc w:val="both"/>
+        <w:rPr>
+          <w:sz w:val="24"/>
+          <w:lang w:val="es-MX"/>
+        </w:rPr>
+      </w:pPr>
+      <w:r>
+        <w:rPr>
+          <w:b/>
+          <w:sz w:val="24"/>
+          <w:lang w:val="es-MX"/>
+        </w:rPr>
+        <w:t>Administrador:</w:t>
+      </w:r>
+      <w:r>
+        <w:rPr>
+          <w:sz w:val="24"/>
+          <w:lang w:val="es-MX"/>
+        </w:rPr>
+        <w:t xml:space="preserve"> Se encarga de verificar los cambios de los documentos, y revisar que se trabaja en el </w:t>
+      </w:r>
+      <w:proofErr w:type="spellStart"/>
+      <w:r>
+        <w:rPr>
+          <w:sz w:val="24"/>
+          <w:lang w:val="es-MX"/>
+        </w:rPr>
+        <w:t>branch</w:t>
+      </w:r>
+      <w:proofErr w:type="spellEnd"/>
+      <w:r>
+        <w:rPr>
+          <w:sz w:val="24"/>
+          <w:lang w:val="es-MX"/>
+        </w:rPr>
+        <w:t xml:space="preserve"> establecido. Dará los permisos necesarios al equipo para realizar el desarrollo.</w:t>
+      </w:r>
+    </w:p>
+    <w:p>
+      <w:pPr>
+        <w:spacing w:before="120" w:line="240" w:lineRule="auto"/>
+        <w:jc w:val="both"/>
+        <w:rPr>
+          <w:sz w:val="24"/>
+          <w:lang w:val="es-MX"/>
+        </w:rPr>
+      </w:pPr>
+      <w:bookmarkStart w:id="16" w:name="_Hlk525236675"/>
+      <w:r>
+        <w:rPr>
+          <w:b/>
+          <w:sz w:val="24"/>
+          <w:lang w:val="es-MX"/>
+        </w:rPr>
+        <w:t xml:space="preserve">Repositorio Remoto de </w:t>
+      </w:r>
+      <w:bookmarkEnd w:id="16"/>
+      <w:r>
+        <w:rPr>
+          <w:b/>
+          <w:sz w:val="24"/>
+          <w:lang w:val="es-MX"/>
+        </w:rPr>
+        <w:t>producción y pruebas:</w:t>
+      </w:r>
+      <w:r>
+        <w:rPr>
+          <w:sz w:val="24"/>
+          <w:lang w:val="es-MX"/>
+        </w:rPr>
+        <w:t xml:space="preserve"> </w:t>
+      </w:r>
+      <w:proofErr w:type="spellStart"/>
+      <w:r>
+        <w:rPr>
+          <w:sz w:val="24"/>
+          <w:lang w:val="es-MX"/>
+        </w:rPr>
+        <w:t>Github</w:t>
+      </w:r>
+      <w:proofErr w:type="spellEnd"/>
+      <w:r>
+        <w:rPr>
+          <w:sz w:val="24"/>
+          <w:lang w:val="es-MX"/>
+        </w:rPr>
+        <w:t>.</w:t>
+      </w:r>
+    </w:p>
+    <w:p>
+      <w:pPr>
+        <w:pStyle w:val="Ttulo3"/>
+        <w:rPr>
+          <w:lang w:val="es-MX"/>
+        </w:rPr>
+      </w:pPr>
+    </w:p>
+    <w:p>
+      <w:pPr>
+        <w:pStyle w:val="Ttulo3"/>
+        <w:rPr>
+          <w:sz w:val="26"/>
+          <w:szCs w:val="26"/>
+          <w:lang w:val="es-MX"/>
+        </w:rPr>
+      </w:pPr>
+      <w:bookmarkStart w:id="17" w:name="_Toc7689253"/>
+      <w:bookmarkStart w:id="18" w:name="_Toc7654682"/>
+      <w:bookmarkStart w:id="19" w:name="_Toc7692303"/>
+      <w:r>
+        <w:rPr>
+          <w:sz w:val="26"/>
+          <w:szCs w:val="26"/>
+          <w:lang w:val="es-MX"/>
+        </w:rPr>
+        <w:t>1.4.3 Infraestructura</w:t>
+      </w:r>
+      <w:bookmarkEnd w:id="17"/>
+      <w:bookmarkEnd w:id="18"/>
+      <w:bookmarkEnd w:id="19"/>
+    </w:p>
+    <w:p>
+      <w:pPr>
+        <w:rPr>
+          <w:lang w:val="es-MX"/>
+        </w:rPr>
+      </w:pPr>
+    </w:p>
+    <w:p>
+      <w:pPr>
+        <w:pStyle w:val="BodyA"/>
+        <w:jc w:val="both"/>
+        <w:rPr>
+          <w:rFonts w:asciiTheme="minorHAnsi" w:eastAsiaTheme="minorHAnsi" w:hAnsiTheme="minorHAnsi" w:cstheme="minorBidi"/>
+          <w:color w:val="auto"/>
+          <w:lang w:val="es-MX" w:eastAsia="en-US" w:bidi="ar-SA"/>
+        </w:rPr>
+      </w:pPr>
+      <w:r>
+        <w:rPr>
+          <w:rFonts w:asciiTheme="minorHAnsi" w:eastAsiaTheme="minorHAnsi" w:hAnsiTheme="minorHAnsi" w:cstheme="minorBidi"/>
+          <w:color w:val="auto"/>
+          <w:lang w:val="es-MX" w:eastAsia="en-US" w:bidi="ar-SA"/>
+        </w:rPr>
+        <w:t xml:space="preserve">Se manejará 2 tipos de ramas o </w:t>
+      </w:r>
+      <w:proofErr w:type="spellStart"/>
+      <w:r>
+        <w:rPr>
+          <w:rFonts w:asciiTheme="minorHAnsi" w:eastAsiaTheme="minorHAnsi" w:hAnsiTheme="minorHAnsi" w:cstheme="minorBidi"/>
+          <w:color w:val="auto"/>
+          <w:lang w:val="es-MX" w:eastAsia="en-US" w:bidi="ar-SA"/>
+        </w:rPr>
+        <w:t>branch</w:t>
+      </w:r>
+      <w:proofErr w:type="spellEnd"/>
+      <w:r>
+        <w:rPr>
+          <w:rFonts w:asciiTheme="minorHAnsi" w:eastAsiaTheme="minorHAnsi" w:hAnsiTheme="minorHAnsi" w:cstheme="minorBidi"/>
+          <w:color w:val="auto"/>
+          <w:lang w:val="es-MX" w:eastAsia="en-US" w:bidi="ar-SA"/>
+        </w:rPr>
+        <w:t xml:space="preserve">, que </w:t>
+      </w:r>
+      <w:proofErr w:type="spellStart"/>
+      <w:r>
+        <w:rPr>
+          <w:rFonts w:asciiTheme="minorHAnsi" w:eastAsiaTheme="minorHAnsi" w:hAnsiTheme="minorHAnsi" w:cstheme="minorBidi"/>
+          <w:color w:val="auto"/>
+          <w:lang w:val="es-MX" w:eastAsia="en-US" w:bidi="ar-SA"/>
+        </w:rPr>
+        <w:t>servira</w:t>
+      </w:r>
+      <w:proofErr w:type="spellEnd"/>
+      <w:r>
+        <w:rPr>
+          <w:rFonts w:asciiTheme="minorHAnsi" w:eastAsiaTheme="minorHAnsi" w:hAnsiTheme="minorHAnsi" w:cstheme="minorBidi"/>
+          <w:color w:val="auto"/>
+          <w:lang w:val="es-MX" w:eastAsia="en-US" w:bidi="ar-SA"/>
+        </w:rPr>
+        <w:t xml:space="preserve"> para controlar mejor los </w:t>
+      </w:r>
+      <w:proofErr w:type="spellStart"/>
+      <w:r>
+        <w:rPr>
+          <w:rFonts w:asciiTheme="minorHAnsi" w:eastAsiaTheme="minorHAnsi" w:hAnsiTheme="minorHAnsi" w:cstheme="minorBidi"/>
+          <w:color w:val="auto"/>
+          <w:lang w:val="es-MX" w:eastAsia="en-US" w:bidi="ar-SA"/>
+        </w:rPr>
+        <w:t>commit</w:t>
+      </w:r>
+      <w:proofErr w:type="spellEnd"/>
+      <w:r>
+        <w:rPr>
+          <w:rFonts w:asciiTheme="minorHAnsi" w:eastAsiaTheme="minorHAnsi" w:hAnsiTheme="minorHAnsi" w:cstheme="minorBidi"/>
+          <w:color w:val="auto"/>
+          <w:lang w:val="es-MX" w:eastAsia="en-US" w:bidi="ar-SA"/>
+        </w:rPr>
+        <w:t xml:space="preserve">, se desarrolla en el </w:t>
+      </w:r>
+      <w:proofErr w:type="spellStart"/>
+      <w:r>
+        <w:rPr>
+          <w:rFonts w:asciiTheme="minorHAnsi" w:eastAsiaTheme="minorHAnsi" w:hAnsiTheme="minorHAnsi" w:cstheme="minorBidi"/>
+          <w:color w:val="auto"/>
+          <w:lang w:val="es-MX" w:eastAsia="en-US" w:bidi="ar-SA"/>
+        </w:rPr>
+        <w:t>branch</w:t>
+      </w:r>
+      <w:proofErr w:type="spellEnd"/>
+      <w:r>
+        <w:rPr>
+          <w:rFonts w:asciiTheme="minorHAnsi" w:eastAsiaTheme="minorHAnsi" w:hAnsiTheme="minorHAnsi" w:cstheme="minorBidi"/>
+          <w:color w:val="auto"/>
+          <w:lang w:val="es-MX" w:eastAsia="en-US" w:bidi="ar-SA"/>
+        </w:rPr>
+        <w:t xml:space="preserve"> </w:t>
+      </w:r>
+      <w:proofErr w:type="spellStart"/>
+      <w:r>
+        <w:rPr>
+          <w:rFonts w:asciiTheme="minorHAnsi" w:eastAsiaTheme="minorHAnsi" w:hAnsiTheme="minorHAnsi" w:cstheme="minorBidi"/>
+          <w:color w:val="auto"/>
+          <w:lang w:val="es-MX" w:eastAsia="en-US" w:bidi="ar-SA"/>
+        </w:rPr>
+        <w:t>development</w:t>
+      </w:r>
+      <w:proofErr w:type="spellEnd"/>
+      <w:r>
+        <w:rPr>
+          <w:rFonts w:asciiTheme="minorHAnsi" w:eastAsiaTheme="minorHAnsi" w:hAnsiTheme="minorHAnsi" w:cstheme="minorBidi"/>
+          <w:color w:val="auto"/>
+          <w:lang w:val="es-MX" w:eastAsia="en-US" w:bidi="ar-SA"/>
+        </w:rPr>
+        <w:t xml:space="preserve"> que corresponderá 1 </w:t>
+      </w:r>
+      <w:proofErr w:type="spellStart"/>
+      <w:r>
+        <w:rPr>
+          <w:rFonts w:asciiTheme="minorHAnsi" w:eastAsiaTheme="minorHAnsi" w:hAnsiTheme="minorHAnsi" w:cstheme="minorBidi"/>
+          <w:color w:val="auto"/>
+          <w:lang w:val="es-MX" w:eastAsia="en-US" w:bidi="ar-SA"/>
+        </w:rPr>
+        <w:t>branch</w:t>
+      </w:r>
+      <w:proofErr w:type="spellEnd"/>
+      <w:r>
+        <w:rPr>
+          <w:rFonts w:asciiTheme="minorHAnsi" w:eastAsiaTheme="minorHAnsi" w:hAnsiTheme="minorHAnsi" w:cstheme="minorBidi"/>
+          <w:color w:val="auto"/>
+          <w:lang w:val="es-MX" w:eastAsia="en-US" w:bidi="ar-SA"/>
+        </w:rPr>
+        <w:t xml:space="preserve"> para cada miembro del equipo y la rama maestra (</w:t>
+      </w:r>
+      <w:proofErr w:type="spellStart"/>
+      <w:r>
+        <w:rPr>
+          <w:rFonts w:asciiTheme="minorHAnsi" w:eastAsiaTheme="minorHAnsi" w:hAnsiTheme="minorHAnsi" w:cstheme="minorBidi"/>
+          <w:color w:val="auto"/>
+          <w:lang w:val="es-MX" w:eastAsia="en-US" w:bidi="ar-SA"/>
+        </w:rPr>
+        <w:t>branch</w:t>
+      </w:r>
+      <w:proofErr w:type="spellEnd"/>
+      <w:r>
+        <w:rPr>
+          <w:rFonts w:asciiTheme="minorHAnsi" w:eastAsiaTheme="minorHAnsi" w:hAnsiTheme="minorHAnsi" w:cstheme="minorBidi"/>
+          <w:color w:val="auto"/>
+          <w:lang w:val="es-MX" w:eastAsia="en-US" w:bidi="ar-SA"/>
+        </w:rPr>
+        <w:t xml:space="preserve"> </w:t>
+      </w:r>
+      <w:proofErr w:type="gramStart"/>
+      <w:r>
+        <w:rPr>
+          <w:rFonts w:asciiTheme="minorHAnsi" w:eastAsiaTheme="minorHAnsi" w:hAnsiTheme="minorHAnsi" w:cstheme="minorBidi"/>
+          <w:color w:val="auto"/>
+          <w:lang w:val="es-MX" w:eastAsia="en-US" w:bidi="ar-SA"/>
+        </w:rPr>
+        <w:t>master</w:t>
+      </w:r>
+      <w:proofErr w:type="gramEnd"/>
+      <w:r>
+        <w:rPr>
+          <w:rFonts w:asciiTheme="minorHAnsi" w:eastAsiaTheme="minorHAnsi" w:hAnsiTheme="minorHAnsi" w:cstheme="minorBidi"/>
+          <w:color w:val="auto"/>
+          <w:lang w:val="es-MX" w:eastAsia="en-US" w:bidi="ar-SA"/>
+        </w:rPr>
+        <w:t>) la cual alojará las versiones cuyos cambios hayan sido aprobados y estén listos.</w:t>
+      </w:r>
+    </w:p>
+    <w:p>
+      <w:pPr>
+        <w:pStyle w:val="BodyA"/>
+        <w:jc w:val="both"/>
+        <w:rPr>
+          <w:rFonts w:eastAsiaTheme="minorHAnsi" w:cstheme="minorBidi"/>
+          <w:color w:val="auto"/>
+          <w:lang w:val="es-MX" w:eastAsia="en-US" w:bidi="ar-SA"/>
+        </w:rPr>
+      </w:pPr>
+    </w:p>
+    <w:p>
+      <w:pPr>
+        <w:pStyle w:val="BodyA"/>
+        <w:jc w:val="both"/>
+        <w:rPr>
+          <w:rFonts w:asciiTheme="minorHAnsi" w:eastAsiaTheme="minorHAnsi" w:hAnsiTheme="minorHAnsi" w:cstheme="minorBidi"/>
+          <w:color w:val="auto"/>
+          <w:lang w:val="es-MX" w:eastAsia="en-US" w:bidi="ar-SA"/>
+        </w:rPr>
+      </w:pPr>
+      <w:r>
+        <w:rPr>
+          <w:rFonts w:asciiTheme="minorHAnsi" w:eastAsiaTheme="minorHAnsi" w:hAnsiTheme="minorHAnsi" w:cstheme="minorBidi"/>
+          <w:b/>
+          <w:color w:val="auto"/>
+          <w:lang w:val="es-MX" w:eastAsia="en-US" w:bidi="ar-SA"/>
+        </w:rPr>
+        <w:t xml:space="preserve">Branch </w:t>
+      </w:r>
+      <w:proofErr w:type="gramStart"/>
+      <w:r>
+        <w:rPr>
+          <w:rFonts w:asciiTheme="minorHAnsi" w:eastAsiaTheme="minorHAnsi" w:hAnsiTheme="minorHAnsi" w:cstheme="minorBidi"/>
+          <w:b/>
+          <w:color w:val="auto"/>
+          <w:lang w:val="es-MX" w:eastAsia="en-US" w:bidi="ar-SA"/>
+        </w:rPr>
+        <w:t>master</w:t>
+      </w:r>
+      <w:proofErr w:type="gramEnd"/>
+      <w:r>
+        <w:rPr>
+          <w:rFonts w:asciiTheme="minorHAnsi" w:eastAsiaTheme="minorHAnsi" w:hAnsiTheme="minorHAnsi" w:cstheme="minorBidi"/>
+          <w:b/>
+          <w:color w:val="auto"/>
+          <w:lang w:val="es-MX" w:eastAsia="en-US" w:bidi="ar-SA"/>
+        </w:rPr>
+        <w:t>:</w:t>
+      </w:r>
+      <w:r>
+        <w:rPr>
+          <w:rFonts w:asciiTheme="minorHAnsi" w:eastAsiaTheme="minorHAnsi" w:hAnsiTheme="minorHAnsi" w:cstheme="minorBidi"/>
+          <w:color w:val="auto"/>
+          <w:lang w:val="es-MX" w:eastAsia="en-US" w:bidi="ar-SA"/>
+        </w:rPr>
+        <w:t xml:space="preserve"> Esta rama será la principal, donde se pondrá los cambios aprobados por el administrador.</w:t>
+      </w:r>
+    </w:p>
+    <w:p>
+      <w:pPr>
+        <w:pStyle w:val="BodyA"/>
+        <w:jc w:val="both"/>
+        <w:rPr>
+          <w:rFonts w:asciiTheme="minorHAnsi" w:hAnsiTheme="minorHAnsi" w:cstheme="minorBidi"/>
+          <w:lang w:val="es-MX"/>
+        </w:rPr>
+      </w:pPr>
+      <w:r>
+        <w:rPr>
+          <w:rFonts w:asciiTheme="minorHAnsi" w:eastAsiaTheme="minorHAnsi" w:hAnsiTheme="minorHAnsi" w:cstheme="minorBidi"/>
+          <w:b/>
+          <w:color w:val="auto"/>
+          <w:lang w:val="es-MX" w:eastAsia="en-US" w:bidi="ar-SA"/>
+        </w:rPr>
+        <w:t xml:space="preserve">Branch </w:t>
+      </w:r>
+      <w:proofErr w:type="spellStart"/>
+      <w:r>
+        <w:rPr>
+          <w:rFonts w:asciiTheme="minorHAnsi" w:eastAsiaTheme="minorHAnsi" w:hAnsiTheme="minorHAnsi" w:cstheme="minorBidi"/>
+          <w:b/>
+          <w:color w:val="auto"/>
+          <w:lang w:val="es-MX" w:eastAsia="en-US" w:bidi="ar-SA"/>
+        </w:rPr>
+        <w:t>Development</w:t>
+      </w:r>
+      <w:proofErr w:type="spellEnd"/>
+      <w:r>
+        <w:rPr>
+          <w:rFonts w:asciiTheme="minorHAnsi" w:eastAsiaTheme="minorHAnsi" w:hAnsiTheme="minorHAnsi" w:cstheme="minorBidi"/>
+          <w:b/>
+          <w:color w:val="auto"/>
+          <w:lang w:val="es-MX" w:eastAsia="en-US" w:bidi="ar-SA"/>
+        </w:rPr>
+        <w:t xml:space="preserve">: </w:t>
+      </w:r>
+      <w:r>
+        <w:rPr>
+          <w:rFonts w:asciiTheme="minorHAnsi" w:eastAsiaTheme="minorHAnsi" w:hAnsiTheme="minorHAnsi" w:cstheme="minorBidi"/>
+          <w:color w:val="auto"/>
+          <w:lang w:val="es-MX" w:eastAsia="en-US" w:bidi="ar-SA"/>
+        </w:rPr>
+        <w:t>Esta rama será para los desarrolladores, donde podrán hacer sus cambios previa aprobación, sin alterar la rama principal</w:t>
+      </w:r>
+      <w:r>
+        <w:rPr>
+          <w:rFonts w:asciiTheme="minorHAnsi" w:hAnsiTheme="minorHAnsi" w:cstheme="minorBidi"/>
+          <w:lang w:val="es-MX"/>
+        </w:rPr>
+        <w:t>.</w:t>
+      </w:r>
+    </w:p>
+    <w:p>
+      <w:pPr>
+        <w:jc w:val="both"/>
+        <w:rPr>
+          <w:sz w:val="24"/>
+          <w:lang w:val="es-MX"/>
+        </w:rPr>
+      </w:pPr>
+    </w:p>
+    <w:p>
+      <w:pPr>
         <w:rPr>
           <w:lang w:val="es-MX"/>
         </w:rPr>
       </w:pPr>
     </w:p>
     <w:sectPr>
-      <w:footerReference w:type="default" r:id="rId8"/>
+      <w:footerReference w:type="default" r:id="rId9"/>
       <w:pgSz w:w="11906" w:h="16838"/>
       <w:pgMar w:top="1417" w:right="1701" w:bottom="1417" w:left="1701" w:header="708" w:footer="708" w:gutter="0"/>
       <w:cols w:space="708"/>
@@ -5151,7 +6540,7 @@
 </file>
 
 <file path=customXml/itemProps1.xml><?xml version="1.0" encoding="utf-8"?>
-<ds:datastoreItem xmlns:ds="http://schemas.openxmlformats.org/officeDocument/2006/customXml" ds:itemID="{C06496E8-B603-415B-B05C-277161CB463E}">
+<ds:datastoreItem xmlns:ds="http://schemas.openxmlformats.org/officeDocument/2006/customXml" ds:itemID="{86FEACB2-7254-40B4-9B04-2B469E963074}">
   <ds:schemaRefs>
     <ds:schemaRef ds:uri="http://schemas.openxmlformats.org/officeDocument/2006/bibliography"/>
   </ds:schemaRefs>

</xml_diff>

<commit_message>
Lista de la clasificacion de CI
</commit_message>
<xml_diff>
--- a/Documentos/PGC.docx
+++ b/Documentos/PGC.docx
@@ -56,7 +56,7 @@
           <w:sz w:val="52"/>
           <w:lang w:val="es-MX"/>
         </w:rPr>
-        <w:t>6</w:t>
+        <w:t>7</w:t>
       </w:r>
     </w:p>
     <w:p>
@@ -310,7 +310,7 @@
           <w:lang w:val="es-MX"/>
         </w:rPr>
       </w:pPr>
-      <w:bookmarkStart w:id="0" w:name="_Toc8165853"/>
+      <w:bookmarkStart w:id="0" w:name="_Toc8254715"/>
       <w:r>
         <w:rPr>
           <w:lang w:val="es-MX"/>
@@ -1051,6 +1051,117 @@
           </w:p>
         </w:tc>
       </w:tr>
+      <w:tr>
+        <w:trPr>
+          <w:trHeight w:val="364"/>
+        </w:trPr>
+        <w:tc>
+          <w:tcPr>
+            <w:cnfStyle w:val="001000000000" w:firstRow="0" w:lastRow="0" w:firstColumn="1" w:lastColumn="0" w:oddVBand="0" w:evenVBand="0" w:oddHBand="0" w:evenHBand="0" w:firstRowFirstColumn="0" w:firstRowLastColumn="0" w:lastRowFirstColumn="0" w:lastRowLastColumn="0"/>
+            <w:tcW w:w="2126" w:type="dxa"/>
+          </w:tcPr>
+          <w:p>
+            <w:pPr>
+              <w:jc w:val="center"/>
+              <w:rPr>
+                <w:sz w:val="24"/>
+                <w:szCs w:val="24"/>
+                <w:lang w:val="es-MX"/>
+              </w:rPr>
+            </w:pPr>
+            <w:r>
+              <w:rPr>
+                <w:sz w:val="24"/>
+                <w:szCs w:val="24"/>
+                <w:lang w:val="es-MX"/>
+              </w:rPr>
+              <w:t>8/05/2019</w:t>
+            </w:r>
+          </w:p>
+        </w:tc>
+        <w:tc>
+          <w:tcPr>
+            <w:tcW w:w="2128" w:type="dxa"/>
+          </w:tcPr>
+          <w:p>
+            <w:pPr>
+              <w:jc w:val="center"/>
+              <w:cnfStyle w:val="000000000000" w:firstRow="0" w:lastRow="0" w:firstColumn="0" w:lastColumn="0" w:oddVBand="0" w:evenVBand="0" w:oddHBand="0" w:evenHBand="0" w:firstRowFirstColumn="0" w:firstRowLastColumn="0" w:lastRowFirstColumn="0" w:lastRowLastColumn="0"/>
+              <w:rPr>
+                <w:sz w:val="24"/>
+                <w:szCs w:val="24"/>
+                <w:lang w:val="es-MX"/>
+              </w:rPr>
+            </w:pPr>
+            <w:r>
+              <w:rPr>
+                <w:sz w:val="24"/>
+                <w:szCs w:val="24"/>
+                <w:lang w:val="es-MX"/>
+              </w:rPr>
+              <w:t>1.7</w:t>
+            </w:r>
+          </w:p>
+        </w:tc>
+        <w:tc>
+          <w:tcPr>
+            <w:tcW w:w="2140" w:type="dxa"/>
+          </w:tcPr>
+          <w:p>
+            <w:pPr>
+              <w:jc w:val="center"/>
+              <w:cnfStyle w:val="000000000000" w:firstRow="0" w:lastRow="0" w:firstColumn="0" w:lastColumn="0" w:oddVBand="0" w:evenVBand="0" w:oddHBand="0" w:evenHBand="0" w:firstRowFirstColumn="0" w:firstRowLastColumn="0" w:lastRowFirstColumn="0" w:lastRowLastColumn="0"/>
+              <w:rPr>
+                <w:sz w:val="24"/>
+                <w:szCs w:val="24"/>
+                <w:lang w:val="es-MX"/>
+              </w:rPr>
+            </w:pPr>
+            <w:r>
+              <w:rPr>
+                <w:sz w:val="24"/>
+                <w:szCs w:val="24"/>
+                <w:lang w:val="es-MX"/>
+              </w:rPr>
+              <w:t>Lista de la clasificación de CI</w:t>
+            </w:r>
+          </w:p>
+        </w:tc>
+        <w:tc>
+          <w:tcPr>
+            <w:tcW w:w="2128" w:type="dxa"/>
+          </w:tcPr>
+          <w:p>
+            <w:pPr>
+              <w:jc w:val="center"/>
+              <w:cnfStyle w:val="000000000000" w:firstRow="0" w:lastRow="0" w:firstColumn="0" w:lastColumn="0" w:oddVBand="0" w:evenVBand="0" w:oddHBand="0" w:evenHBand="0" w:firstRowFirstColumn="0" w:firstRowLastColumn="0" w:lastRowFirstColumn="0" w:lastRowLastColumn="0"/>
+              <w:rPr>
+                <w:sz w:val="24"/>
+                <w:szCs w:val="24"/>
+                <w:lang w:val="es-MX"/>
+              </w:rPr>
+            </w:pPr>
+            <w:proofErr w:type="spellStart"/>
+            <w:r>
+              <w:rPr>
+                <w:sz w:val="24"/>
+                <w:szCs w:val="24"/>
+                <w:lang w:val="es-MX"/>
+              </w:rPr>
+              <w:t>Vasquez</w:t>
+            </w:r>
+            <w:proofErr w:type="spellEnd"/>
+            <w:r>
+              <w:rPr>
+                <w:sz w:val="24"/>
+                <w:szCs w:val="24"/>
+                <w:lang w:val="es-MX"/>
+              </w:rPr>
+              <w:t xml:space="preserve"> Yuto Abel</w:t>
+            </w:r>
+          </w:p>
+        </w:tc>
+      </w:tr>
     </w:tbl>
     <w:p>
       <w:pPr>
@@ -1108,8 +1219,6 @@
             </w:rPr>
             <w:t>Contenido</w:t>
           </w:r>
-          <w:bookmarkStart w:id="1" w:name="_GoBack"/>
-          <w:bookmarkEnd w:id="1"/>
         </w:p>
         <w:p>
           <w:pPr>
@@ -1132,7 +1241,7 @@
           <w:r>
             <w:fldChar w:fldCharType="separate"/>
           </w:r>
-          <w:hyperlink w:anchor="_Toc8165853" w:history="1">
+          <w:hyperlink w:anchor="_Toc8254715" w:history="1">
             <w:r>
               <w:rPr>
                 <w:rStyle w:val="Hipervnculo"/>
@@ -1160,7 +1269,7 @@
                 <w:noProof/>
                 <w:webHidden/>
               </w:rPr>
-              <w:instrText xml:space="preserve"> PAGEREF _Toc8165853 \h </w:instrText>
+              <w:instrText xml:space="preserve"> PAGEREF _Toc8254715 \h </w:instrText>
             </w:r>
             <w:r>
               <w:rPr>
@@ -1204,7 +1313,7 @@
               <w:lang w:eastAsia="es-PE"/>
             </w:rPr>
           </w:pPr>
-          <w:hyperlink w:anchor="_Toc8165854" w:history="1">
+          <w:hyperlink w:anchor="_Toc8254716" w:history="1">
             <w:r>
               <w:rPr>
                 <w:rStyle w:val="Hipervnculo"/>
@@ -1248,7 +1357,7 @@
                 <w:noProof/>
                 <w:webHidden/>
               </w:rPr>
-              <w:instrText xml:space="preserve"> PAGEREF _Toc8165854 \h </w:instrText>
+              <w:instrText xml:space="preserve"> PAGEREF _Toc8254716 \h </w:instrText>
             </w:r>
             <w:r>
               <w:rPr>
@@ -1292,7 +1401,7 @@
               <w:lang w:eastAsia="es-PE"/>
             </w:rPr>
           </w:pPr>
-          <w:hyperlink w:anchor="_Toc8165855" w:history="1">
+          <w:hyperlink w:anchor="_Toc8254717" w:history="1">
             <w:r>
               <w:rPr>
                 <w:rStyle w:val="Hipervnculo"/>
@@ -1336,7 +1445,7 @@
                 <w:noProof/>
                 <w:webHidden/>
               </w:rPr>
-              <w:instrText xml:space="preserve"> PAGEREF _Toc8165855 \h </w:instrText>
+              <w:instrText xml:space="preserve"> PAGEREF _Toc8254717 \h </w:instrText>
             </w:r>
             <w:r>
               <w:rPr>
@@ -1380,7 +1489,7 @@
               <w:lang w:eastAsia="es-PE"/>
             </w:rPr>
           </w:pPr>
-          <w:hyperlink w:anchor="_Toc8165856" w:history="1">
+          <w:hyperlink w:anchor="_Toc8254718" w:history="1">
             <w:r>
               <w:rPr>
                 <w:rStyle w:val="Hipervnculo"/>
@@ -1424,7 +1533,7 @@
                 <w:noProof/>
                 <w:webHidden/>
               </w:rPr>
-              <w:instrText xml:space="preserve"> PAGEREF _Toc8165856 \h </w:instrText>
+              <w:instrText xml:space="preserve"> PAGEREF _Toc8254718 \h </w:instrText>
             </w:r>
             <w:r>
               <w:rPr>
@@ -1468,7 +1577,7 @@
               <w:lang w:eastAsia="es-PE"/>
             </w:rPr>
           </w:pPr>
-          <w:hyperlink w:anchor="_Toc8165857" w:history="1">
+          <w:hyperlink w:anchor="_Toc8254719" w:history="1">
             <w:r>
               <w:rPr>
                 <w:rStyle w:val="Hipervnculo"/>
@@ -1512,7 +1621,7 @@
                 <w:noProof/>
                 <w:webHidden/>
               </w:rPr>
-              <w:instrText xml:space="preserve"> PAGEREF _Toc8165857 \h </w:instrText>
+              <w:instrText xml:space="preserve"> PAGEREF _Toc8254719 \h </w:instrText>
             </w:r>
             <w:r>
               <w:rPr>
@@ -1556,7 +1665,7 @@
               <w:lang w:eastAsia="es-PE"/>
             </w:rPr>
           </w:pPr>
-          <w:hyperlink w:anchor="_Toc8165858" w:history="1">
+          <w:hyperlink w:anchor="_Toc8254720" w:history="1">
             <w:r>
               <w:rPr>
                 <w:rStyle w:val="Hipervnculo"/>
@@ -1598,7 +1707,7 @@
                 <w:noProof/>
                 <w:webHidden/>
               </w:rPr>
-              <w:instrText xml:space="preserve"> PAGEREF _Toc8165858 \h </w:instrText>
+              <w:instrText xml:space="preserve"> PAGEREF _Toc8254720 \h </w:instrText>
             </w:r>
             <w:r>
               <w:rPr>
@@ -1642,7 +1751,7 @@
               <w:lang w:eastAsia="es-PE"/>
             </w:rPr>
           </w:pPr>
-          <w:hyperlink w:anchor="_Toc8165859" w:history="1">
+          <w:hyperlink w:anchor="_Toc8254721" w:history="1">
             <w:r>
               <w:rPr>
                 <w:rStyle w:val="Hipervnculo"/>
@@ -1684,7 +1793,7 @@
                 <w:noProof/>
                 <w:webHidden/>
               </w:rPr>
-              <w:instrText xml:space="preserve"> PAGEREF _Toc8165859 \h </w:instrText>
+              <w:instrText xml:space="preserve"> PAGEREF _Toc8254721 \h </w:instrText>
             </w:r>
             <w:r>
               <w:rPr>
@@ -1728,7 +1837,7 @@
               <w:lang w:eastAsia="es-PE"/>
             </w:rPr>
           </w:pPr>
-          <w:hyperlink w:anchor="_Toc8165860" w:history="1">
+          <w:hyperlink w:anchor="_Toc8254722" w:history="1">
             <w:r>
               <w:rPr>
                 <w:rStyle w:val="Hipervnculo"/>
@@ -1770,7 +1879,7 @@
                 <w:noProof/>
                 <w:webHidden/>
               </w:rPr>
-              <w:instrText xml:space="preserve"> PAGEREF _Toc8165860 \h </w:instrText>
+              <w:instrText xml:space="preserve"> PAGEREF _Toc8254722 \h </w:instrText>
             </w:r>
             <w:r>
               <w:rPr>
@@ -1814,7 +1923,7 @@
               <w:lang w:eastAsia="es-PE"/>
             </w:rPr>
           </w:pPr>
-          <w:hyperlink w:anchor="_Toc8165861" w:history="1">
+          <w:hyperlink w:anchor="_Toc8254723" w:history="1">
             <w:r>
               <w:rPr>
                 <w:rStyle w:val="Hipervnculo"/>
@@ -1858,7 +1967,7 @@
                 <w:noProof/>
                 <w:webHidden/>
               </w:rPr>
-              <w:instrText xml:space="preserve"> PAGEREF _Toc8165861 \h </w:instrText>
+              <w:instrText xml:space="preserve"> PAGEREF _Toc8254723 \h </w:instrText>
             </w:r>
             <w:r>
               <w:rPr>
@@ -1901,7 +2010,7 @@
               <w:lang w:eastAsia="es-PE"/>
             </w:rPr>
           </w:pPr>
-          <w:hyperlink w:anchor="_Toc8165862" w:history="1">
+          <w:hyperlink w:anchor="_Toc8254724" w:history="1">
             <w:r>
               <w:rPr>
                 <w:rStyle w:val="Hipervnculo"/>
@@ -1928,7 +2037,7 @@
                 <w:noProof/>
                 <w:webHidden/>
               </w:rPr>
-              <w:instrText xml:space="preserve"> PAGEREF _Toc8165862 \h </w:instrText>
+              <w:instrText xml:space="preserve"> PAGEREF _Toc8254724 \h </w:instrText>
             </w:r>
             <w:r>
               <w:rPr>
@@ -1971,7 +2080,7 @@
               <w:lang w:eastAsia="es-PE"/>
             </w:rPr>
           </w:pPr>
-          <w:hyperlink w:anchor="_Toc8165863" w:history="1">
+          <w:hyperlink w:anchor="_Toc8254725" w:history="1">
             <w:r>
               <w:rPr>
                 <w:rStyle w:val="Hipervnculo"/>
@@ -1998,7 +2107,7 @@
                 <w:noProof/>
                 <w:webHidden/>
               </w:rPr>
-              <w:instrText xml:space="preserve"> PAGEREF _Toc8165863 \h </w:instrText>
+              <w:instrText xml:space="preserve"> PAGEREF _Toc8254725 \h </w:instrText>
             </w:r>
             <w:r>
               <w:rPr>
@@ -2041,7 +2150,7 @@
               <w:lang w:eastAsia="es-PE"/>
             </w:rPr>
           </w:pPr>
-          <w:hyperlink w:anchor="_Toc8165864" w:history="1">
+          <w:hyperlink w:anchor="_Toc8254726" w:history="1">
             <w:r>
               <w:rPr>
                 <w:rStyle w:val="Hipervnculo"/>
@@ -2069,7 +2178,7 @@
                 <w:noProof/>
                 <w:webHidden/>
               </w:rPr>
-              <w:instrText xml:space="preserve"> PAGEREF _Toc8165864 \h </w:instrText>
+              <w:instrText xml:space="preserve"> PAGEREF _Toc8254726 \h </w:instrText>
             </w:r>
             <w:r>
               <w:rPr>
@@ -2113,7 +2222,7 @@
               <w:lang w:eastAsia="es-PE"/>
             </w:rPr>
           </w:pPr>
-          <w:hyperlink w:anchor="_Toc8165865" w:history="1">
+          <w:hyperlink w:anchor="_Toc8254727" w:history="1">
             <w:r>
               <w:rPr>
                 <w:rStyle w:val="Hipervnculo"/>
@@ -2157,7 +2266,7 @@
                 <w:noProof/>
                 <w:webHidden/>
               </w:rPr>
-              <w:instrText xml:space="preserve"> PAGEREF _Toc8165865 \h </w:instrText>
+              <w:instrText xml:space="preserve"> PAGEREF _Toc8254727 \h </w:instrText>
             </w:r>
             <w:r>
               <w:rPr>
@@ -2178,6 +2287,165 @@
                 <w:webHidden/>
               </w:rPr>
               <w:t>9</w:t>
+            </w:r>
+            <w:r>
+              <w:rPr>
+                <w:noProof/>
+                <w:webHidden/>
+              </w:rPr>
+              <w:fldChar w:fldCharType="end"/>
+            </w:r>
+          </w:hyperlink>
+        </w:p>
+        <w:p>
+          <w:pPr>
+            <w:pStyle w:val="TDC1"/>
+            <w:tabs>
+              <w:tab w:val="left" w:pos="440"/>
+              <w:tab w:val="right" w:leader="dot" w:pos="8494"/>
+            </w:tabs>
+            <w:rPr>
+              <w:rFonts w:eastAsiaTheme="minorEastAsia"/>
+              <w:noProof/>
+              <w:lang w:eastAsia="es-PE"/>
+            </w:rPr>
+          </w:pPr>
+          <w:hyperlink w:anchor="_Toc8254728" w:history="1">
+            <w:r>
+              <w:rPr>
+                <w:rStyle w:val="Hipervnculo"/>
+                <w:noProof/>
+                <w:lang w:val="es-MX"/>
+              </w:rPr>
+              <w:t>2.</w:t>
+            </w:r>
+            <w:r>
+              <w:rPr>
+                <w:rFonts w:eastAsiaTheme="minorEastAsia"/>
+                <w:noProof/>
+                <w:lang w:eastAsia="es-PE"/>
+              </w:rPr>
+              <w:tab/>
+            </w:r>
+            <w:r>
+              <w:rPr>
+                <w:rStyle w:val="Hipervnculo"/>
+                <w:noProof/>
+                <w:lang w:val="es-MX"/>
+              </w:rPr>
+              <w:t>Identificación</w:t>
+            </w:r>
+            <w:r>
+              <w:rPr>
+                <w:noProof/>
+                <w:webHidden/>
+              </w:rPr>
+              <w:tab/>
+            </w:r>
+            <w:r>
+              <w:rPr>
+                <w:noProof/>
+                <w:webHidden/>
+              </w:rPr>
+              <w:fldChar w:fldCharType="begin"/>
+            </w:r>
+            <w:r>
+              <w:rPr>
+                <w:noProof/>
+                <w:webHidden/>
+              </w:rPr>
+              <w:instrText xml:space="preserve"> PAGEREF _Toc8254728 \h </w:instrText>
+            </w:r>
+            <w:r>
+              <w:rPr>
+                <w:noProof/>
+                <w:webHidden/>
+              </w:rPr>
+            </w:r>
+            <w:r>
+              <w:rPr>
+                <w:noProof/>
+                <w:webHidden/>
+              </w:rPr>
+              <w:fldChar w:fldCharType="separate"/>
+            </w:r>
+            <w:r>
+              <w:rPr>
+                <w:noProof/>
+                <w:webHidden/>
+              </w:rPr>
+              <w:t>10</w:t>
+            </w:r>
+            <w:r>
+              <w:rPr>
+                <w:noProof/>
+                <w:webHidden/>
+              </w:rPr>
+              <w:fldChar w:fldCharType="end"/>
+            </w:r>
+          </w:hyperlink>
+        </w:p>
+        <w:p>
+          <w:pPr>
+            <w:pStyle w:val="TDC2"/>
+            <w:tabs>
+              <w:tab w:val="right" w:leader="dot" w:pos="8494"/>
+            </w:tabs>
+            <w:rPr>
+              <w:rFonts w:eastAsiaTheme="minorEastAsia"/>
+              <w:noProof/>
+              <w:lang w:eastAsia="es-PE"/>
+            </w:rPr>
+          </w:pPr>
+          <w:hyperlink w:anchor="_Toc8254729" w:history="1">
+            <w:r>
+              <w:rPr>
+                <w:rStyle w:val="Hipervnculo"/>
+                <w:noProof/>
+                <w:lang w:val="es-MX"/>
+              </w:rPr>
+              <w:t>2.1 Lista de la clasificación de CI</w:t>
+            </w:r>
+            <w:r>
+              <w:rPr>
+                <w:noProof/>
+                <w:webHidden/>
+              </w:rPr>
+              <w:tab/>
+            </w:r>
+            <w:r>
+              <w:rPr>
+                <w:noProof/>
+                <w:webHidden/>
+              </w:rPr>
+              <w:fldChar w:fldCharType="begin"/>
+            </w:r>
+            <w:r>
+              <w:rPr>
+                <w:noProof/>
+                <w:webHidden/>
+              </w:rPr>
+              <w:instrText xml:space="preserve"> PAGEREF _Toc8254729 \h </w:instrText>
+            </w:r>
+            <w:r>
+              <w:rPr>
+                <w:noProof/>
+                <w:webHidden/>
+              </w:rPr>
+            </w:r>
+            <w:r>
+              <w:rPr>
+                <w:noProof/>
+                <w:webHidden/>
+              </w:rPr>
+              <w:fldChar w:fldCharType="separate"/>
+            </w:r>
+            <w:r>
+              <w:rPr>
+                <w:noProof/>
+                <w:webHidden/>
+              </w:rPr>
+              <w:t>10</w:t>
             </w:r>
             <w:r>
               <w:rPr>
@@ -2226,7 +2494,7 @@
           <w:lang w:val="es-MX"/>
         </w:rPr>
       </w:pPr>
-      <w:bookmarkStart w:id="2" w:name="_Toc8165854"/>
+      <w:bookmarkStart w:id="1" w:name="_Toc8254716"/>
       <w:r>
         <w:rPr>
           <w:lang w:val="es-MX"/>
@@ -2234,7 +2502,7 @@
         <w:lastRenderedPageBreak/>
         <w:t>Planificación de la SCM</w:t>
       </w:r>
-      <w:bookmarkEnd w:id="2"/>
+      <w:bookmarkEnd w:id="1"/>
     </w:p>
     <w:p>
       <w:pPr>
@@ -2255,7 +2523,7 @@
           <w:lang w:val="es-MX"/>
         </w:rPr>
       </w:pPr>
-      <w:bookmarkStart w:id="3" w:name="_Toc8165855"/>
+      <w:bookmarkStart w:id="2" w:name="_Toc8254717"/>
       <w:r>
         <w:rPr>
           <w:sz w:val="28"/>
@@ -2263,7 +2531,7 @@
         </w:rPr>
         <w:t>Propósito</w:t>
       </w:r>
-      <w:bookmarkEnd w:id="3"/>
+      <w:bookmarkEnd w:id="2"/>
     </w:p>
     <w:p>
       <w:pPr>
@@ -2374,7 +2642,7 @@
           <w:lang w:val="es-MX"/>
         </w:rPr>
       </w:pPr>
-      <w:bookmarkStart w:id="4" w:name="_Toc8165856"/>
+      <w:bookmarkStart w:id="3" w:name="_Toc8254718"/>
       <w:r>
         <w:rPr>
           <w:sz w:val="28"/>
@@ -2382,7 +2650,7 @@
         </w:rPr>
         <w:t>Roles, Responsabilidades y Cantidad</w:t>
       </w:r>
-      <w:bookmarkEnd w:id="4"/>
+      <w:bookmarkEnd w:id="3"/>
     </w:p>
     <w:p>
       <w:pPr>
@@ -3305,8 +3573,8 @@
           <w:lang w:val="es-MX"/>
         </w:rPr>
       </w:pPr>
-      <w:bookmarkStart w:id="5" w:name="_Toc7654678"/>
-      <w:bookmarkStart w:id="6" w:name="_Toc8165857"/>
+      <w:bookmarkStart w:id="4" w:name="_Toc7654678"/>
+      <w:bookmarkStart w:id="5" w:name="_Toc8254719"/>
       <w:r>
         <w:rPr>
           <w:sz w:val="28"/>
@@ -3314,8 +3582,8 @@
         </w:rPr>
         <w:t>Políticas, Directrices y Procedimientos</w:t>
       </w:r>
+      <w:bookmarkEnd w:id="4"/>
       <w:bookmarkEnd w:id="5"/>
-      <w:bookmarkEnd w:id="6"/>
     </w:p>
     <w:p>
       <w:pPr>
@@ -3335,11 +3603,11 @@
           <w:numId w:val="11"/>
         </w:numPr>
       </w:pPr>
-      <w:bookmarkStart w:id="7" w:name="_Toc8165858"/>
+      <w:bookmarkStart w:id="6" w:name="_Toc8254720"/>
       <w:r>
         <w:t>Políticas</w:t>
       </w:r>
-      <w:bookmarkEnd w:id="7"/>
+      <w:bookmarkEnd w:id="6"/>
     </w:p>
     <w:p>
       <w:pPr>
@@ -3402,14 +3670,7 @@
           <w:sz w:val="24"/>
           <w:lang w:val="es-MX"/>
         </w:rPr>
-        <w:t xml:space="preserve">: </w:t>
-      </w:r>
-      <w:r>
-        <w:rPr>
-          <w:sz w:val="24"/>
-          <w:lang w:val="es-MX"/>
-        </w:rPr>
-        <w:t>Documentos/Políticas/</w:t>
+        <w:t>: Documentos/Políticas/</w:t>
       </w:r>
       <w:r>
         <w:rPr>
@@ -3896,11 +4157,11 @@
           <w:numId w:val="11"/>
         </w:numPr>
       </w:pPr>
-      <w:bookmarkStart w:id="8" w:name="_Toc8165859"/>
+      <w:bookmarkStart w:id="7" w:name="_Toc8254721"/>
       <w:r>
         <w:t>Directrices</w:t>
       </w:r>
-      <w:bookmarkEnd w:id="8"/>
+      <w:bookmarkEnd w:id="7"/>
     </w:p>
     <w:p>
       <w:pPr>
@@ -4350,12 +4611,12 @@
           <w:numId w:val="11"/>
         </w:numPr>
       </w:pPr>
-      <w:bookmarkStart w:id="9" w:name="_Toc8165860"/>
+      <w:bookmarkStart w:id="8" w:name="_Toc8254722"/>
       <w:r>
         <w:lastRenderedPageBreak/>
         <w:t>Procedimientos</w:t>
       </w:r>
-      <w:bookmarkEnd w:id="9"/>
+      <w:bookmarkEnd w:id="8"/>
     </w:p>
     <w:p>
       <w:pPr>
@@ -4610,8 +4871,8 @@
                 <w:szCs w:val="24"/>
               </w:rPr>
             </w:pPr>
-            <w:bookmarkStart w:id="10" w:name="_30j0zll" w:colFirst="0" w:colLast="0"/>
-            <w:bookmarkEnd w:id="10"/>
+            <w:bookmarkStart w:id="9" w:name="_30j0zll" w:colFirst="0" w:colLast="0"/>
+            <w:bookmarkEnd w:id="9"/>
             <w:r>
               <w:rPr>
                 <w:sz w:val="24"/>
@@ -4840,9 +5101,9 @@
           <w:lang w:val="es-MX"/>
         </w:rPr>
       </w:pPr>
-      <w:bookmarkStart w:id="11" w:name="_Toc7689250"/>
-      <w:bookmarkStart w:id="12" w:name="_Toc7654679"/>
-      <w:bookmarkStart w:id="13" w:name="_Toc8165861"/>
+      <w:bookmarkStart w:id="10" w:name="_Toc7689250"/>
+      <w:bookmarkStart w:id="11" w:name="_Toc7654679"/>
+      <w:bookmarkStart w:id="12" w:name="_Toc8254723"/>
       <w:r>
         <w:rPr>
           <w:sz w:val="28"/>
@@ -4850,16 +5111,16 @@
         </w:rPr>
         <w:t>Herramientas, Entorno e Infraestructur</w:t>
       </w:r>
+      <w:bookmarkEnd w:id="10"/>
       <w:bookmarkEnd w:id="11"/>
+      <w:r>
+        <w:rPr>
+          <w:sz w:val="28"/>
+          <w:lang w:val="es-MX"/>
+        </w:rPr>
+        <w:t>a</w:t>
+      </w:r>
       <w:bookmarkEnd w:id="12"/>
-      <w:r>
-        <w:rPr>
-          <w:sz w:val="28"/>
-          <w:lang w:val="es-MX"/>
-        </w:rPr>
-        <w:t>a</w:t>
-      </w:r>
-      <w:bookmarkEnd w:id="13"/>
     </w:p>
     <w:p>
       <w:pPr>
@@ -4873,18 +5134,18 @@
         <w:pStyle w:val="Ttulo3"/>
         <w:ind w:firstLine="708"/>
       </w:pPr>
-      <w:bookmarkStart w:id="14" w:name="_Toc7689251"/>
-      <w:bookmarkStart w:id="15" w:name="_Toc7654680"/>
-      <w:bookmarkStart w:id="16" w:name="_Toc8165862"/>
+      <w:bookmarkStart w:id="13" w:name="_Toc7689251"/>
+      <w:bookmarkStart w:id="14" w:name="_Toc7654680"/>
+      <w:bookmarkStart w:id="15" w:name="_Toc8254724"/>
       <w:r>
         <w:t xml:space="preserve">1.4.1. </w:t>
       </w:r>
       <w:r>
         <w:t>Herramientas</w:t>
       </w:r>
+      <w:bookmarkEnd w:id="13"/>
       <w:bookmarkEnd w:id="14"/>
       <w:bookmarkEnd w:id="15"/>
-      <w:bookmarkEnd w:id="16"/>
       <w:r>
         <w:t xml:space="preserve"> </w:t>
       </w:r>
@@ -5282,15 +5543,15 @@
         <w:pStyle w:val="Ttulo3"/>
         <w:ind w:firstLine="708"/>
       </w:pPr>
-      <w:bookmarkStart w:id="17" w:name="_Toc7689252"/>
-      <w:bookmarkStart w:id="18" w:name="_Toc7654681"/>
-      <w:bookmarkStart w:id="19" w:name="_Toc8165863"/>
+      <w:bookmarkStart w:id="16" w:name="_Toc7689252"/>
+      <w:bookmarkStart w:id="17" w:name="_Toc7654681"/>
+      <w:bookmarkStart w:id="18" w:name="_Toc8254725"/>
       <w:r>
         <w:t>1.4.2 Entorno</w:t>
       </w:r>
+      <w:bookmarkEnd w:id="16"/>
       <w:bookmarkEnd w:id="17"/>
       <w:bookmarkEnd w:id="18"/>
-      <w:bookmarkEnd w:id="19"/>
     </w:p>
     <w:p>
       <w:pPr>
@@ -5379,7 +5640,7 @@
           <w:lang w:val="es-MX"/>
         </w:rPr>
       </w:pPr>
-      <w:bookmarkStart w:id="20" w:name="_Hlk525236675"/>
+      <w:bookmarkStart w:id="19" w:name="_Hlk525236675"/>
       <w:r>
         <w:rPr>
           <w:b/>
@@ -5388,7 +5649,7 @@
         </w:rPr>
         <w:t xml:space="preserve">Repositorio Remoto de </w:t>
       </w:r>
-      <w:bookmarkEnd w:id="20"/>
+      <w:bookmarkEnd w:id="19"/>
       <w:r>
         <w:rPr>
           <w:b/>
@@ -5423,9 +5684,9 @@
           <w:lang w:val="es-MX"/>
         </w:rPr>
       </w:pPr>
-      <w:bookmarkStart w:id="21" w:name="_Toc7689253"/>
-      <w:bookmarkStart w:id="22" w:name="_Toc7654682"/>
-      <w:bookmarkStart w:id="23" w:name="_Toc8165864"/>
+      <w:bookmarkStart w:id="20" w:name="_Toc7689253"/>
+      <w:bookmarkStart w:id="21" w:name="_Toc7654682"/>
+      <w:bookmarkStart w:id="22" w:name="_Toc8254726"/>
       <w:r>
         <w:rPr>
           <w:sz w:val="26"/>
@@ -5434,9 +5695,9 @@
         </w:rPr>
         <w:t>1.4.3 Infraestructura</w:t>
       </w:r>
+      <w:bookmarkEnd w:id="20"/>
       <w:bookmarkEnd w:id="21"/>
       <w:bookmarkEnd w:id="22"/>
-      <w:bookmarkEnd w:id="23"/>
     </w:p>
     <w:p>
       <w:pPr>
@@ -5563,8 +5824,8 @@
           <w:lang w:val="es-MX"/>
         </w:rPr>
       </w:pPr>
-      <w:bookmarkStart w:id="24" w:name="_Toc7654683"/>
-      <w:bookmarkStart w:id="25" w:name="_Toc8165865"/>
+      <w:bookmarkStart w:id="23" w:name="_Toc7654683"/>
+      <w:bookmarkStart w:id="24" w:name="_Toc8254727"/>
       <w:r>
         <w:rPr>
           <w:sz w:val="28"/>
@@ -5572,8 +5833,8 @@
         </w:rPr>
         <w:t>Calendario</w:t>
       </w:r>
+      <w:bookmarkEnd w:id="23"/>
       <w:bookmarkEnd w:id="24"/>
-      <w:bookmarkEnd w:id="25"/>
     </w:p>
     <w:p/>
     <w:p>
@@ -6186,6 +6447,2114 @@
     </w:p>
     <w:p>
       <w:pPr>
+        <w:pStyle w:val="Ttulo1"/>
+        <w:numPr>
+          <w:ilvl w:val="0"/>
+          <w:numId w:val="1"/>
+        </w:numPr>
+        <w:rPr>
+          <w:lang w:val="es-MX"/>
+        </w:rPr>
+      </w:pPr>
+      <w:bookmarkStart w:id="25" w:name="_Toc8254728"/>
+      <w:r>
+        <w:rPr>
+          <w:lang w:val="es-MX"/>
+        </w:rPr>
+        <w:t>Identificación</w:t>
+      </w:r>
+      <w:bookmarkEnd w:id="25"/>
+    </w:p>
+    <w:p>
+      <w:pPr>
+        <w:rPr>
+          <w:lang w:val="es-MX"/>
+        </w:rPr>
+      </w:pPr>
+    </w:p>
+    <w:p>
+      <w:pPr>
+        <w:pStyle w:val="Ttulo2"/>
+        <w:rPr>
+          <w:lang w:val="es-MX"/>
+        </w:rPr>
+      </w:pPr>
+      <w:bookmarkStart w:id="26" w:name="_Toc8254729"/>
+      <w:r>
+        <w:rPr>
+          <w:lang w:val="es-MX"/>
+        </w:rPr>
+        <w:t>2.1 Lista de la clasificación de CI</w:t>
+      </w:r>
+      <w:bookmarkEnd w:id="26"/>
+    </w:p>
+    <w:p>
+      <w:pPr>
+        <w:pStyle w:val="Prrafodelista"/>
+        <w:rPr>
+          <w:lang w:val="es-MX"/>
+        </w:rPr>
+      </w:pPr>
+    </w:p>
+    <w:p>
+      <w:pPr>
+        <w:pStyle w:val="Prrafodelista"/>
+        <w:ind w:right="-143"/>
+        <w:rPr>
+          <w:sz w:val="24"/>
+          <w:lang w:val="es-MX"/>
+        </w:rPr>
+      </w:pPr>
+      <w:r>
+        <w:rPr>
+          <w:sz w:val="24"/>
+          <w:lang w:val="es-MX"/>
+        </w:rPr>
+        <w:t xml:space="preserve">En la siguiente tabla </w:t>
+      </w:r>
+      <w:r>
+        <w:rPr>
+          <w:sz w:val="24"/>
+          <w:lang w:val="es-MX"/>
+        </w:rPr>
+        <w:t>6</w:t>
+      </w:r>
+      <w:r>
+        <w:rPr>
+          <w:sz w:val="24"/>
+          <w:lang w:val="es-MX"/>
+        </w:rPr>
+        <w:t xml:space="preserve"> se listan los ítems de configuración</w:t>
+      </w:r>
+      <w:r>
+        <w:rPr>
+          <w:sz w:val="24"/>
+          <w:lang w:val="es-MX"/>
+        </w:rPr>
+        <w:t xml:space="preserve"> </w:t>
+      </w:r>
+      <w:r>
+        <w:rPr>
+          <w:sz w:val="24"/>
+          <w:lang w:val="es-MX"/>
+        </w:rPr>
+        <w:t>identificados con su extensión.</w:t>
+      </w:r>
+    </w:p>
+    <w:p>
+      <w:pPr>
+        <w:pStyle w:val="Prrafodelista"/>
+        <w:rPr>
+          <w:lang w:val="es-MX"/>
+        </w:rPr>
+      </w:pPr>
+    </w:p>
+    <w:tbl>
+      <w:tblPr>
+        <w:tblStyle w:val="Tablaconcuadrcula1clara-nfasis3"/>
+        <w:tblW w:w="9782" w:type="dxa"/>
+        <w:tblLook w:val="04A0" w:firstRow="1" w:lastRow="0" w:firstColumn="1" w:lastColumn="0" w:noHBand="0" w:noVBand="1"/>
+      </w:tblPr>
+      <w:tblGrid>
+        <w:gridCol w:w="1696"/>
+        <w:gridCol w:w="4395"/>
+        <w:gridCol w:w="2126"/>
+        <w:gridCol w:w="1565"/>
+      </w:tblGrid>
+      <w:tr>
+        <w:trPr>
+          <w:cnfStyle w:val="100000000000" w:firstRow="1" w:lastRow="0" w:firstColumn="0" w:lastColumn="0" w:oddVBand="0" w:evenVBand="0" w:oddHBand="0" w:evenHBand="0" w:firstRowFirstColumn="0" w:firstRowLastColumn="0" w:lastRowFirstColumn="0" w:lastRowLastColumn="0"/>
+        </w:trPr>
+        <w:tc>
+          <w:tcPr>
+            <w:cnfStyle w:val="001000000000" w:firstRow="0" w:lastRow="0" w:firstColumn="1" w:lastColumn="0" w:oddVBand="0" w:evenVBand="0" w:oddHBand="0" w:evenHBand="0" w:firstRowFirstColumn="0" w:firstRowLastColumn="0" w:lastRowFirstColumn="0" w:lastRowLastColumn="0"/>
+            <w:tcW w:w="1696" w:type="dxa"/>
+          </w:tcPr>
+          <w:p>
+            <w:pPr>
+              <w:pStyle w:val="Prrafodelista"/>
+              <w:ind w:left="0"/>
+              <w:jc w:val="center"/>
+              <w:rPr>
+                <w:rFonts w:ascii="Arial" w:hAnsi="Arial" w:cs="Arial"/>
+                <w:sz w:val="24"/>
+                <w:lang w:val="es-MX"/>
+              </w:rPr>
+            </w:pPr>
+            <w:r>
+              <w:rPr>
+                <w:rFonts w:ascii="Arial" w:hAnsi="Arial" w:cs="Arial"/>
+                <w:sz w:val="24"/>
+                <w:lang w:val="es-MX"/>
+              </w:rPr>
+              <w:t>Tipo de ítem</w:t>
+            </w:r>
+          </w:p>
+        </w:tc>
+        <w:tc>
+          <w:tcPr>
+            <w:tcW w:w="4395" w:type="dxa"/>
+          </w:tcPr>
+          <w:p>
+            <w:pPr>
+              <w:pStyle w:val="Prrafodelista"/>
+              <w:ind w:left="0"/>
+              <w:jc w:val="center"/>
+              <w:cnfStyle w:val="100000000000" w:firstRow="1" w:lastRow="0" w:firstColumn="0" w:lastColumn="0" w:oddVBand="0" w:evenVBand="0" w:oddHBand="0" w:evenHBand="0" w:firstRowFirstColumn="0" w:firstRowLastColumn="0" w:lastRowFirstColumn="0" w:lastRowLastColumn="0"/>
+              <w:rPr>
+                <w:rFonts w:ascii="Arial" w:hAnsi="Arial" w:cs="Arial"/>
+                <w:sz w:val="24"/>
+                <w:lang w:val="es-MX"/>
+              </w:rPr>
+            </w:pPr>
+            <w:r>
+              <w:rPr>
+                <w:rFonts w:ascii="Arial" w:hAnsi="Arial" w:cs="Arial"/>
+                <w:sz w:val="24"/>
+                <w:lang w:val="es-MX"/>
+              </w:rPr>
+              <w:t>Nombre de ítem</w:t>
+            </w:r>
+          </w:p>
+        </w:tc>
+        <w:tc>
+          <w:tcPr>
+            <w:tcW w:w="2126" w:type="dxa"/>
+          </w:tcPr>
+          <w:p>
+            <w:pPr>
+              <w:pStyle w:val="Prrafodelista"/>
+              <w:ind w:left="0"/>
+              <w:jc w:val="center"/>
+              <w:cnfStyle w:val="100000000000" w:firstRow="1" w:lastRow="0" w:firstColumn="0" w:lastColumn="0" w:oddVBand="0" w:evenVBand="0" w:oddHBand="0" w:evenHBand="0" w:firstRowFirstColumn="0" w:firstRowLastColumn="0" w:lastRowFirstColumn="0" w:lastRowLastColumn="0"/>
+              <w:rPr>
+                <w:rFonts w:ascii="Arial" w:hAnsi="Arial" w:cs="Arial"/>
+                <w:sz w:val="24"/>
+                <w:lang w:val="es-MX"/>
+              </w:rPr>
+            </w:pPr>
+            <w:r>
+              <w:rPr>
+                <w:rFonts w:ascii="Arial" w:hAnsi="Arial" w:cs="Arial"/>
+                <w:sz w:val="24"/>
+                <w:lang w:val="es-MX"/>
+              </w:rPr>
+              <w:t>Origen</w:t>
+            </w:r>
+          </w:p>
+        </w:tc>
+        <w:tc>
+          <w:tcPr>
+            <w:tcW w:w="1565" w:type="dxa"/>
+          </w:tcPr>
+          <w:p>
+            <w:pPr>
+              <w:pStyle w:val="Prrafodelista"/>
+              <w:ind w:left="0"/>
+              <w:jc w:val="center"/>
+              <w:cnfStyle w:val="100000000000" w:firstRow="1" w:lastRow="0" w:firstColumn="0" w:lastColumn="0" w:oddVBand="0" w:evenVBand="0" w:oddHBand="0" w:evenHBand="0" w:firstRowFirstColumn="0" w:firstRowLastColumn="0" w:lastRowFirstColumn="0" w:lastRowLastColumn="0"/>
+              <w:rPr>
+                <w:rFonts w:ascii="Arial" w:hAnsi="Arial" w:cs="Arial"/>
+                <w:sz w:val="24"/>
+                <w:lang w:val="es-MX"/>
+              </w:rPr>
+            </w:pPr>
+            <w:r>
+              <w:rPr>
+                <w:rFonts w:ascii="Arial" w:hAnsi="Arial" w:cs="Arial"/>
+                <w:sz w:val="24"/>
+                <w:lang w:val="es-MX"/>
+              </w:rPr>
+              <w:t>Proyecto</w:t>
+            </w:r>
+          </w:p>
+        </w:tc>
+      </w:tr>
+      <w:tr>
+        <w:tc>
+          <w:tcPr>
+            <w:cnfStyle w:val="001000000000" w:firstRow="0" w:lastRow="0" w:firstColumn="1" w:lastColumn="0" w:oddVBand="0" w:evenVBand="0" w:oddHBand="0" w:evenHBand="0" w:firstRowFirstColumn="0" w:firstRowLastColumn="0" w:lastRowFirstColumn="0" w:lastRowLastColumn="0"/>
+            <w:tcW w:w="1696" w:type="dxa"/>
+          </w:tcPr>
+          <w:p>
+            <w:pPr>
+              <w:pStyle w:val="Prrafodelista"/>
+              <w:ind w:left="0"/>
+              <w:rPr>
+                <w:rFonts w:asciiTheme="majorHAnsi" w:hAnsiTheme="majorHAnsi" w:cs="Arial"/>
+                <w:b w:val="0"/>
+                <w:sz w:val="24"/>
+                <w:szCs w:val="24"/>
+                <w:lang w:val="es-MX"/>
+              </w:rPr>
+            </w:pPr>
+            <w:r>
+              <w:rPr>
+                <w:rFonts w:asciiTheme="majorHAnsi" w:hAnsiTheme="majorHAnsi" w:cs="Arial"/>
+                <w:b w:val="0"/>
+                <w:sz w:val="24"/>
+                <w:szCs w:val="24"/>
+                <w:lang w:val="es-MX"/>
+              </w:rPr>
+              <w:t>Evolución</w:t>
+            </w:r>
+          </w:p>
+        </w:tc>
+        <w:tc>
+          <w:tcPr>
+            <w:tcW w:w="4395" w:type="dxa"/>
+          </w:tcPr>
+          <w:p>
+            <w:pPr>
+              <w:spacing w:after="160" w:line="259" w:lineRule="auto"/>
+              <w:cnfStyle w:val="000000000000" w:firstRow="0" w:lastRow="0" w:firstColumn="0" w:lastColumn="0" w:oddVBand="0" w:evenVBand="0" w:oddHBand="0" w:evenHBand="0" w:firstRowFirstColumn="0" w:firstRowLastColumn="0" w:lastRowFirstColumn="0" w:lastRowLastColumn="0"/>
+              <w:rPr>
+                <w:rFonts w:asciiTheme="majorHAnsi" w:hAnsiTheme="majorHAnsi" w:cs="Arial"/>
+                <w:color w:val="000000" w:themeColor="text1"/>
+                <w:sz w:val="24"/>
+                <w:szCs w:val="24"/>
+              </w:rPr>
+            </w:pPr>
+            <w:r>
+              <w:rPr>
+                <w:rFonts w:asciiTheme="majorHAnsi" w:hAnsiTheme="majorHAnsi" w:cs="Arial"/>
+                <w:color w:val="000000" w:themeColor="text1"/>
+                <w:sz w:val="24"/>
+                <w:szCs w:val="24"/>
+              </w:rPr>
+              <w:t>Plan de gestión de la configuración</w:t>
+            </w:r>
+          </w:p>
+        </w:tc>
+        <w:tc>
+          <w:tcPr>
+            <w:tcW w:w="2126" w:type="dxa"/>
+          </w:tcPr>
+          <w:p>
+            <w:pPr>
+              <w:pStyle w:val="Prrafodelista"/>
+              <w:ind w:left="0"/>
+              <w:jc w:val="center"/>
+              <w:cnfStyle w:val="000000000000" w:firstRow="0" w:lastRow="0" w:firstColumn="0" w:lastColumn="0" w:oddVBand="0" w:evenVBand="0" w:oddHBand="0" w:evenHBand="0" w:firstRowFirstColumn="0" w:firstRowLastColumn="0" w:lastRowFirstColumn="0" w:lastRowLastColumn="0"/>
+              <w:rPr>
+                <w:rFonts w:asciiTheme="majorHAnsi" w:hAnsiTheme="majorHAnsi" w:cs="Arial"/>
+                <w:sz w:val="24"/>
+                <w:szCs w:val="24"/>
+                <w:lang w:val="es-MX"/>
+              </w:rPr>
+            </w:pPr>
+            <w:r>
+              <w:rPr>
+                <w:rFonts w:asciiTheme="majorHAnsi" w:hAnsiTheme="majorHAnsi" w:cs="Arial"/>
+                <w:color w:val="000000"/>
+                <w:sz w:val="24"/>
+                <w:szCs w:val="24"/>
+              </w:rPr>
+              <w:t>Empresa</w:t>
+            </w:r>
+          </w:p>
+        </w:tc>
+        <w:tc>
+          <w:tcPr>
+            <w:tcW w:w="1565" w:type="dxa"/>
+          </w:tcPr>
+          <w:p>
+            <w:pPr>
+              <w:pStyle w:val="Prrafodelista"/>
+              <w:ind w:left="0"/>
+              <w:jc w:val="center"/>
+              <w:cnfStyle w:val="000000000000" w:firstRow="0" w:lastRow="0" w:firstColumn="0" w:lastColumn="0" w:oddVBand="0" w:evenVBand="0" w:oddHBand="0" w:evenHBand="0" w:firstRowFirstColumn="0" w:firstRowLastColumn="0" w:lastRowFirstColumn="0" w:lastRowLastColumn="0"/>
+              <w:rPr>
+                <w:rFonts w:asciiTheme="majorHAnsi" w:hAnsiTheme="majorHAnsi" w:cs="Arial"/>
+                <w:sz w:val="24"/>
+                <w:szCs w:val="24"/>
+                <w:lang w:val="es-MX"/>
+              </w:rPr>
+            </w:pPr>
+            <w:r>
+              <w:rPr>
+                <w:rFonts w:asciiTheme="majorHAnsi" w:hAnsiTheme="majorHAnsi" w:cs="Arial"/>
+                <w:sz w:val="24"/>
+                <w:szCs w:val="24"/>
+                <w:lang w:val="es-MX"/>
+              </w:rPr>
+              <w:t>SAV</w:t>
+            </w:r>
+          </w:p>
+        </w:tc>
+      </w:tr>
+      <w:tr>
+        <w:tc>
+          <w:tcPr>
+            <w:cnfStyle w:val="001000000000" w:firstRow="0" w:lastRow="0" w:firstColumn="1" w:lastColumn="0" w:oddVBand="0" w:evenVBand="0" w:oddHBand="0" w:evenHBand="0" w:firstRowFirstColumn="0" w:firstRowLastColumn="0" w:lastRowFirstColumn="0" w:lastRowLastColumn="0"/>
+            <w:tcW w:w="1696" w:type="dxa"/>
+          </w:tcPr>
+          <w:p>
+            <w:pPr>
+              <w:pStyle w:val="Prrafodelista"/>
+              <w:ind w:left="0"/>
+              <w:rPr>
+                <w:rFonts w:asciiTheme="majorHAnsi" w:hAnsiTheme="majorHAnsi" w:cs="Arial"/>
+                <w:b w:val="0"/>
+                <w:sz w:val="24"/>
+                <w:szCs w:val="24"/>
+                <w:lang w:val="es-MX"/>
+              </w:rPr>
+            </w:pPr>
+            <w:r>
+              <w:rPr>
+                <w:rFonts w:asciiTheme="majorHAnsi" w:hAnsiTheme="majorHAnsi" w:cs="Arial"/>
+                <w:b w:val="0"/>
+                <w:sz w:val="24"/>
+                <w:szCs w:val="24"/>
+                <w:lang w:val="es-MX"/>
+              </w:rPr>
+              <w:t>Evolución</w:t>
+            </w:r>
+          </w:p>
+        </w:tc>
+        <w:tc>
+          <w:tcPr>
+            <w:tcW w:w="4395" w:type="dxa"/>
+          </w:tcPr>
+          <w:p>
+            <w:pPr>
+              <w:spacing w:after="160" w:line="259" w:lineRule="auto"/>
+              <w:cnfStyle w:val="000000000000" w:firstRow="0" w:lastRow="0" w:firstColumn="0" w:lastColumn="0" w:oddVBand="0" w:evenVBand="0" w:oddHBand="0" w:evenHBand="0" w:firstRowFirstColumn="0" w:firstRowLastColumn="0" w:lastRowFirstColumn="0" w:lastRowLastColumn="0"/>
+              <w:rPr>
+                <w:rFonts w:asciiTheme="majorHAnsi" w:hAnsiTheme="majorHAnsi" w:cs="Arial"/>
+                <w:color w:val="000000" w:themeColor="text1"/>
+                <w:sz w:val="24"/>
+                <w:szCs w:val="24"/>
+              </w:rPr>
+            </w:pPr>
+            <w:r>
+              <w:rPr>
+                <w:rFonts w:asciiTheme="majorHAnsi" w:hAnsiTheme="majorHAnsi" w:cs="Arial"/>
+                <w:color w:val="000000" w:themeColor="text1"/>
+                <w:sz w:val="24"/>
+                <w:szCs w:val="24"/>
+              </w:rPr>
+              <w:t>Documento del Negocio</w:t>
+            </w:r>
+          </w:p>
+        </w:tc>
+        <w:tc>
+          <w:tcPr>
+            <w:tcW w:w="2126" w:type="dxa"/>
+          </w:tcPr>
+          <w:p>
+            <w:pPr>
+              <w:pStyle w:val="Prrafodelista"/>
+              <w:ind w:left="0"/>
+              <w:jc w:val="center"/>
+              <w:cnfStyle w:val="000000000000" w:firstRow="0" w:lastRow="0" w:firstColumn="0" w:lastColumn="0" w:oddVBand="0" w:evenVBand="0" w:oddHBand="0" w:evenHBand="0" w:firstRowFirstColumn="0" w:firstRowLastColumn="0" w:lastRowFirstColumn="0" w:lastRowLastColumn="0"/>
+              <w:rPr>
+                <w:rFonts w:asciiTheme="majorHAnsi" w:hAnsiTheme="majorHAnsi" w:cs="Arial"/>
+                <w:sz w:val="24"/>
+                <w:szCs w:val="24"/>
+                <w:lang w:val="es-MX"/>
+              </w:rPr>
+            </w:pPr>
+            <w:r>
+              <w:rPr>
+                <w:rFonts w:asciiTheme="majorHAnsi" w:hAnsiTheme="majorHAnsi" w:cs="Arial"/>
+                <w:color w:val="000000" w:themeColor="text1"/>
+                <w:sz w:val="24"/>
+                <w:szCs w:val="24"/>
+              </w:rPr>
+              <w:t>Proyecto</w:t>
+            </w:r>
+          </w:p>
+        </w:tc>
+        <w:tc>
+          <w:tcPr>
+            <w:tcW w:w="1565" w:type="dxa"/>
+          </w:tcPr>
+          <w:p>
+            <w:pPr>
+              <w:pStyle w:val="Prrafodelista"/>
+              <w:ind w:left="0"/>
+              <w:jc w:val="center"/>
+              <w:cnfStyle w:val="000000000000" w:firstRow="0" w:lastRow="0" w:firstColumn="0" w:lastColumn="0" w:oddVBand="0" w:evenVBand="0" w:oddHBand="0" w:evenHBand="0" w:firstRowFirstColumn="0" w:firstRowLastColumn="0" w:lastRowFirstColumn="0" w:lastRowLastColumn="0"/>
+              <w:rPr>
+                <w:rFonts w:asciiTheme="majorHAnsi" w:hAnsiTheme="majorHAnsi" w:cs="Arial"/>
+                <w:sz w:val="24"/>
+                <w:szCs w:val="24"/>
+                <w:lang w:val="es-MX"/>
+              </w:rPr>
+            </w:pPr>
+            <w:r>
+              <w:rPr>
+                <w:rFonts w:asciiTheme="majorHAnsi" w:hAnsiTheme="majorHAnsi" w:cs="Arial"/>
+                <w:sz w:val="24"/>
+                <w:szCs w:val="24"/>
+                <w:lang w:val="es-MX"/>
+              </w:rPr>
+              <w:t>SAV</w:t>
+            </w:r>
+          </w:p>
+        </w:tc>
+      </w:tr>
+      <w:tr>
+        <w:tc>
+          <w:tcPr>
+            <w:cnfStyle w:val="001000000000" w:firstRow="0" w:lastRow="0" w:firstColumn="1" w:lastColumn="0" w:oddVBand="0" w:evenVBand="0" w:oddHBand="0" w:evenHBand="0" w:firstRowFirstColumn="0" w:firstRowLastColumn="0" w:lastRowFirstColumn="0" w:lastRowLastColumn="0"/>
+            <w:tcW w:w="1696" w:type="dxa"/>
+          </w:tcPr>
+          <w:p>
+            <w:pPr>
+              <w:pStyle w:val="Prrafodelista"/>
+              <w:ind w:left="0"/>
+              <w:rPr>
+                <w:rFonts w:asciiTheme="majorHAnsi" w:hAnsiTheme="majorHAnsi" w:cs="Arial"/>
+                <w:b w:val="0"/>
+                <w:sz w:val="24"/>
+                <w:szCs w:val="24"/>
+                <w:lang w:val="es-MX"/>
+              </w:rPr>
+            </w:pPr>
+            <w:r>
+              <w:rPr>
+                <w:rFonts w:asciiTheme="majorHAnsi" w:hAnsiTheme="majorHAnsi" w:cs="Arial"/>
+                <w:b w:val="0"/>
+                <w:sz w:val="24"/>
+                <w:szCs w:val="24"/>
+                <w:lang w:val="es-MX"/>
+              </w:rPr>
+              <w:t>Evolución</w:t>
+            </w:r>
+          </w:p>
+        </w:tc>
+        <w:tc>
+          <w:tcPr>
+            <w:tcW w:w="4395" w:type="dxa"/>
+          </w:tcPr>
+          <w:p>
+            <w:pPr>
+              <w:spacing w:after="160" w:line="259" w:lineRule="auto"/>
+              <w:cnfStyle w:val="000000000000" w:firstRow="0" w:lastRow="0" w:firstColumn="0" w:lastColumn="0" w:oddVBand="0" w:evenVBand="0" w:oddHBand="0" w:evenHBand="0" w:firstRowFirstColumn="0" w:firstRowLastColumn="0" w:lastRowFirstColumn="0" w:lastRowLastColumn="0"/>
+              <w:rPr>
+                <w:rFonts w:asciiTheme="majorHAnsi" w:hAnsiTheme="majorHAnsi" w:cs="Arial"/>
+                <w:color w:val="000000" w:themeColor="text1"/>
+                <w:sz w:val="24"/>
+                <w:szCs w:val="24"/>
+              </w:rPr>
+            </w:pPr>
+            <w:r>
+              <w:rPr>
+                <w:rFonts w:asciiTheme="majorHAnsi" w:hAnsiTheme="majorHAnsi" w:cs="Arial"/>
+                <w:color w:val="000000" w:themeColor="text1"/>
+                <w:sz w:val="24"/>
+                <w:szCs w:val="24"/>
+              </w:rPr>
+              <w:t>Plan del proyecto</w:t>
+            </w:r>
+          </w:p>
+        </w:tc>
+        <w:tc>
+          <w:tcPr>
+            <w:tcW w:w="2126" w:type="dxa"/>
+          </w:tcPr>
+          <w:p>
+            <w:pPr>
+              <w:pStyle w:val="Prrafodelista"/>
+              <w:ind w:left="0"/>
+              <w:jc w:val="center"/>
+              <w:cnfStyle w:val="000000000000" w:firstRow="0" w:lastRow="0" w:firstColumn="0" w:lastColumn="0" w:oddVBand="0" w:evenVBand="0" w:oddHBand="0" w:evenHBand="0" w:firstRowFirstColumn="0" w:firstRowLastColumn="0" w:lastRowFirstColumn="0" w:lastRowLastColumn="0"/>
+              <w:rPr>
+                <w:rFonts w:asciiTheme="majorHAnsi" w:hAnsiTheme="majorHAnsi" w:cs="Arial"/>
+                <w:sz w:val="24"/>
+                <w:szCs w:val="24"/>
+                <w:lang w:val="es-MX"/>
+              </w:rPr>
+            </w:pPr>
+            <w:r>
+              <w:rPr>
+                <w:rFonts w:asciiTheme="majorHAnsi" w:hAnsiTheme="majorHAnsi" w:cs="Arial"/>
+                <w:color w:val="000000" w:themeColor="text1"/>
+                <w:sz w:val="24"/>
+                <w:szCs w:val="24"/>
+              </w:rPr>
+              <w:t>Proyecto</w:t>
+            </w:r>
+          </w:p>
+        </w:tc>
+        <w:tc>
+          <w:tcPr>
+            <w:tcW w:w="1565" w:type="dxa"/>
+          </w:tcPr>
+          <w:p>
+            <w:pPr>
+              <w:pStyle w:val="Prrafodelista"/>
+              <w:ind w:left="0"/>
+              <w:jc w:val="center"/>
+              <w:cnfStyle w:val="000000000000" w:firstRow="0" w:lastRow="0" w:firstColumn="0" w:lastColumn="0" w:oddVBand="0" w:evenVBand="0" w:oddHBand="0" w:evenHBand="0" w:firstRowFirstColumn="0" w:firstRowLastColumn="0" w:lastRowFirstColumn="0" w:lastRowLastColumn="0"/>
+              <w:rPr>
+                <w:rFonts w:asciiTheme="majorHAnsi" w:hAnsiTheme="majorHAnsi" w:cs="Arial"/>
+                <w:sz w:val="24"/>
+                <w:szCs w:val="24"/>
+                <w:lang w:val="es-MX"/>
+              </w:rPr>
+            </w:pPr>
+            <w:r>
+              <w:rPr>
+                <w:rFonts w:asciiTheme="majorHAnsi" w:hAnsiTheme="majorHAnsi" w:cs="Arial"/>
+                <w:sz w:val="24"/>
+                <w:szCs w:val="24"/>
+                <w:lang w:val="es-MX"/>
+              </w:rPr>
+              <w:t>SAV</w:t>
+            </w:r>
+          </w:p>
+        </w:tc>
+      </w:tr>
+      <w:tr>
+        <w:tc>
+          <w:tcPr>
+            <w:cnfStyle w:val="001000000000" w:firstRow="0" w:lastRow="0" w:firstColumn="1" w:lastColumn="0" w:oddVBand="0" w:evenVBand="0" w:oddHBand="0" w:evenHBand="0" w:firstRowFirstColumn="0" w:firstRowLastColumn="0" w:lastRowFirstColumn="0" w:lastRowLastColumn="0"/>
+            <w:tcW w:w="1696" w:type="dxa"/>
+          </w:tcPr>
+          <w:p>
+            <w:pPr>
+              <w:pStyle w:val="Prrafodelista"/>
+              <w:ind w:left="0"/>
+              <w:rPr>
+                <w:rFonts w:asciiTheme="majorHAnsi" w:hAnsiTheme="majorHAnsi" w:cs="Arial"/>
+                <w:b w:val="0"/>
+                <w:sz w:val="24"/>
+                <w:szCs w:val="24"/>
+                <w:lang w:val="es-MX"/>
+              </w:rPr>
+            </w:pPr>
+            <w:r>
+              <w:rPr>
+                <w:rFonts w:asciiTheme="majorHAnsi" w:hAnsiTheme="majorHAnsi" w:cs="Arial"/>
+                <w:b w:val="0"/>
+                <w:sz w:val="24"/>
+                <w:szCs w:val="24"/>
+                <w:lang w:val="es-MX"/>
+              </w:rPr>
+              <w:t>Evolución</w:t>
+            </w:r>
+          </w:p>
+        </w:tc>
+        <w:tc>
+          <w:tcPr>
+            <w:tcW w:w="4395" w:type="dxa"/>
+          </w:tcPr>
+          <w:p>
+            <w:pPr>
+              <w:spacing w:after="160" w:line="259" w:lineRule="auto"/>
+              <w:cnfStyle w:val="000000000000" w:firstRow="0" w:lastRow="0" w:firstColumn="0" w:lastColumn="0" w:oddVBand="0" w:evenVBand="0" w:oddHBand="0" w:evenHBand="0" w:firstRowFirstColumn="0" w:firstRowLastColumn="0" w:lastRowFirstColumn="0" w:lastRowLastColumn="0"/>
+              <w:rPr>
+                <w:rFonts w:asciiTheme="majorHAnsi" w:hAnsiTheme="majorHAnsi" w:cs="Arial"/>
+                <w:sz w:val="24"/>
+                <w:szCs w:val="24"/>
+              </w:rPr>
+            </w:pPr>
+            <w:r>
+              <w:rPr>
+                <w:rFonts w:asciiTheme="majorHAnsi" w:hAnsiTheme="majorHAnsi" w:cs="Arial"/>
+                <w:sz w:val="24"/>
+                <w:szCs w:val="24"/>
+              </w:rPr>
+              <w:t>Listado de requerimientos</w:t>
+            </w:r>
+            <w:r>
+              <w:rPr>
+                <w:rFonts w:asciiTheme="majorHAnsi" w:hAnsiTheme="majorHAnsi" w:cs="Arial"/>
+                <w:sz w:val="24"/>
+                <w:szCs w:val="24"/>
+              </w:rPr>
+              <w:t xml:space="preserve"> funcionales</w:t>
+            </w:r>
+          </w:p>
+        </w:tc>
+        <w:tc>
+          <w:tcPr>
+            <w:tcW w:w="2126" w:type="dxa"/>
+          </w:tcPr>
+          <w:p>
+            <w:pPr>
+              <w:pStyle w:val="Prrafodelista"/>
+              <w:ind w:left="0"/>
+              <w:jc w:val="center"/>
+              <w:cnfStyle w:val="000000000000" w:firstRow="0" w:lastRow="0" w:firstColumn="0" w:lastColumn="0" w:oddVBand="0" w:evenVBand="0" w:oddHBand="0" w:evenHBand="0" w:firstRowFirstColumn="0" w:firstRowLastColumn="0" w:lastRowFirstColumn="0" w:lastRowLastColumn="0"/>
+              <w:rPr>
+                <w:rFonts w:asciiTheme="majorHAnsi" w:hAnsiTheme="majorHAnsi" w:cs="Arial"/>
+                <w:sz w:val="24"/>
+                <w:szCs w:val="24"/>
+                <w:lang w:val="es-MX"/>
+              </w:rPr>
+            </w:pPr>
+            <w:r>
+              <w:rPr>
+                <w:rFonts w:asciiTheme="majorHAnsi" w:hAnsiTheme="majorHAnsi" w:cs="Arial"/>
+                <w:sz w:val="24"/>
+                <w:szCs w:val="24"/>
+              </w:rPr>
+              <w:t>Proyecto</w:t>
+            </w:r>
+          </w:p>
+        </w:tc>
+        <w:tc>
+          <w:tcPr>
+            <w:tcW w:w="1565" w:type="dxa"/>
+          </w:tcPr>
+          <w:p>
+            <w:pPr>
+              <w:pStyle w:val="Prrafodelista"/>
+              <w:ind w:left="0"/>
+              <w:jc w:val="center"/>
+              <w:cnfStyle w:val="000000000000" w:firstRow="0" w:lastRow="0" w:firstColumn="0" w:lastColumn="0" w:oddVBand="0" w:evenVBand="0" w:oddHBand="0" w:evenHBand="0" w:firstRowFirstColumn="0" w:firstRowLastColumn="0" w:lastRowFirstColumn="0" w:lastRowLastColumn="0"/>
+              <w:rPr>
+                <w:rFonts w:asciiTheme="majorHAnsi" w:hAnsiTheme="majorHAnsi" w:cs="Arial"/>
+                <w:sz w:val="24"/>
+                <w:szCs w:val="24"/>
+                <w:lang w:val="es-MX"/>
+              </w:rPr>
+            </w:pPr>
+            <w:r>
+              <w:rPr>
+                <w:rFonts w:asciiTheme="majorHAnsi" w:hAnsiTheme="majorHAnsi" w:cs="Arial"/>
+                <w:sz w:val="24"/>
+                <w:szCs w:val="24"/>
+                <w:lang w:val="es-MX"/>
+              </w:rPr>
+              <w:t>SAV</w:t>
+            </w:r>
+          </w:p>
+        </w:tc>
+      </w:tr>
+      <w:tr>
+        <w:trPr>
+          <w:trHeight w:val="374"/>
+        </w:trPr>
+        <w:tc>
+          <w:tcPr>
+            <w:cnfStyle w:val="001000000000" w:firstRow="0" w:lastRow="0" w:firstColumn="1" w:lastColumn="0" w:oddVBand="0" w:evenVBand="0" w:oddHBand="0" w:evenHBand="0" w:firstRowFirstColumn="0" w:firstRowLastColumn="0" w:lastRowFirstColumn="0" w:lastRowLastColumn="0"/>
+            <w:tcW w:w="1696" w:type="dxa"/>
+          </w:tcPr>
+          <w:p>
+            <w:pPr>
+              <w:pStyle w:val="Prrafodelista"/>
+              <w:ind w:left="0"/>
+              <w:rPr>
+                <w:rFonts w:asciiTheme="majorHAnsi" w:hAnsiTheme="majorHAnsi" w:cs="Arial"/>
+                <w:b w:val="0"/>
+                <w:sz w:val="24"/>
+                <w:szCs w:val="24"/>
+                <w:lang w:val="es-MX"/>
+              </w:rPr>
+            </w:pPr>
+            <w:r>
+              <w:rPr>
+                <w:rFonts w:asciiTheme="majorHAnsi" w:hAnsiTheme="majorHAnsi" w:cs="Arial"/>
+                <w:b w:val="0"/>
+                <w:sz w:val="24"/>
+                <w:szCs w:val="24"/>
+                <w:lang w:val="es-MX"/>
+              </w:rPr>
+              <w:t>Evolución</w:t>
+            </w:r>
+          </w:p>
+        </w:tc>
+        <w:tc>
+          <w:tcPr>
+            <w:tcW w:w="4395" w:type="dxa"/>
+          </w:tcPr>
+          <w:p>
+            <w:pPr>
+              <w:spacing w:after="160" w:line="259" w:lineRule="auto"/>
+              <w:cnfStyle w:val="000000000000" w:firstRow="0" w:lastRow="0" w:firstColumn="0" w:lastColumn="0" w:oddVBand="0" w:evenVBand="0" w:oddHBand="0" w:evenHBand="0" w:firstRowFirstColumn="0" w:firstRowLastColumn="0" w:lastRowFirstColumn="0" w:lastRowLastColumn="0"/>
+              <w:rPr>
+                <w:rFonts w:asciiTheme="majorHAnsi" w:hAnsiTheme="majorHAnsi" w:cs="Arial"/>
+                <w:sz w:val="24"/>
+                <w:szCs w:val="24"/>
+              </w:rPr>
+            </w:pPr>
+            <w:r>
+              <w:rPr>
+                <w:rFonts w:asciiTheme="majorHAnsi" w:hAnsiTheme="majorHAnsi" w:cs="Arial"/>
+                <w:sz w:val="24"/>
+                <w:szCs w:val="24"/>
+              </w:rPr>
+              <w:t>Documento de análisis</w:t>
+            </w:r>
+          </w:p>
+        </w:tc>
+        <w:tc>
+          <w:tcPr>
+            <w:tcW w:w="2126" w:type="dxa"/>
+          </w:tcPr>
+          <w:p>
+            <w:pPr>
+              <w:pStyle w:val="Prrafodelista"/>
+              <w:ind w:left="0"/>
+              <w:jc w:val="center"/>
+              <w:cnfStyle w:val="000000000000" w:firstRow="0" w:lastRow="0" w:firstColumn="0" w:lastColumn="0" w:oddVBand="0" w:evenVBand="0" w:oddHBand="0" w:evenHBand="0" w:firstRowFirstColumn="0" w:firstRowLastColumn="0" w:lastRowFirstColumn="0" w:lastRowLastColumn="0"/>
+              <w:rPr>
+                <w:rFonts w:asciiTheme="majorHAnsi" w:hAnsiTheme="majorHAnsi" w:cs="Arial"/>
+                <w:sz w:val="24"/>
+                <w:szCs w:val="24"/>
+                <w:lang w:val="es-MX"/>
+              </w:rPr>
+            </w:pPr>
+            <w:r>
+              <w:rPr>
+                <w:rFonts w:asciiTheme="majorHAnsi" w:hAnsiTheme="majorHAnsi" w:cs="Arial"/>
+                <w:sz w:val="24"/>
+                <w:szCs w:val="24"/>
+              </w:rPr>
+              <w:t>Proyecto</w:t>
+            </w:r>
+          </w:p>
+        </w:tc>
+        <w:tc>
+          <w:tcPr>
+            <w:tcW w:w="1565" w:type="dxa"/>
+          </w:tcPr>
+          <w:p>
+            <w:pPr>
+              <w:pStyle w:val="Prrafodelista"/>
+              <w:ind w:left="0"/>
+              <w:jc w:val="center"/>
+              <w:cnfStyle w:val="000000000000" w:firstRow="0" w:lastRow="0" w:firstColumn="0" w:lastColumn="0" w:oddVBand="0" w:evenVBand="0" w:oddHBand="0" w:evenHBand="0" w:firstRowFirstColumn="0" w:firstRowLastColumn="0" w:lastRowFirstColumn="0" w:lastRowLastColumn="0"/>
+              <w:rPr>
+                <w:rFonts w:asciiTheme="majorHAnsi" w:hAnsiTheme="majorHAnsi" w:cs="Arial"/>
+                <w:sz w:val="24"/>
+                <w:szCs w:val="24"/>
+                <w:lang w:val="es-MX"/>
+              </w:rPr>
+            </w:pPr>
+            <w:r>
+              <w:rPr>
+                <w:rFonts w:asciiTheme="majorHAnsi" w:hAnsiTheme="majorHAnsi" w:cs="Arial"/>
+                <w:sz w:val="24"/>
+                <w:szCs w:val="24"/>
+                <w:lang w:val="es-MX"/>
+              </w:rPr>
+              <w:t>SAV</w:t>
+            </w:r>
+          </w:p>
+        </w:tc>
+      </w:tr>
+      <w:tr>
+        <w:tc>
+          <w:tcPr>
+            <w:cnfStyle w:val="001000000000" w:firstRow="0" w:lastRow="0" w:firstColumn="1" w:lastColumn="0" w:oddVBand="0" w:evenVBand="0" w:oddHBand="0" w:evenHBand="0" w:firstRowFirstColumn="0" w:firstRowLastColumn="0" w:lastRowFirstColumn="0" w:lastRowLastColumn="0"/>
+            <w:tcW w:w="1696" w:type="dxa"/>
+          </w:tcPr>
+          <w:p>
+            <w:pPr>
+              <w:pStyle w:val="Prrafodelista"/>
+              <w:ind w:left="0"/>
+              <w:rPr>
+                <w:rFonts w:asciiTheme="majorHAnsi" w:hAnsiTheme="majorHAnsi"/>
+                <w:b w:val="0"/>
+                <w:sz w:val="24"/>
+                <w:szCs w:val="24"/>
+                <w:lang w:val="es-MX"/>
+              </w:rPr>
+            </w:pPr>
+            <w:r>
+              <w:rPr>
+                <w:rFonts w:asciiTheme="majorHAnsi" w:hAnsiTheme="majorHAnsi" w:cstheme="minorHAnsi"/>
+                <w:b w:val="0"/>
+                <w:color w:val="000000" w:themeColor="text1"/>
+                <w:sz w:val="24"/>
+                <w:szCs w:val="24"/>
+              </w:rPr>
+              <w:t>Evolución</w:t>
+            </w:r>
+          </w:p>
+        </w:tc>
+        <w:tc>
+          <w:tcPr>
+            <w:tcW w:w="4395" w:type="dxa"/>
+          </w:tcPr>
+          <w:p>
+            <w:pPr>
+              <w:cnfStyle w:val="000000000000" w:firstRow="0" w:lastRow="0" w:firstColumn="0" w:lastColumn="0" w:oddVBand="0" w:evenVBand="0" w:oddHBand="0" w:evenHBand="0" w:firstRowFirstColumn="0" w:firstRowLastColumn="0" w:lastRowFirstColumn="0" w:lastRowLastColumn="0"/>
+              <w:rPr>
+                <w:rFonts w:asciiTheme="majorHAnsi" w:hAnsiTheme="majorHAnsi" w:cstheme="minorHAnsi"/>
+                <w:color w:val="000000" w:themeColor="text1"/>
+                <w:sz w:val="24"/>
+                <w:szCs w:val="24"/>
+              </w:rPr>
+            </w:pPr>
+            <w:r>
+              <w:rPr>
+                <w:rFonts w:asciiTheme="majorHAnsi" w:hAnsiTheme="majorHAnsi" w:cstheme="minorHAnsi"/>
+                <w:color w:val="000000" w:themeColor="text1"/>
+                <w:sz w:val="24"/>
+                <w:szCs w:val="24"/>
+              </w:rPr>
+              <w:t>Documento de casos de prueba</w:t>
+            </w:r>
+          </w:p>
+          <w:p>
+            <w:pPr>
+              <w:cnfStyle w:val="000000000000" w:firstRow="0" w:lastRow="0" w:firstColumn="0" w:lastColumn="0" w:oddVBand="0" w:evenVBand="0" w:oddHBand="0" w:evenHBand="0" w:firstRowFirstColumn="0" w:firstRowLastColumn="0" w:lastRowFirstColumn="0" w:lastRowLastColumn="0"/>
+              <w:rPr>
+                <w:rFonts w:asciiTheme="majorHAnsi" w:hAnsiTheme="majorHAnsi" w:cstheme="minorHAnsi"/>
+                <w:color w:val="000000" w:themeColor="text1"/>
+                <w:sz w:val="16"/>
+                <w:szCs w:val="16"/>
+              </w:rPr>
+            </w:pPr>
+          </w:p>
+        </w:tc>
+        <w:tc>
+          <w:tcPr>
+            <w:tcW w:w="2126" w:type="dxa"/>
+          </w:tcPr>
+          <w:p>
+            <w:pPr>
+              <w:pStyle w:val="Prrafodelista"/>
+              <w:ind w:left="0"/>
+              <w:jc w:val="center"/>
+              <w:cnfStyle w:val="000000000000" w:firstRow="0" w:lastRow="0" w:firstColumn="0" w:lastColumn="0" w:oddVBand="0" w:evenVBand="0" w:oddHBand="0" w:evenHBand="0" w:firstRowFirstColumn="0" w:firstRowLastColumn="0" w:lastRowFirstColumn="0" w:lastRowLastColumn="0"/>
+              <w:rPr>
+                <w:rFonts w:asciiTheme="majorHAnsi" w:hAnsiTheme="majorHAnsi" w:cstheme="minorHAnsi"/>
+                <w:sz w:val="24"/>
+                <w:szCs w:val="24"/>
+              </w:rPr>
+            </w:pPr>
+            <w:r>
+              <w:rPr>
+                <w:rFonts w:asciiTheme="majorHAnsi" w:hAnsiTheme="majorHAnsi" w:cstheme="minorHAnsi"/>
+                <w:color w:val="000000" w:themeColor="text1"/>
+                <w:sz w:val="24"/>
+                <w:szCs w:val="24"/>
+              </w:rPr>
+              <w:t>Proyecto</w:t>
+            </w:r>
+          </w:p>
+        </w:tc>
+        <w:tc>
+          <w:tcPr>
+            <w:tcW w:w="1565" w:type="dxa"/>
+          </w:tcPr>
+          <w:p>
+            <w:pPr>
+              <w:pStyle w:val="Prrafodelista"/>
+              <w:ind w:left="0"/>
+              <w:jc w:val="center"/>
+              <w:cnfStyle w:val="000000000000" w:firstRow="0" w:lastRow="0" w:firstColumn="0" w:lastColumn="0" w:oddVBand="0" w:evenVBand="0" w:oddHBand="0" w:evenHBand="0" w:firstRowFirstColumn="0" w:firstRowLastColumn="0" w:lastRowFirstColumn="0" w:lastRowLastColumn="0"/>
+              <w:rPr>
+                <w:rFonts w:asciiTheme="majorHAnsi" w:hAnsiTheme="majorHAnsi"/>
+                <w:sz w:val="24"/>
+                <w:szCs w:val="24"/>
+                <w:lang w:val="es-MX"/>
+              </w:rPr>
+            </w:pPr>
+            <w:r>
+              <w:rPr>
+                <w:rFonts w:asciiTheme="majorHAnsi" w:hAnsiTheme="majorHAnsi" w:cs="Arial"/>
+                <w:sz w:val="24"/>
+                <w:szCs w:val="24"/>
+                <w:lang w:val="es-MX"/>
+              </w:rPr>
+              <w:t>SAV</w:t>
+            </w:r>
+          </w:p>
+        </w:tc>
+      </w:tr>
+      <w:tr>
+        <w:tc>
+          <w:tcPr>
+            <w:cnfStyle w:val="001000000000" w:firstRow="0" w:lastRow="0" w:firstColumn="1" w:lastColumn="0" w:oddVBand="0" w:evenVBand="0" w:oddHBand="0" w:evenHBand="0" w:firstRowFirstColumn="0" w:firstRowLastColumn="0" w:lastRowFirstColumn="0" w:lastRowLastColumn="0"/>
+            <w:tcW w:w="1696" w:type="dxa"/>
+          </w:tcPr>
+          <w:p>
+            <w:pPr>
+              <w:spacing w:after="160" w:line="259" w:lineRule="auto"/>
+              <w:rPr>
+                <w:rFonts w:asciiTheme="majorHAnsi" w:hAnsiTheme="majorHAnsi" w:cstheme="minorHAnsi"/>
+                <w:b w:val="0"/>
+                <w:color w:val="000000" w:themeColor="text1"/>
+                <w:sz w:val="24"/>
+                <w:szCs w:val="24"/>
+              </w:rPr>
+            </w:pPr>
+            <w:r>
+              <w:rPr>
+                <w:rFonts w:asciiTheme="majorHAnsi" w:hAnsiTheme="majorHAnsi" w:cstheme="minorHAnsi"/>
+                <w:b w:val="0"/>
+                <w:color w:val="000000" w:themeColor="text1"/>
+                <w:sz w:val="24"/>
+                <w:szCs w:val="24"/>
+              </w:rPr>
+              <w:t>Evolución</w:t>
+            </w:r>
+          </w:p>
+          <w:p>
+            <w:pPr>
+              <w:pStyle w:val="Prrafodelista"/>
+              <w:ind w:left="0"/>
+              <w:rPr>
+                <w:rFonts w:asciiTheme="majorHAnsi" w:hAnsiTheme="majorHAnsi"/>
+                <w:b w:val="0"/>
+                <w:sz w:val="24"/>
+                <w:szCs w:val="24"/>
+                <w:lang w:val="es-MX"/>
+              </w:rPr>
+            </w:pPr>
+          </w:p>
+        </w:tc>
+        <w:tc>
+          <w:tcPr>
+            <w:tcW w:w="4395" w:type="dxa"/>
+          </w:tcPr>
+          <w:p>
+            <w:pPr>
+              <w:cnfStyle w:val="000000000000" w:firstRow="0" w:lastRow="0" w:firstColumn="0" w:lastColumn="0" w:oddVBand="0" w:evenVBand="0" w:oddHBand="0" w:evenHBand="0" w:firstRowFirstColumn="0" w:firstRowLastColumn="0" w:lastRowFirstColumn="0" w:lastRowLastColumn="0"/>
+              <w:rPr>
+                <w:rFonts w:asciiTheme="majorHAnsi" w:hAnsiTheme="majorHAnsi" w:cstheme="minorHAnsi"/>
+                <w:sz w:val="24"/>
+                <w:szCs w:val="24"/>
+              </w:rPr>
+            </w:pPr>
+            <w:r>
+              <w:rPr>
+                <w:rFonts w:asciiTheme="majorHAnsi" w:hAnsiTheme="majorHAnsi" w:cstheme="minorHAnsi"/>
+                <w:color w:val="000000" w:themeColor="text1"/>
+                <w:sz w:val="24"/>
+                <w:szCs w:val="24"/>
+              </w:rPr>
+              <w:t>Documento de especificación de Casos de uso</w:t>
+            </w:r>
+          </w:p>
+        </w:tc>
+        <w:tc>
+          <w:tcPr>
+            <w:tcW w:w="2126" w:type="dxa"/>
+          </w:tcPr>
+          <w:p>
+            <w:pPr>
+              <w:pStyle w:val="Prrafodelista"/>
+              <w:ind w:left="0"/>
+              <w:jc w:val="center"/>
+              <w:cnfStyle w:val="000000000000" w:firstRow="0" w:lastRow="0" w:firstColumn="0" w:lastColumn="0" w:oddVBand="0" w:evenVBand="0" w:oddHBand="0" w:evenHBand="0" w:firstRowFirstColumn="0" w:firstRowLastColumn="0" w:lastRowFirstColumn="0" w:lastRowLastColumn="0"/>
+              <w:rPr>
+                <w:rFonts w:asciiTheme="majorHAnsi" w:hAnsiTheme="majorHAnsi" w:cstheme="minorHAnsi"/>
+                <w:sz w:val="24"/>
+                <w:szCs w:val="24"/>
+              </w:rPr>
+            </w:pPr>
+            <w:r>
+              <w:rPr>
+                <w:rFonts w:asciiTheme="majorHAnsi" w:hAnsiTheme="majorHAnsi" w:cstheme="minorHAnsi"/>
+                <w:color w:val="000000" w:themeColor="text1"/>
+                <w:sz w:val="24"/>
+                <w:szCs w:val="24"/>
+              </w:rPr>
+              <w:t>Proyecto</w:t>
+            </w:r>
+          </w:p>
+        </w:tc>
+        <w:tc>
+          <w:tcPr>
+            <w:tcW w:w="1565" w:type="dxa"/>
+          </w:tcPr>
+          <w:p>
+            <w:pPr>
+              <w:pStyle w:val="Prrafodelista"/>
+              <w:ind w:left="0"/>
+              <w:jc w:val="center"/>
+              <w:cnfStyle w:val="000000000000" w:firstRow="0" w:lastRow="0" w:firstColumn="0" w:lastColumn="0" w:oddVBand="0" w:evenVBand="0" w:oddHBand="0" w:evenHBand="0" w:firstRowFirstColumn="0" w:firstRowLastColumn="0" w:lastRowFirstColumn="0" w:lastRowLastColumn="0"/>
+              <w:rPr>
+                <w:rFonts w:asciiTheme="majorHAnsi" w:hAnsiTheme="majorHAnsi"/>
+                <w:sz w:val="24"/>
+                <w:szCs w:val="24"/>
+                <w:lang w:val="es-MX"/>
+              </w:rPr>
+            </w:pPr>
+            <w:r>
+              <w:rPr>
+                <w:rFonts w:asciiTheme="majorHAnsi" w:hAnsiTheme="majorHAnsi" w:cs="Arial"/>
+                <w:sz w:val="24"/>
+                <w:szCs w:val="24"/>
+                <w:lang w:val="es-MX"/>
+              </w:rPr>
+              <w:t>SAV</w:t>
+            </w:r>
+          </w:p>
+        </w:tc>
+      </w:tr>
+      <w:tr>
+        <w:tc>
+          <w:tcPr>
+            <w:cnfStyle w:val="001000000000" w:firstRow="0" w:lastRow="0" w:firstColumn="1" w:lastColumn="0" w:oddVBand="0" w:evenVBand="0" w:oddHBand="0" w:evenHBand="0" w:firstRowFirstColumn="0" w:firstRowLastColumn="0" w:lastRowFirstColumn="0" w:lastRowLastColumn="0"/>
+            <w:tcW w:w="1696" w:type="dxa"/>
+          </w:tcPr>
+          <w:p>
+            <w:pPr>
+              <w:spacing w:after="160" w:line="259" w:lineRule="auto"/>
+              <w:rPr>
+                <w:rFonts w:asciiTheme="majorHAnsi" w:hAnsiTheme="majorHAnsi" w:cstheme="minorHAnsi"/>
+                <w:b w:val="0"/>
+                <w:color w:val="000000" w:themeColor="text1"/>
+                <w:sz w:val="24"/>
+                <w:szCs w:val="24"/>
+              </w:rPr>
+            </w:pPr>
+            <w:r>
+              <w:rPr>
+                <w:rFonts w:asciiTheme="majorHAnsi" w:hAnsiTheme="majorHAnsi" w:cstheme="minorHAnsi"/>
+                <w:b w:val="0"/>
+                <w:color w:val="000000" w:themeColor="text1"/>
+                <w:sz w:val="24"/>
+                <w:szCs w:val="24"/>
+              </w:rPr>
+              <w:t>Evolución</w:t>
+            </w:r>
+          </w:p>
+          <w:p>
+            <w:pPr>
+              <w:pStyle w:val="Prrafodelista"/>
+              <w:ind w:left="0"/>
+              <w:rPr>
+                <w:rFonts w:asciiTheme="majorHAnsi" w:hAnsiTheme="majorHAnsi"/>
+                <w:b w:val="0"/>
+                <w:sz w:val="24"/>
+                <w:szCs w:val="24"/>
+                <w:lang w:val="es-MX"/>
+              </w:rPr>
+            </w:pPr>
+          </w:p>
+        </w:tc>
+        <w:tc>
+          <w:tcPr>
+            <w:tcW w:w="4395" w:type="dxa"/>
+          </w:tcPr>
+          <w:p>
+            <w:pPr>
+              <w:cnfStyle w:val="000000000000" w:firstRow="0" w:lastRow="0" w:firstColumn="0" w:lastColumn="0" w:oddVBand="0" w:evenVBand="0" w:oddHBand="0" w:evenHBand="0" w:firstRowFirstColumn="0" w:firstRowLastColumn="0" w:lastRowFirstColumn="0" w:lastRowLastColumn="0"/>
+              <w:rPr>
+                <w:rFonts w:asciiTheme="majorHAnsi" w:hAnsiTheme="majorHAnsi" w:cstheme="minorHAnsi"/>
+                <w:sz w:val="24"/>
+                <w:szCs w:val="24"/>
+              </w:rPr>
+            </w:pPr>
+            <w:r>
+              <w:rPr>
+                <w:rFonts w:asciiTheme="majorHAnsi" w:hAnsiTheme="majorHAnsi" w:cstheme="minorHAnsi"/>
+                <w:color w:val="000000" w:themeColor="text1"/>
+                <w:sz w:val="24"/>
+                <w:szCs w:val="24"/>
+              </w:rPr>
+              <w:t>Documento de diseño de la base de datos</w:t>
+            </w:r>
+          </w:p>
+        </w:tc>
+        <w:tc>
+          <w:tcPr>
+            <w:tcW w:w="2126" w:type="dxa"/>
+          </w:tcPr>
+          <w:p>
+            <w:pPr>
+              <w:pStyle w:val="Prrafodelista"/>
+              <w:ind w:left="0"/>
+              <w:jc w:val="center"/>
+              <w:cnfStyle w:val="000000000000" w:firstRow="0" w:lastRow="0" w:firstColumn="0" w:lastColumn="0" w:oddVBand="0" w:evenVBand="0" w:oddHBand="0" w:evenHBand="0" w:firstRowFirstColumn="0" w:firstRowLastColumn="0" w:lastRowFirstColumn="0" w:lastRowLastColumn="0"/>
+              <w:rPr>
+                <w:rFonts w:asciiTheme="majorHAnsi" w:hAnsiTheme="majorHAnsi" w:cstheme="minorHAnsi"/>
+                <w:sz w:val="24"/>
+                <w:szCs w:val="24"/>
+              </w:rPr>
+            </w:pPr>
+            <w:r>
+              <w:rPr>
+                <w:rFonts w:asciiTheme="majorHAnsi" w:hAnsiTheme="majorHAnsi" w:cstheme="minorHAnsi"/>
+                <w:color w:val="000000" w:themeColor="text1"/>
+                <w:sz w:val="24"/>
+                <w:szCs w:val="24"/>
+              </w:rPr>
+              <w:t>Proyecto</w:t>
+            </w:r>
+          </w:p>
+        </w:tc>
+        <w:tc>
+          <w:tcPr>
+            <w:tcW w:w="1565" w:type="dxa"/>
+          </w:tcPr>
+          <w:p>
+            <w:pPr>
+              <w:pStyle w:val="Prrafodelista"/>
+              <w:ind w:left="0"/>
+              <w:jc w:val="center"/>
+              <w:cnfStyle w:val="000000000000" w:firstRow="0" w:lastRow="0" w:firstColumn="0" w:lastColumn="0" w:oddVBand="0" w:evenVBand="0" w:oddHBand="0" w:evenHBand="0" w:firstRowFirstColumn="0" w:firstRowLastColumn="0" w:lastRowFirstColumn="0" w:lastRowLastColumn="0"/>
+              <w:rPr>
+                <w:rFonts w:asciiTheme="majorHAnsi" w:hAnsiTheme="majorHAnsi"/>
+                <w:sz w:val="24"/>
+                <w:szCs w:val="24"/>
+                <w:lang w:val="es-MX"/>
+              </w:rPr>
+            </w:pPr>
+            <w:r>
+              <w:rPr>
+                <w:rFonts w:asciiTheme="majorHAnsi" w:hAnsiTheme="majorHAnsi" w:cs="Arial"/>
+                <w:sz w:val="24"/>
+                <w:szCs w:val="24"/>
+                <w:lang w:val="es-MX"/>
+              </w:rPr>
+              <w:t>SAV</w:t>
+            </w:r>
+          </w:p>
+        </w:tc>
+      </w:tr>
+      <w:tr>
+        <w:tc>
+          <w:tcPr>
+            <w:cnfStyle w:val="001000000000" w:firstRow="0" w:lastRow="0" w:firstColumn="1" w:lastColumn="0" w:oddVBand="0" w:evenVBand="0" w:oddHBand="0" w:evenHBand="0" w:firstRowFirstColumn="0" w:firstRowLastColumn="0" w:lastRowFirstColumn="0" w:lastRowLastColumn="0"/>
+            <w:tcW w:w="1696" w:type="dxa"/>
+          </w:tcPr>
+          <w:p>
+            <w:pPr>
+              <w:pStyle w:val="Prrafodelista"/>
+              <w:ind w:left="0"/>
+              <w:rPr>
+                <w:rFonts w:asciiTheme="majorHAnsi" w:hAnsiTheme="majorHAnsi"/>
+                <w:b w:val="0"/>
+                <w:sz w:val="24"/>
+                <w:szCs w:val="24"/>
+                <w:lang w:val="es-MX"/>
+              </w:rPr>
+            </w:pPr>
+            <w:r>
+              <w:rPr>
+                <w:rFonts w:asciiTheme="majorHAnsi" w:hAnsiTheme="majorHAnsi" w:cstheme="minorHAnsi"/>
+                <w:b w:val="0"/>
+                <w:color w:val="000000" w:themeColor="text1"/>
+                <w:sz w:val="24"/>
+                <w:szCs w:val="24"/>
+              </w:rPr>
+              <w:t>Evolución</w:t>
+            </w:r>
+          </w:p>
+        </w:tc>
+        <w:tc>
+          <w:tcPr>
+            <w:tcW w:w="4395" w:type="dxa"/>
+          </w:tcPr>
+          <w:p>
+            <w:pPr>
+              <w:spacing w:after="160" w:line="259" w:lineRule="auto"/>
+              <w:cnfStyle w:val="000000000000" w:firstRow="0" w:lastRow="0" w:firstColumn="0" w:lastColumn="0" w:oddVBand="0" w:evenVBand="0" w:oddHBand="0" w:evenHBand="0" w:firstRowFirstColumn="0" w:firstRowLastColumn="0" w:lastRowFirstColumn="0" w:lastRowLastColumn="0"/>
+              <w:rPr>
+                <w:rFonts w:asciiTheme="majorHAnsi" w:hAnsiTheme="majorHAnsi" w:cstheme="minorHAnsi"/>
+                <w:color w:val="000000" w:themeColor="text1"/>
+                <w:sz w:val="24"/>
+                <w:szCs w:val="24"/>
+              </w:rPr>
+            </w:pPr>
+            <w:r>
+              <w:rPr>
+                <w:rFonts w:asciiTheme="majorHAnsi" w:hAnsiTheme="majorHAnsi" w:cstheme="minorHAnsi"/>
+                <w:color w:val="000000" w:themeColor="text1"/>
+                <w:sz w:val="24"/>
+                <w:szCs w:val="24"/>
+              </w:rPr>
+              <w:t>Documento de arquitectura</w:t>
+            </w:r>
+          </w:p>
+        </w:tc>
+        <w:tc>
+          <w:tcPr>
+            <w:tcW w:w="2126" w:type="dxa"/>
+          </w:tcPr>
+          <w:p>
+            <w:pPr>
+              <w:pStyle w:val="Prrafodelista"/>
+              <w:ind w:left="0"/>
+              <w:jc w:val="center"/>
+              <w:cnfStyle w:val="000000000000" w:firstRow="0" w:lastRow="0" w:firstColumn="0" w:lastColumn="0" w:oddVBand="0" w:evenVBand="0" w:oddHBand="0" w:evenHBand="0" w:firstRowFirstColumn="0" w:firstRowLastColumn="0" w:lastRowFirstColumn="0" w:lastRowLastColumn="0"/>
+              <w:rPr>
+                <w:rFonts w:asciiTheme="majorHAnsi" w:hAnsiTheme="majorHAnsi" w:cstheme="minorHAnsi"/>
+                <w:sz w:val="24"/>
+                <w:szCs w:val="24"/>
+              </w:rPr>
+            </w:pPr>
+            <w:r>
+              <w:rPr>
+                <w:rFonts w:asciiTheme="majorHAnsi" w:hAnsiTheme="majorHAnsi" w:cstheme="minorHAnsi"/>
+                <w:color w:val="000000" w:themeColor="text1"/>
+                <w:sz w:val="24"/>
+                <w:szCs w:val="24"/>
+              </w:rPr>
+              <w:t>Proyecto</w:t>
+            </w:r>
+          </w:p>
+        </w:tc>
+        <w:tc>
+          <w:tcPr>
+            <w:tcW w:w="1565" w:type="dxa"/>
+          </w:tcPr>
+          <w:p>
+            <w:pPr>
+              <w:pStyle w:val="Prrafodelista"/>
+              <w:ind w:left="0"/>
+              <w:jc w:val="center"/>
+              <w:cnfStyle w:val="000000000000" w:firstRow="0" w:lastRow="0" w:firstColumn="0" w:lastColumn="0" w:oddVBand="0" w:evenVBand="0" w:oddHBand="0" w:evenHBand="0" w:firstRowFirstColumn="0" w:firstRowLastColumn="0" w:lastRowFirstColumn="0" w:lastRowLastColumn="0"/>
+              <w:rPr>
+                <w:rFonts w:asciiTheme="majorHAnsi" w:hAnsiTheme="majorHAnsi"/>
+                <w:sz w:val="24"/>
+                <w:szCs w:val="24"/>
+                <w:lang w:val="es-MX"/>
+              </w:rPr>
+            </w:pPr>
+            <w:r>
+              <w:rPr>
+                <w:rFonts w:asciiTheme="majorHAnsi" w:hAnsiTheme="majorHAnsi" w:cs="Arial"/>
+                <w:sz w:val="24"/>
+                <w:szCs w:val="24"/>
+                <w:lang w:val="es-MX"/>
+              </w:rPr>
+              <w:t>SAV</w:t>
+            </w:r>
+          </w:p>
+        </w:tc>
+      </w:tr>
+      <w:tr>
+        <w:trPr>
+          <w:trHeight w:val="327"/>
+        </w:trPr>
+        <w:tc>
+          <w:tcPr>
+            <w:cnfStyle w:val="001000000000" w:firstRow="0" w:lastRow="0" w:firstColumn="1" w:lastColumn="0" w:oddVBand="0" w:evenVBand="0" w:oddHBand="0" w:evenHBand="0" w:firstRowFirstColumn="0" w:firstRowLastColumn="0" w:lastRowFirstColumn="0" w:lastRowLastColumn="0"/>
+            <w:tcW w:w="1696" w:type="dxa"/>
+          </w:tcPr>
+          <w:p>
+            <w:pPr>
+              <w:pStyle w:val="Prrafodelista"/>
+              <w:ind w:left="0"/>
+              <w:rPr>
+                <w:rFonts w:asciiTheme="majorHAnsi" w:hAnsiTheme="majorHAnsi"/>
+                <w:b w:val="0"/>
+                <w:sz w:val="24"/>
+                <w:szCs w:val="24"/>
+                <w:lang w:val="es-MX"/>
+              </w:rPr>
+            </w:pPr>
+            <w:r>
+              <w:rPr>
+                <w:rFonts w:asciiTheme="majorHAnsi" w:hAnsiTheme="majorHAnsi" w:cstheme="minorHAnsi"/>
+                <w:b w:val="0"/>
+                <w:color w:val="000000" w:themeColor="text1"/>
+                <w:sz w:val="24"/>
+                <w:szCs w:val="24"/>
+              </w:rPr>
+              <w:t>Evolución</w:t>
+            </w:r>
+          </w:p>
+        </w:tc>
+        <w:tc>
+          <w:tcPr>
+            <w:tcW w:w="4395" w:type="dxa"/>
+          </w:tcPr>
+          <w:p>
+            <w:pPr>
+              <w:spacing w:after="160" w:line="259" w:lineRule="auto"/>
+              <w:cnfStyle w:val="000000000000" w:firstRow="0" w:lastRow="0" w:firstColumn="0" w:lastColumn="0" w:oddVBand="0" w:evenVBand="0" w:oddHBand="0" w:evenHBand="0" w:firstRowFirstColumn="0" w:firstRowLastColumn="0" w:lastRowFirstColumn="0" w:lastRowLastColumn="0"/>
+              <w:rPr>
+                <w:rFonts w:asciiTheme="majorHAnsi" w:hAnsiTheme="majorHAnsi" w:cstheme="minorHAnsi"/>
+                <w:color w:val="000000" w:themeColor="text1"/>
+                <w:sz w:val="24"/>
+                <w:szCs w:val="24"/>
+              </w:rPr>
+            </w:pPr>
+            <w:r>
+              <w:rPr>
+                <w:rFonts w:asciiTheme="majorHAnsi" w:hAnsiTheme="majorHAnsi" w:cstheme="minorHAnsi"/>
+                <w:color w:val="000000" w:themeColor="text1"/>
+                <w:sz w:val="24"/>
+                <w:szCs w:val="24"/>
+              </w:rPr>
+              <w:t>Documento de despliegu</w:t>
+            </w:r>
+            <w:r>
+              <w:rPr>
+                <w:rFonts w:asciiTheme="majorHAnsi" w:hAnsiTheme="majorHAnsi" w:cstheme="minorHAnsi"/>
+                <w:color w:val="000000" w:themeColor="text1"/>
+                <w:sz w:val="24"/>
+                <w:szCs w:val="24"/>
+              </w:rPr>
+              <w:t>e</w:t>
+            </w:r>
+          </w:p>
+        </w:tc>
+        <w:tc>
+          <w:tcPr>
+            <w:tcW w:w="2126" w:type="dxa"/>
+          </w:tcPr>
+          <w:p>
+            <w:pPr>
+              <w:spacing w:after="160" w:line="259" w:lineRule="auto"/>
+              <w:jc w:val="center"/>
+              <w:cnfStyle w:val="000000000000" w:firstRow="0" w:lastRow="0" w:firstColumn="0" w:lastColumn="0" w:oddVBand="0" w:evenVBand="0" w:oddHBand="0" w:evenHBand="0" w:firstRowFirstColumn="0" w:firstRowLastColumn="0" w:lastRowFirstColumn="0" w:lastRowLastColumn="0"/>
+              <w:rPr>
+                <w:rFonts w:asciiTheme="majorHAnsi" w:hAnsiTheme="majorHAnsi" w:cstheme="minorHAnsi"/>
+                <w:color w:val="000000" w:themeColor="text1"/>
+                <w:sz w:val="24"/>
+                <w:szCs w:val="24"/>
+              </w:rPr>
+            </w:pPr>
+            <w:r>
+              <w:rPr>
+                <w:rFonts w:asciiTheme="majorHAnsi" w:hAnsiTheme="majorHAnsi" w:cstheme="minorHAnsi"/>
+                <w:color w:val="000000" w:themeColor="text1"/>
+                <w:sz w:val="24"/>
+                <w:szCs w:val="24"/>
+              </w:rPr>
+              <w:t>Proyecto</w:t>
+            </w:r>
+          </w:p>
+          <w:p>
+            <w:pPr>
+              <w:pStyle w:val="Prrafodelista"/>
+              <w:ind w:left="0"/>
+              <w:jc w:val="center"/>
+              <w:cnfStyle w:val="000000000000" w:firstRow="0" w:lastRow="0" w:firstColumn="0" w:lastColumn="0" w:oddVBand="0" w:evenVBand="0" w:oddHBand="0" w:evenHBand="0" w:firstRowFirstColumn="0" w:firstRowLastColumn="0" w:lastRowFirstColumn="0" w:lastRowLastColumn="0"/>
+              <w:rPr>
+                <w:rFonts w:asciiTheme="majorHAnsi" w:hAnsiTheme="majorHAnsi" w:cstheme="minorHAnsi"/>
+                <w:sz w:val="24"/>
+                <w:szCs w:val="24"/>
+              </w:rPr>
+            </w:pPr>
+          </w:p>
+        </w:tc>
+        <w:tc>
+          <w:tcPr>
+            <w:tcW w:w="1565" w:type="dxa"/>
+          </w:tcPr>
+          <w:p>
+            <w:pPr>
+              <w:pStyle w:val="Prrafodelista"/>
+              <w:ind w:left="0"/>
+              <w:jc w:val="center"/>
+              <w:cnfStyle w:val="000000000000" w:firstRow="0" w:lastRow="0" w:firstColumn="0" w:lastColumn="0" w:oddVBand="0" w:evenVBand="0" w:oddHBand="0" w:evenHBand="0" w:firstRowFirstColumn="0" w:firstRowLastColumn="0" w:lastRowFirstColumn="0" w:lastRowLastColumn="0"/>
+              <w:rPr>
+                <w:rFonts w:asciiTheme="majorHAnsi" w:hAnsiTheme="majorHAnsi"/>
+                <w:sz w:val="24"/>
+                <w:szCs w:val="24"/>
+                <w:lang w:val="es-MX"/>
+              </w:rPr>
+            </w:pPr>
+            <w:r>
+              <w:rPr>
+                <w:rFonts w:asciiTheme="majorHAnsi" w:hAnsiTheme="majorHAnsi" w:cs="Arial"/>
+                <w:sz w:val="24"/>
+                <w:szCs w:val="24"/>
+                <w:lang w:val="es-MX"/>
+              </w:rPr>
+              <w:t>SAV</w:t>
+            </w:r>
+          </w:p>
+        </w:tc>
+      </w:tr>
+      <w:tr>
+        <w:tc>
+          <w:tcPr>
+            <w:cnfStyle w:val="001000000000" w:firstRow="0" w:lastRow="0" w:firstColumn="1" w:lastColumn="0" w:oddVBand="0" w:evenVBand="0" w:oddHBand="0" w:evenHBand="0" w:firstRowFirstColumn="0" w:firstRowLastColumn="0" w:lastRowFirstColumn="0" w:lastRowLastColumn="0"/>
+            <w:tcW w:w="1696" w:type="dxa"/>
+          </w:tcPr>
+          <w:p>
+            <w:pPr>
+              <w:pStyle w:val="Prrafodelista"/>
+              <w:ind w:left="0"/>
+              <w:rPr>
+                <w:rFonts w:asciiTheme="majorHAnsi" w:hAnsiTheme="majorHAnsi"/>
+                <w:b w:val="0"/>
+                <w:sz w:val="24"/>
+                <w:szCs w:val="24"/>
+                <w:lang w:val="es-MX"/>
+              </w:rPr>
+            </w:pPr>
+            <w:r>
+              <w:rPr>
+                <w:rFonts w:asciiTheme="majorHAnsi" w:hAnsiTheme="majorHAnsi" w:cstheme="minorHAnsi"/>
+                <w:b w:val="0"/>
+                <w:color w:val="000000" w:themeColor="text1"/>
+                <w:sz w:val="24"/>
+                <w:szCs w:val="24"/>
+              </w:rPr>
+              <w:t>Evolución</w:t>
+            </w:r>
+          </w:p>
+        </w:tc>
+        <w:tc>
+          <w:tcPr>
+            <w:tcW w:w="4395" w:type="dxa"/>
+          </w:tcPr>
+          <w:p>
+            <w:pPr>
+              <w:spacing w:after="160" w:line="259" w:lineRule="auto"/>
+              <w:cnfStyle w:val="000000000000" w:firstRow="0" w:lastRow="0" w:firstColumn="0" w:lastColumn="0" w:oddVBand="0" w:evenVBand="0" w:oddHBand="0" w:evenHBand="0" w:firstRowFirstColumn="0" w:firstRowLastColumn="0" w:lastRowFirstColumn="0" w:lastRowLastColumn="0"/>
+              <w:rPr>
+                <w:rFonts w:asciiTheme="majorHAnsi" w:hAnsiTheme="majorHAnsi" w:cstheme="minorHAnsi"/>
+                <w:color w:val="000000" w:themeColor="text1"/>
+                <w:sz w:val="24"/>
+                <w:szCs w:val="24"/>
+              </w:rPr>
+            </w:pPr>
+            <w:r>
+              <w:rPr>
+                <w:rFonts w:asciiTheme="majorHAnsi" w:hAnsiTheme="majorHAnsi" w:cstheme="minorHAnsi"/>
+                <w:color w:val="000000" w:themeColor="text1"/>
+                <w:sz w:val="24"/>
+                <w:szCs w:val="24"/>
+              </w:rPr>
+              <w:t>Manual de usuari</w:t>
+            </w:r>
+            <w:r>
+              <w:rPr>
+                <w:rFonts w:asciiTheme="majorHAnsi" w:hAnsiTheme="majorHAnsi" w:cstheme="minorHAnsi"/>
+                <w:color w:val="000000" w:themeColor="text1"/>
+                <w:sz w:val="24"/>
+                <w:szCs w:val="24"/>
+              </w:rPr>
+              <w:t>o</w:t>
+            </w:r>
+          </w:p>
+        </w:tc>
+        <w:tc>
+          <w:tcPr>
+            <w:tcW w:w="2126" w:type="dxa"/>
+          </w:tcPr>
+          <w:p>
+            <w:pPr>
+              <w:spacing w:after="160" w:line="259" w:lineRule="auto"/>
+              <w:jc w:val="center"/>
+              <w:cnfStyle w:val="000000000000" w:firstRow="0" w:lastRow="0" w:firstColumn="0" w:lastColumn="0" w:oddVBand="0" w:evenVBand="0" w:oddHBand="0" w:evenHBand="0" w:firstRowFirstColumn="0" w:firstRowLastColumn="0" w:lastRowFirstColumn="0" w:lastRowLastColumn="0"/>
+              <w:rPr>
+                <w:rFonts w:asciiTheme="majorHAnsi" w:hAnsiTheme="majorHAnsi" w:cstheme="minorHAnsi"/>
+                <w:color w:val="000000" w:themeColor="text1"/>
+                <w:sz w:val="24"/>
+                <w:szCs w:val="24"/>
+              </w:rPr>
+            </w:pPr>
+            <w:r>
+              <w:rPr>
+                <w:rFonts w:asciiTheme="majorHAnsi" w:hAnsiTheme="majorHAnsi" w:cstheme="minorHAnsi"/>
+                <w:color w:val="000000" w:themeColor="text1"/>
+                <w:sz w:val="24"/>
+                <w:szCs w:val="24"/>
+              </w:rPr>
+              <w:t>Proyecto</w:t>
+            </w:r>
+          </w:p>
+          <w:p>
+            <w:pPr>
+              <w:pStyle w:val="Prrafodelista"/>
+              <w:ind w:left="0"/>
+              <w:jc w:val="center"/>
+              <w:cnfStyle w:val="000000000000" w:firstRow="0" w:lastRow="0" w:firstColumn="0" w:lastColumn="0" w:oddVBand="0" w:evenVBand="0" w:oddHBand="0" w:evenHBand="0" w:firstRowFirstColumn="0" w:firstRowLastColumn="0" w:lastRowFirstColumn="0" w:lastRowLastColumn="0"/>
+              <w:rPr>
+                <w:rFonts w:asciiTheme="majorHAnsi" w:hAnsiTheme="majorHAnsi" w:cstheme="minorHAnsi"/>
+                <w:sz w:val="24"/>
+                <w:szCs w:val="24"/>
+              </w:rPr>
+            </w:pPr>
+          </w:p>
+        </w:tc>
+        <w:tc>
+          <w:tcPr>
+            <w:tcW w:w="1565" w:type="dxa"/>
+          </w:tcPr>
+          <w:p>
+            <w:pPr>
+              <w:pStyle w:val="Prrafodelista"/>
+              <w:ind w:left="0"/>
+              <w:jc w:val="center"/>
+              <w:cnfStyle w:val="000000000000" w:firstRow="0" w:lastRow="0" w:firstColumn="0" w:lastColumn="0" w:oddVBand="0" w:evenVBand="0" w:oddHBand="0" w:evenHBand="0" w:firstRowFirstColumn="0" w:firstRowLastColumn="0" w:lastRowFirstColumn="0" w:lastRowLastColumn="0"/>
+              <w:rPr>
+                <w:rFonts w:asciiTheme="majorHAnsi" w:hAnsiTheme="majorHAnsi"/>
+                <w:sz w:val="24"/>
+                <w:szCs w:val="24"/>
+                <w:lang w:val="es-MX"/>
+              </w:rPr>
+            </w:pPr>
+            <w:r>
+              <w:rPr>
+                <w:rFonts w:asciiTheme="majorHAnsi" w:hAnsiTheme="majorHAnsi" w:cs="Arial"/>
+                <w:sz w:val="24"/>
+                <w:szCs w:val="24"/>
+                <w:lang w:val="es-MX"/>
+              </w:rPr>
+              <w:t>SAV</w:t>
+            </w:r>
+          </w:p>
+        </w:tc>
+      </w:tr>
+      <w:tr>
+        <w:tc>
+          <w:tcPr>
+            <w:cnfStyle w:val="001000000000" w:firstRow="0" w:lastRow="0" w:firstColumn="1" w:lastColumn="0" w:oddVBand="0" w:evenVBand="0" w:oddHBand="0" w:evenHBand="0" w:firstRowFirstColumn="0" w:firstRowLastColumn="0" w:lastRowFirstColumn="0" w:lastRowLastColumn="0"/>
+            <w:tcW w:w="1696" w:type="dxa"/>
+          </w:tcPr>
+          <w:p>
+            <w:pPr>
+              <w:pStyle w:val="Prrafodelista"/>
+              <w:ind w:left="0"/>
+              <w:rPr>
+                <w:rFonts w:asciiTheme="majorHAnsi" w:hAnsiTheme="majorHAnsi"/>
+                <w:b w:val="0"/>
+                <w:sz w:val="24"/>
+                <w:szCs w:val="24"/>
+                <w:lang w:val="es-MX"/>
+              </w:rPr>
+            </w:pPr>
+            <w:r>
+              <w:rPr>
+                <w:rFonts w:asciiTheme="majorHAnsi" w:hAnsiTheme="majorHAnsi" w:cstheme="minorHAnsi"/>
+                <w:b w:val="0"/>
+                <w:color w:val="000000" w:themeColor="text1"/>
+                <w:sz w:val="24"/>
+                <w:szCs w:val="24"/>
+              </w:rPr>
+              <w:lastRenderedPageBreak/>
+              <w:t>Fuente</w:t>
+            </w:r>
+          </w:p>
+        </w:tc>
+        <w:tc>
+          <w:tcPr>
+            <w:tcW w:w="4395" w:type="dxa"/>
+          </w:tcPr>
+          <w:p>
+            <w:pPr>
+              <w:spacing w:after="160" w:line="259" w:lineRule="auto"/>
+              <w:cnfStyle w:val="000000000000" w:firstRow="0" w:lastRow="0" w:firstColumn="0" w:lastColumn="0" w:oddVBand="0" w:evenVBand="0" w:oddHBand="0" w:evenHBand="0" w:firstRowFirstColumn="0" w:firstRowLastColumn="0" w:lastRowFirstColumn="0" w:lastRowLastColumn="0"/>
+              <w:rPr>
+                <w:rFonts w:asciiTheme="majorHAnsi" w:hAnsiTheme="majorHAnsi" w:cstheme="minorHAnsi"/>
+                <w:color w:val="000000" w:themeColor="text1"/>
+                <w:sz w:val="24"/>
+                <w:szCs w:val="24"/>
+              </w:rPr>
+            </w:pPr>
+            <w:proofErr w:type="spellStart"/>
+            <w:r>
+              <w:rPr>
+                <w:rFonts w:asciiTheme="majorHAnsi" w:hAnsiTheme="majorHAnsi" w:cstheme="minorHAnsi"/>
+                <w:color w:val="000000" w:themeColor="text1"/>
+                <w:sz w:val="24"/>
+                <w:szCs w:val="24"/>
+              </w:rPr>
+              <w:t>Codigo</w:t>
+            </w:r>
+            <w:proofErr w:type="spellEnd"/>
+            <w:r>
+              <w:rPr>
+                <w:rFonts w:asciiTheme="majorHAnsi" w:hAnsiTheme="majorHAnsi" w:cstheme="minorHAnsi"/>
+                <w:color w:val="000000" w:themeColor="text1"/>
+                <w:sz w:val="24"/>
+                <w:szCs w:val="24"/>
+              </w:rPr>
+              <w:t xml:space="preserve"> fuente back-</w:t>
+            </w:r>
+            <w:proofErr w:type="spellStart"/>
+            <w:r>
+              <w:rPr>
+                <w:rFonts w:asciiTheme="majorHAnsi" w:hAnsiTheme="majorHAnsi" w:cstheme="minorHAnsi"/>
+                <w:color w:val="000000" w:themeColor="text1"/>
+                <w:sz w:val="24"/>
+                <w:szCs w:val="24"/>
+              </w:rPr>
+              <w:t>End</w:t>
+            </w:r>
+            <w:proofErr w:type="spellEnd"/>
+          </w:p>
+        </w:tc>
+        <w:tc>
+          <w:tcPr>
+            <w:tcW w:w="2126" w:type="dxa"/>
+          </w:tcPr>
+          <w:p>
+            <w:pPr>
+              <w:pStyle w:val="Prrafodelista"/>
+              <w:ind w:left="0"/>
+              <w:jc w:val="center"/>
+              <w:cnfStyle w:val="000000000000" w:firstRow="0" w:lastRow="0" w:firstColumn="0" w:lastColumn="0" w:oddVBand="0" w:evenVBand="0" w:oddHBand="0" w:evenHBand="0" w:firstRowFirstColumn="0" w:firstRowLastColumn="0" w:lastRowFirstColumn="0" w:lastRowLastColumn="0"/>
+              <w:rPr>
+                <w:rFonts w:asciiTheme="majorHAnsi" w:hAnsiTheme="majorHAnsi" w:cstheme="minorHAnsi"/>
+                <w:sz w:val="24"/>
+                <w:szCs w:val="24"/>
+              </w:rPr>
+            </w:pPr>
+            <w:r>
+              <w:rPr>
+                <w:rFonts w:asciiTheme="majorHAnsi" w:hAnsiTheme="majorHAnsi" w:cstheme="minorHAnsi"/>
+                <w:color w:val="000000" w:themeColor="text1"/>
+                <w:sz w:val="24"/>
+                <w:szCs w:val="24"/>
+              </w:rPr>
+              <w:t>Proyecto</w:t>
+            </w:r>
+          </w:p>
+        </w:tc>
+        <w:tc>
+          <w:tcPr>
+            <w:tcW w:w="1565" w:type="dxa"/>
+          </w:tcPr>
+          <w:p>
+            <w:pPr>
+              <w:pStyle w:val="Prrafodelista"/>
+              <w:ind w:left="0"/>
+              <w:jc w:val="center"/>
+              <w:cnfStyle w:val="000000000000" w:firstRow="0" w:lastRow="0" w:firstColumn="0" w:lastColumn="0" w:oddVBand="0" w:evenVBand="0" w:oddHBand="0" w:evenHBand="0" w:firstRowFirstColumn="0" w:firstRowLastColumn="0" w:lastRowFirstColumn="0" w:lastRowLastColumn="0"/>
+              <w:rPr>
+                <w:rFonts w:asciiTheme="majorHAnsi" w:hAnsiTheme="majorHAnsi"/>
+                <w:sz w:val="24"/>
+                <w:szCs w:val="24"/>
+                <w:lang w:val="es-MX"/>
+              </w:rPr>
+            </w:pPr>
+            <w:r>
+              <w:rPr>
+                <w:rFonts w:asciiTheme="majorHAnsi" w:hAnsiTheme="majorHAnsi" w:cs="Arial"/>
+                <w:sz w:val="24"/>
+                <w:szCs w:val="24"/>
+                <w:lang w:val="es-MX"/>
+              </w:rPr>
+              <w:t>SAV</w:t>
+            </w:r>
+          </w:p>
+        </w:tc>
+      </w:tr>
+      <w:tr>
+        <w:tc>
+          <w:tcPr>
+            <w:tcW w:w="1696" w:type="dxa"/>
+          </w:tcPr>
+          <w:p>
+            <w:pPr>
+              <w:pStyle w:val="Prrafodelista"/>
+              <w:ind w:left="0"/>
+              <w:cnfStyle w:val="001000000000" w:firstRow="0" w:lastRow="0" w:firstColumn="1" w:lastColumn="0" w:oddVBand="0" w:evenVBand="0" w:oddHBand="0" w:evenHBand="0" w:firstRowFirstColumn="0" w:firstRowLastColumn="0" w:lastRowFirstColumn="0" w:lastRowLastColumn="0"/>
+              <w:rPr>
+                <w:rFonts w:asciiTheme="majorHAnsi" w:hAnsiTheme="majorHAnsi"/>
+                <w:b w:val="0"/>
+                <w:sz w:val="24"/>
+                <w:szCs w:val="24"/>
+                <w:lang w:val="es-MX"/>
+              </w:rPr>
+            </w:pPr>
+            <w:r>
+              <w:rPr>
+                <w:rFonts w:asciiTheme="majorHAnsi" w:hAnsiTheme="majorHAnsi" w:cstheme="minorHAnsi"/>
+                <w:b w:val="0"/>
+                <w:color w:val="000000" w:themeColor="text1"/>
+                <w:sz w:val="24"/>
+                <w:szCs w:val="24"/>
+              </w:rPr>
+              <w:t>Fuente</w:t>
+            </w:r>
+          </w:p>
+        </w:tc>
+        <w:tc>
+          <w:tcPr>
+            <w:tcW w:w="4395" w:type="dxa"/>
+          </w:tcPr>
+          <w:p>
+            <w:pPr>
+              <w:rPr>
+                <w:rFonts w:asciiTheme="majorHAnsi" w:hAnsiTheme="majorHAnsi" w:cstheme="minorHAnsi"/>
+                <w:color w:val="000000" w:themeColor="text1"/>
+                <w:sz w:val="24"/>
+                <w:szCs w:val="24"/>
+              </w:rPr>
+            </w:pPr>
+            <w:proofErr w:type="spellStart"/>
+            <w:r>
+              <w:rPr>
+                <w:rFonts w:asciiTheme="majorHAnsi" w:hAnsiTheme="majorHAnsi" w:cstheme="minorHAnsi"/>
+                <w:color w:val="000000" w:themeColor="text1"/>
+                <w:sz w:val="24"/>
+                <w:szCs w:val="24"/>
+              </w:rPr>
+              <w:t>Codigo</w:t>
+            </w:r>
+            <w:proofErr w:type="spellEnd"/>
+            <w:r>
+              <w:rPr>
+                <w:rFonts w:asciiTheme="majorHAnsi" w:hAnsiTheme="majorHAnsi" w:cstheme="minorHAnsi"/>
+                <w:color w:val="000000" w:themeColor="text1"/>
+                <w:sz w:val="24"/>
+                <w:szCs w:val="24"/>
+              </w:rPr>
+              <w:t xml:space="preserve"> fuente </w:t>
+            </w:r>
+            <w:proofErr w:type="spellStart"/>
+            <w:r>
+              <w:rPr>
+                <w:rFonts w:asciiTheme="majorHAnsi" w:hAnsiTheme="majorHAnsi" w:cstheme="minorHAnsi"/>
+                <w:color w:val="000000" w:themeColor="text1"/>
+                <w:sz w:val="24"/>
+                <w:szCs w:val="24"/>
+              </w:rPr>
+              <w:t>front-End</w:t>
+            </w:r>
+            <w:bookmarkStart w:id="27" w:name="_GoBack"/>
+            <w:bookmarkEnd w:id="27"/>
+            <w:proofErr w:type="spellEnd"/>
+          </w:p>
+          <w:p>
+            <w:pPr>
+              <w:rPr>
+                <w:rFonts w:asciiTheme="majorHAnsi" w:hAnsiTheme="majorHAnsi" w:cstheme="minorHAnsi"/>
+                <w:sz w:val="16"/>
+                <w:szCs w:val="16"/>
+              </w:rPr>
+            </w:pPr>
+          </w:p>
+        </w:tc>
+        <w:tc>
+          <w:tcPr>
+            <w:tcW w:w="2126" w:type="dxa"/>
+          </w:tcPr>
+          <w:p>
+            <w:pPr>
+              <w:pStyle w:val="Prrafodelista"/>
+              <w:ind w:left="0"/>
+              <w:jc w:val="center"/>
+              <w:rPr>
+                <w:rFonts w:asciiTheme="majorHAnsi" w:hAnsiTheme="majorHAnsi" w:cstheme="minorHAnsi"/>
+                <w:sz w:val="24"/>
+                <w:szCs w:val="24"/>
+              </w:rPr>
+            </w:pPr>
+            <w:r>
+              <w:rPr>
+                <w:rFonts w:asciiTheme="majorHAnsi" w:hAnsiTheme="majorHAnsi" w:cstheme="minorHAnsi"/>
+                <w:color w:val="000000" w:themeColor="text1"/>
+                <w:sz w:val="24"/>
+                <w:szCs w:val="24"/>
+              </w:rPr>
+              <w:t>Proyecto</w:t>
+            </w:r>
+          </w:p>
+        </w:tc>
+        <w:tc>
+          <w:tcPr>
+            <w:tcW w:w="1565" w:type="dxa"/>
+          </w:tcPr>
+          <w:p>
+            <w:pPr>
+              <w:pStyle w:val="Prrafodelista"/>
+              <w:ind w:left="0"/>
+              <w:jc w:val="center"/>
+              <w:rPr>
+                <w:rFonts w:asciiTheme="majorHAnsi" w:hAnsiTheme="majorHAnsi"/>
+                <w:sz w:val="24"/>
+                <w:szCs w:val="24"/>
+                <w:lang w:val="es-MX"/>
+              </w:rPr>
+            </w:pPr>
+            <w:r>
+              <w:rPr>
+                <w:rFonts w:asciiTheme="majorHAnsi" w:hAnsiTheme="majorHAnsi" w:cs="Arial"/>
+                <w:sz w:val="24"/>
+                <w:szCs w:val="24"/>
+                <w:lang w:val="es-MX"/>
+              </w:rPr>
+              <w:t>SAV</w:t>
+            </w:r>
+          </w:p>
+        </w:tc>
+      </w:tr>
+      <w:tr>
+        <w:tc>
+          <w:tcPr>
+            <w:cnfStyle w:val="001000000000" w:firstRow="0" w:lastRow="0" w:firstColumn="1" w:lastColumn="0" w:oddVBand="0" w:evenVBand="0" w:oddHBand="0" w:evenHBand="0" w:firstRowFirstColumn="0" w:firstRowLastColumn="0" w:lastRowFirstColumn="0" w:lastRowLastColumn="0"/>
+            <w:tcW w:w="1696" w:type="dxa"/>
+          </w:tcPr>
+          <w:p>
+            <w:pPr>
+              <w:spacing w:after="160" w:line="259" w:lineRule="auto"/>
+              <w:rPr>
+                <w:rFonts w:asciiTheme="majorHAnsi" w:hAnsiTheme="majorHAnsi" w:cstheme="minorHAnsi"/>
+                <w:b w:val="0"/>
+                <w:color w:val="000000" w:themeColor="text1"/>
+                <w:sz w:val="24"/>
+                <w:szCs w:val="24"/>
+              </w:rPr>
+            </w:pPr>
+            <w:r>
+              <w:rPr>
+                <w:rFonts w:asciiTheme="majorHAnsi" w:hAnsiTheme="majorHAnsi" w:cstheme="minorHAnsi"/>
+                <w:b w:val="0"/>
+                <w:color w:val="000000" w:themeColor="text1"/>
+                <w:sz w:val="24"/>
+                <w:szCs w:val="24"/>
+              </w:rPr>
+              <w:t>Fuente</w:t>
+            </w:r>
+          </w:p>
+          <w:p>
+            <w:pPr>
+              <w:pStyle w:val="Prrafodelista"/>
+              <w:ind w:left="0"/>
+              <w:rPr>
+                <w:rFonts w:asciiTheme="majorHAnsi" w:hAnsiTheme="majorHAnsi"/>
+                <w:b w:val="0"/>
+                <w:sz w:val="24"/>
+                <w:szCs w:val="24"/>
+                <w:lang w:val="es-MX"/>
+              </w:rPr>
+            </w:pPr>
+          </w:p>
+        </w:tc>
+        <w:tc>
+          <w:tcPr>
+            <w:tcW w:w="4395" w:type="dxa"/>
+          </w:tcPr>
+          <w:p>
+            <w:pPr>
+              <w:cnfStyle w:val="000000000000" w:firstRow="0" w:lastRow="0" w:firstColumn="0" w:lastColumn="0" w:oddVBand="0" w:evenVBand="0" w:oddHBand="0" w:evenHBand="0" w:firstRowFirstColumn="0" w:firstRowLastColumn="0" w:lastRowFirstColumn="0" w:lastRowLastColumn="0"/>
+              <w:rPr>
+                <w:rFonts w:asciiTheme="majorHAnsi" w:hAnsiTheme="majorHAnsi" w:cstheme="minorHAnsi"/>
+                <w:sz w:val="24"/>
+                <w:szCs w:val="24"/>
+              </w:rPr>
+            </w:pPr>
+            <w:r>
+              <w:rPr>
+                <w:rFonts w:asciiTheme="majorHAnsi" w:hAnsiTheme="majorHAnsi" w:cstheme="minorHAnsi"/>
+                <w:color w:val="000000" w:themeColor="text1"/>
+                <w:sz w:val="24"/>
+                <w:szCs w:val="24"/>
+              </w:rPr>
+              <w:t>Script de la base de datos</w:t>
+            </w:r>
+          </w:p>
+        </w:tc>
+        <w:tc>
+          <w:tcPr>
+            <w:tcW w:w="2126" w:type="dxa"/>
+          </w:tcPr>
+          <w:p>
+            <w:pPr>
+              <w:pStyle w:val="Prrafodelista"/>
+              <w:ind w:left="0"/>
+              <w:jc w:val="center"/>
+              <w:cnfStyle w:val="000000000000" w:firstRow="0" w:lastRow="0" w:firstColumn="0" w:lastColumn="0" w:oddVBand="0" w:evenVBand="0" w:oddHBand="0" w:evenHBand="0" w:firstRowFirstColumn="0" w:firstRowLastColumn="0" w:lastRowFirstColumn="0" w:lastRowLastColumn="0"/>
+              <w:rPr>
+                <w:rFonts w:asciiTheme="majorHAnsi" w:hAnsiTheme="majorHAnsi" w:cstheme="minorHAnsi"/>
+                <w:sz w:val="24"/>
+                <w:szCs w:val="24"/>
+              </w:rPr>
+            </w:pPr>
+            <w:r>
+              <w:rPr>
+                <w:rFonts w:asciiTheme="majorHAnsi" w:hAnsiTheme="majorHAnsi" w:cstheme="minorHAnsi"/>
+                <w:color w:val="000000" w:themeColor="text1"/>
+                <w:sz w:val="24"/>
+                <w:szCs w:val="24"/>
+              </w:rPr>
+              <w:t>Proyecto</w:t>
+            </w:r>
+          </w:p>
+        </w:tc>
+        <w:tc>
+          <w:tcPr>
+            <w:tcW w:w="1565" w:type="dxa"/>
+          </w:tcPr>
+          <w:p>
+            <w:pPr>
+              <w:pStyle w:val="Prrafodelista"/>
+              <w:ind w:left="0"/>
+              <w:jc w:val="center"/>
+              <w:cnfStyle w:val="000000000000" w:firstRow="0" w:lastRow="0" w:firstColumn="0" w:lastColumn="0" w:oddVBand="0" w:evenVBand="0" w:oddHBand="0" w:evenHBand="0" w:firstRowFirstColumn="0" w:firstRowLastColumn="0" w:lastRowFirstColumn="0" w:lastRowLastColumn="0"/>
+              <w:rPr>
+                <w:rFonts w:asciiTheme="majorHAnsi" w:hAnsiTheme="majorHAnsi"/>
+                <w:sz w:val="24"/>
+                <w:szCs w:val="24"/>
+                <w:lang w:val="es-MX"/>
+              </w:rPr>
+            </w:pPr>
+            <w:r>
+              <w:rPr>
+                <w:rFonts w:asciiTheme="majorHAnsi" w:hAnsiTheme="majorHAnsi" w:cs="Arial"/>
+                <w:sz w:val="24"/>
+                <w:szCs w:val="24"/>
+                <w:lang w:val="es-MX"/>
+              </w:rPr>
+              <w:t>SAV</w:t>
+            </w:r>
+          </w:p>
+        </w:tc>
+      </w:tr>
+      <w:tr>
+        <w:tc>
+          <w:tcPr>
+            <w:cnfStyle w:val="001000000000" w:firstRow="0" w:lastRow="0" w:firstColumn="1" w:lastColumn="0" w:oddVBand="0" w:evenVBand="0" w:oddHBand="0" w:evenHBand="0" w:firstRowFirstColumn="0" w:firstRowLastColumn="0" w:lastRowFirstColumn="0" w:lastRowLastColumn="0"/>
+            <w:tcW w:w="1696" w:type="dxa"/>
+          </w:tcPr>
+          <w:p>
+            <w:pPr>
+              <w:pStyle w:val="Prrafodelista"/>
+              <w:ind w:left="0"/>
+              <w:rPr>
+                <w:rFonts w:asciiTheme="majorHAnsi" w:hAnsiTheme="majorHAnsi"/>
+                <w:b w:val="0"/>
+                <w:sz w:val="24"/>
+                <w:szCs w:val="24"/>
+                <w:lang w:val="es-MX"/>
+              </w:rPr>
+            </w:pPr>
+            <w:r>
+              <w:rPr>
+                <w:rFonts w:asciiTheme="majorHAnsi" w:hAnsiTheme="majorHAnsi" w:cstheme="minorHAnsi"/>
+                <w:b w:val="0"/>
+                <w:color w:val="000000" w:themeColor="text1"/>
+                <w:sz w:val="24"/>
+                <w:szCs w:val="24"/>
+              </w:rPr>
+              <w:t>Soporte</w:t>
+            </w:r>
+          </w:p>
+        </w:tc>
+        <w:tc>
+          <w:tcPr>
+            <w:tcW w:w="4395" w:type="dxa"/>
+          </w:tcPr>
+          <w:p>
+            <w:pPr>
+              <w:spacing w:after="160" w:line="259" w:lineRule="auto"/>
+              <w:cnfStyle w:val="000000000000" w:firstRow="0" w:lastRow="0" w:firstColumn="0" w:lastColumn="0" w:oddVBand="0" w:evenVBand="0" w:oddHBand="0" w:evenHBand="0" w:firstRowFirstColumn="0" w:firstRowLastColumn="0" w:lastRowFirstColumn="0" w:lastRowLastColumn="0"/>
+              <w:rPr>
+                <w:rFonts w:asciiTheme="majorHAnsi" w:hAnsiTheme="majorHAnsi" w:cstheme="minorHAnsi"/>
+                <w:color w:val="000000" w:themeColor="text1"/>
+                <w:sz w:val="24"/>
+                <w:szCs w:val="24"/>
+              </w:rPr>
+            </w:pPr>
+            <w:r>
+              <w:rPr>
+                <w:rFonts w:asciiTheme="majorHAnsi" w:hAnsiTheme="majorHAnsi" w:cstheme="minorHAnsi"/>
+                <w:color w:val="000000" w:themeColor="text1"/>
+                <w:sz w:val="24"/>
+                <w:szCs w:val="24"/>
+              </w:rPr>
+              <w:t>Microsoft Windows</w:t>
+            </w:r>
+          </w:p>
+        </w:tc>
+        <w:tc>
+          <w:tcPr>
+            <w:tcW w:w="2126" w:type="dxa"/>
+          </w:tcPr>
+          <w:p>
+            <w:pPr>
+              <w:pStyle w:val="Prrafodelista"/>
+              <w:ind w:left="0"/>
+              <w:jc w:val="center"/>
+              <w:cnfStyle w:val="000000000000" w:firstRow="0" w:lastRow="0" w:firstColumn="0" w:lastColumn="0" w:oddVBand="0" w:evenVBand="0" w:oddHBand="0" w:evenHBand="0" w:firstRowFirstColumn="0" w:firstRowLastColumn="0" w:lastRowFirstColumn="0" w:lastRowLastColumn="0"/>
+              <w:rPr>
+                <w:rFonts w:asciiTheme="majorHAnsi" w:hAnsiTheme="majorHAnsi" w:cstheme="minorHAnsi"/>
+                <w:sz w:val="24"/>
+                <w:szCs w:val="24"/>
+              </w:rPr>
+            </w:pPr>
+            <w:r>
+              <w:rPr>
+                <w:rFonts w:asciiTheme="majorHAnsi" w:hAnsiTheme="majorHAnsi" w:cstheme="minorHAnsi"/>
+                <w:color w:val="000000" w:themeColor="text1"/>
+                <w:sz w:val="24"/>
+                <w:szCs w:val="24"/>
+              </w:rPr>
+              <w:t>Proyecto</w:t>
+            </w:r>
+          </w:p>
+        </w:tc>
+        <w:tc>
+          <w:tcPr>
+            <w:tcW w:w="1565" w:type="dxa"/>
+          </w:tcPr>
+          <w:p>
+            <w:pPr>
+              <w:pStyle w:val="Prrafodelista"/>
+              <w:ind w:left="0"/>
+              <w:jc w:val="center"/>
+              <w:cnfStyle w:val="000000000000" w:firstRow="0" w:lastRow="0" w:firstColumn="0" w:lastColumn="0" w:oddVBand="0" w:evenVBand="0" w:oddHBand="0" w:evenHBand="0" w:firstRowFirstColumn="0" w:firstRowLastColumn="0" w:lastRowFirstColumn="0" w:lastRowLastColumn="0"/>
+              <w:rPr>
+                <w:rFonts w:asciiTheme="majorHAnsi" w:hAnsiTheme="majorHAnsi"/>
+                <w:sz w:val="24"/>
+                <w:szCs w:val="24"/>
+                <w:lang w:val="es-MX"/>
+              </w:rPr>
+            </w:pPr>
+            <w:r>
+              <w:rPr>
+                <w:rFonts w:asciiTheme="majorHAnsi" w:hAnsiTheme="majorHAnsi" w:cs="Arial"/>
+                <w:sz w:val="24"/>
+                <w:szCs w:val="24"/>
+                <w:lang w:val="es-MX"/>
+              </w:rPr>
+              <w:t>SAV</w:t>
+            </w:r>
+          </w:p>
+        </w:tc>
+      </w:tr>
+    </w:tbl>
+    <w:p>
+      <w:pPr>
+        <w:pStyle w:val="Prrafodelista"/>
+        <w:rPr>
+          <w:lang w:val="es-MX"/>
+        </w:rPr>
+      </w:pPr>
+    </w:p>
+    <w:p>
+      <w:pPr>
+        <w:jc w:val="center"/>
+        <w:rPr>
+          <w:b/>
+          <w:sz w:val="20"/>
+        </w:rPr>
+      </w:pPr>
+      <w:r>
+        <w:rPr>
+          <w:b/>
+          <w:sz w:val="20"/>
+        </w:rPr>
+        <w:t xml:space="preserve">Tabla </w:t>
+      </w:r>
+      <w:r>
+        <w:rPr>
+          <w:b/>
+          <w:sz w:val="20"/>
+        </w:rPr>
+        <w:t>6</w:t>
+      </w:r>
+      <w:r>
+        <w:rPr>
+          <w:b/>
+          <w:sz w:val="20"/>
+        </w:rPr>
+        <w:t xml:space="preserve">. </w:t>
+      </w:r>
+      <w:r>
+        <w:rPr>
+          <w:b/>
+          <w:sz w:val="20"/>
+        </w:rPr>
+        <w:t>C</w:t>
+      </w:r>
+      <w:r>
+        <w:rPr>
+          <w:b/>
+          <w:sz w:val="20"/>
+        </w:rPr>
+        <w:t>lasificación de los ítems de configuración</w:t>
+      </w:r>
+    </w:p>
+    <w:p>
+      <w:pPr>
+        <w:pStyle w:val="Prrafodelista"/>
         <w:rPr>
           <w:lang w:val="es-MX"/>
         </w:rPr>
@@ -8587,6 +10956,63 @@
       </w:rPr>
     </w:tblStylePr>
   </w:style>
+  <w:style w:type="table" w:styleId="Tablaconcuadrcula1clara-nfasis1">
+    <w:name w:val="Grid Table 1 Light Accent 1"/>
+    <w:basedOn w:val="Tablanormal"/>
+    <w:uiPriority w:val="46"/>
+    <w:rsid w:val="003811BB"/>
+    <w:pPr>
+      <w:spacing w:after="0" w:line="240" w:lineRule="auto"/>
+    </w:pPr>
+    <w:tblPr>
+      <w:tblStyleRowBandSize w:val="1"/>
+      <w:tblStyleColBandSize w:val="1"/>
+      <w:tblBorders>
+        <w:top w:val="single" w:sz="4" w:space="0" w:color="B5C0DF" w:themeColor="accent1" w:themeTint="66"/>
+        <w:left w:val="single" w:sz="4" w:space="0" w:color="B5C0DF" w:themeColor="accent1" w:themeTint="66"/>
+        <w:bottom w:val="single" w:sz="4" w:space="0" w:color="B5C0DF" w:themeColor="accent1" w:themeTint="66"/>
+        <w:right w:val="single" w:sz="4" w:space="0" w:color="B5C0DF" w:themeColor="accent1" w:themeTint="66"/>
+        <w:insideH w:val="single" w:sz="4" w:space="0" w:color="B5C0DF" w:themeColor="accent1" w:themeTint="66"/>
+        <w:insideV w:val="single" w:sz="4" w:space="0" w:color="B5C0DF" w:themeColor="accent1" w:themeTint="66"/>
+      </w:tblBorders>
+    </w:tblPr>
+    <w:tblStylePr w:type="firstRow">
+      <w:rPr>
+        <w:b/>
+        <w:bCs/>
+      </w:rPr>
+      <w:tblPr/>
+      <w:tcPr>
+        <w:tcBorders>
+          <w:bottom w:val="single" w:sz="12" w:space="0" w:color="90A1CF" w:themeColor="accent1" w:themeTint="99"/>
+        </w:tcBorders>
+      </w:tcPr>
+    </w:tblStylePr>
+    <w:tblStylePr w:type="lastRow">
+      <w:rPr>
+        <w:b/>
+        <w:bCs/>
+      </w:rPr>
+      <w:tblPr/>
+      <w:tcPr>
+        <w:tcBorders>
+          <w:top w:val="double" w:sz="2" w:space="0" w:color="90A1CF" w:themeColor="accent1" w:themeTint="99"/>
+        </w:tcBorders>
+      </w:tcPr>
+    </w:tblStylePr>
+    <w:tblStylePr w:type="firstCol">
+      <w:rPr>
+        <w:b/>
+        <w:bCs/>
+      </w:rPr>
+    </w:tblStylePr>
+    <w:tblStylePr w:type="lastCol">
+      <w:rPr>
+        <w:b/>
+        <w:bCs/>
+      </w:rPr>
+    </w:tblStylePr>
+  </w:style>
 </w:styles>
 </file>
 
@@ -8851,7 +11277,7 @@
 </file>
 
 <file path=customXml/itemProps1.xml><?xml version="1.0" encoding="utf-8"?>
-<ds:datastoreItem xmlns:ds="http://schemas.openxmlformats.org/officeDocument/2006/customXml" ds:itemID="{E98DD350-784B-42AC-8695-F0C9BE2719FC}">
+<ds:datastoreItem xmlns:ds="http://schemas.openxmlformats.org/officeDocument/2006/customXml" ds:itemID="{26858F7C-C761-4056-8C5D-85FA15BAC5D4}">
   <ds:schemaRefs>
     <ds:schemaRef ds:uri="http://schemas.openxmlformats.org/officeDocument/2006/bibliography"/>
   </ds:schemaRefs>

</xml_diff>

<commit_message>
Lista de item con la nomenclatura
</commit_message>
<xml_diff>
--- a/Documentos/PGC.docx
+++ b/Documentos/PGC.docx
@@ -310,7 +310,7 @@
           <w:lang w:val="es-MX"/>
         </w:rPr>
       </w:pPr>
-      <w:bookmarkStart w:id="0" w:name="_Toc8254715"/>
+      <w:bookmarkStart w:id="0" w:name="_Toc8257055"/>
       <w:r>
         <w:rPr>
           <w:lang w:val="es-MX"/>
@@ -1124,6 +1124,116 @@
                 <w:lang w:val="es-MX"/>
               </w:rPr>
               <w:t>Lista de la clasificación de CI</w:t>
+            </w:r>
+          </w:p>
+        </w:tc>
+        <w:tc>
+          <w:tcPr>
+            <w:tcW w:w="2128" w:type="dxa"/>
+          </w:tcPr>
+          <w:p>
+            <w:pPr>
+              <w:jc w:val="center"/>
+              <w:cnfStyle w:val="000000000000" w:firstRow="0" w:lastRow="0" w:firstColumn="0" w:lastColumn="0" w:oddVBand="0" w:evenVBand="0" w:oddHBand="0" w:evenHBand="0" w:firstRowFirstColumn="0" w:firstRowLastColumn="0" w:lastRowFirstColumn="0" w:lastRowLastColumn="0"/>
+              <w:rPr>
+                <w:sz w:val="24"/>
+                <w:szCs w:val="24"/>
+                <w:lang w:val="es-MX"/>
+              </w:rPr>
+            </w:pPr>
+            <w:proofErr w:type="spellStart"/>
+            <w:r>
+              <w:rPr>
+                <w:sz w:val="24"/>
+                <w:szCs w:val="24"/>
+                <w:lang w:val="es-MX"/>
+              </w:rPr>
+              <w:t>Vasquez</w:t>
+            </w:r>
+            <w:proofErr w:type="spellEnd"/>
+            <w:r>
+              <w:rPr>
+                <w:sz w:val="24"/>
+                <w:szCs w:val="24"/>
+                <w:lang w:val="es-MX"/>
+              </w:rPr>
+              <w:t xml:space="preserve"> Yuto Abel</w:t>
+            </w:r>
+          </w:p>
+        </w:tc>
+      </w:tr>
+      <w:tr>
+        <w:trPr>
+          <w:trHeight w:val="364"/>
+        </w:trPr>
+        <w:tc>
+          <w:tcPr>
+            <w:cnfStyle w:val="001000000000" w:firstRow="0" w:lastRow="0" w:firstColumn="1" w:lastColumn="0" w:oddVBand="0" w:evenVBand="0" w:oddHBand="0" w:evenHBand="0" w:firstRowFirstColumn="0" w:firstRowLastColumn="0" w:lastRowFirstColumn="0" w:lastRowLastColumn="0"/>
+            <w:tcW w:w="2126" w:type="dxa"/>
+          </w:tcPr>
+          <w:p>
+            <w:pPr>
+              <w:jc w:val="center"/>
+              <w:rPr>
+                <w:sz w:val="24"/>
+                <w:szCs w:val="24"/>
+                <w:lang w:val="es-MX"/>
+              </w:rPr>
+            </w:pPr>
+            <w:r>
+              <w:rPr>
+                <w:sz w:val="24"/>
+                <w:szCs w:val="24"/>
+                <w:lang w:val="es-MX"/>
+              </w:rPr>
+              <w:t>8/05/2019</w:t>
+            </w:r>
+          </w:p>
+        </w:tc>
+        <w:tc>
+          <w:tcPr>
+            <w:tcW w:w="2128" w:type="dxa"/>
+          </w:tcPr>
+          <w:p>
+            <w:pPr>
+              <w:jc w:val="center"/>
+              <w:cnfStyle w:val="000000000000" w:firstRow="0" w:lastRow="0" w:firstColumn="0" w:lastColumn="0" w:oddVBand="0" w:evenVBand="0" w:oddHBand="0" w:evenHBand="0" w:firstRowFirstColumn="0" w:firstRowLastColumn="0" w:lastRowFirstColumn="0" w:lastRowLastColumn="0"/>
+              <w:rPr>
+                <w:sz w:val="24"/>
+                <w:szCs w:val="24"/>
+                <w:lang w:val="es-MX"/>
+              </w:rPr>
+            </w:pPr>
+            <w:r>
+              <w:rPr>
+                <w:sz w:val="24"/>
+                <w:szCs w:val="24"/>
+                <w:lang w:val="es-MX"/>
+              </w:rPr>
+              <w:t>1.8</w:t>
+            </w:r>
+          </w:p>
+        </w:tc>
+        <w:tc>
+          <w:tcPr>
+            <w:tcW w:w="2140" w:type="dxa"/>
+          </w:tcPr>
+          <w:p>
+            <w:pPr>
+              <w:cnfStyle w:val="000000000000" w:firstRow="0" w:lastRow="0" w:firstColumn="0" w:lastColumn="0" w:oddVBand="0" w:evenVBand="0" w:oddHBand="0" w:evenHBand="0" w:firstRowFirstColumn="0" w:firstRowLastColumn="0" w:lastRowFirstColumn="0" w:lastRowLastColumn="0"/>
+              <w:rPr>
+                <w:sz w:val="24"/>
+                <w:szCs w:val="24"/>
+                <w:lang w:val="es-MX"/>
+              </w:rPr>
+            </w:pPr>
+            <w:r>
+              <w:rPr>
+                <w:sz w:val="24"/>
+                <w:szCs w:val="24"/>
+                <w:lang w:val="es-MX"/>
+              </w:rPr>
+              <w:t>Punto 2.2 y 2.3 de Identificación</w:t>
             </w:r>
           </w:p>
         </w:tc>
@@ -1241,7 +1351,7 @@
           <w:r>
             <w:fldChar w:fldCharType="separate"/>
           </w:r>
-          <w:hyperlink w:anchor="_Toc8254715" w:history="1">
+          <w:hyperlink w:anchor="_Toc8257055" w:history="1">
             <w:r>
               <w:rPr>
                 <w:rStyle w:val="Hipervnculo"/>
@@ -1269,7 +1379,7 @@
                 <w:noProof/>
                 <w:webHidden/>
               </w:rPr>
-              <w:instrText xml:space="preserve"> PAGEREF _Toc8254715 \h </w:instrText>
+              <w:instrText xml:space="preserve"> PAGEREF _Toc8257055 \h </w:instrText>
             </w:r>
             <w:r>
               <w:rPr>
@@ -1313,7 +1423,7 @@
               <w:lang w:eastAsia="es-PE"/>
             </w:rPr>
           </w:pPr>
-          <w:hyperlink w:anchor="_Toc8254716" w:history="1">
+          <w:hyperlink w:anchor="_Toc8257056" w:history="1">
             <w:r>
               <w:rPr>
                 <w:rStyle w:val="Hipervnculo"/>
@@ -1357,7 +1467,7 @@
                 <w:noProof/>
                 <w:webHidden/>
               </w:rPr>
-              <w:instrText xml:space="preserve"> PAGEREF _Toc8254716 \h </w:instrText>
+              <w:instrText xml:space="preserve"> PAGEREF _Toc8257056 \h </w:instrText>
             </w:r>
             <w:r>
               <w:rPr>
@@ -1401,7 +1511,7 @@
               <w:lang w:eastAsia="es-PE"/>
             </w:rPr>
           </w:pPr>
-          <w:hyperlink w:anchor="_Toc8254717" w:history="1">
+          <w:hyperlink w:anchor="_Toc8257057" w:history="1">
             <w:r>
               <w:rPr>
                 <w:rStyle w:val="Hipervnculo"/>
@@ -1445,7 +1555,7 @@
                 <w:noProof/>
                 <w:webHidden/>
               </w:rPr>
-              <w:instrText xml:space="preserve"> PAGEREF _Toc8254717 \h </w:instrText>
+              <w:instrText xml:space="preserve"> PAGEREF _Toc8257057 \h </w:instrText>
             </w:r>
             <w:r>
               <w:rPr>
@@ -1489,7 +1599,7 @@
               <w:lang w:eastAsia="es-PE"/>
             </w:rPr>
           </w:pPr>
-          <w:hyperlink w:anchor="_Toc8254718" w:history="1">
+          <w:hyperlink w:anchor="_Toc8257058" w:history="1">
             <w:r>
               <w:rPr>
                 <w:rStyle w:val="Hipervnculo"/>
@@ -1533,7 +1643,7 @@
                 <w:noProof/>
                 <w:webHidden/>
               </w:rPr>
-              <w:instrText xml:space="preserve"> PAGEREF _Toc8254718 \h </w:instrText>
+              <w:instrText xml:space="preserve"> PAGEREF _Toc8257058 \h </w:instrText>
             </w:r>
             <w:r>
               <w:rPr>
@@ -1577,7 +1687,7 @@
               <w:lang w:eastAsia="es-PE"/>
             </w:rPr>
           </w:pPr>
-          <w:hyperlink w:anchor="_Toc8254719" w:history="1">
+          <w:hyperlink w:anchor="_Toc8257059" w:history="1">
             <w:r>
               <w:rPr>
                 <w:rStyle w:val="Hipervnculo"/>
@@ -1621,7 +1731,7 @@
                 <w:noProof/>
                 <w:webHidden/>
               </w:rPr>
-              <w:instrText xml:space="preserve"> PAGEREF _Toc8254719 \h </w:instrText>
+              <w:instrText xml:space="preserve"> PAGEREF _Toc8257059 \h </w:instrText>
             </w:r>
             <w:r>
               <w:rPr>
@@ -1665,7 +1775,7 @@
               <w:lang w:eastAsia="es-PE"/>
             </w:rPr>
           </w:pPr>
-          <w:hyperlink w:anchor="_Toc8254720" w:history="1">
+          <w:hyperlink w:anchor="_Toc8257060" w:history="1">
             <w:r>
               <w:rPr>
                 <w:rStyle w:val="Hipervnculo"/>
@@ -1707,7 +1817,7 @@
                 <w:noProof/>
                 <w:webHidden/>
               </w:rPr>
-              <w:instrText xml:space="preserve"> PAGEREF _Toc8254720 \h </w:instrText>
+              <w:instrText xml:space="preserve"> PAGEREF _Toc8257060 \h </w:instrText>
             </w:r>
             <w:r>
               <w:rPr>
@@ -1751,7 +1861,7 @@
               <w:lang w:eastAsia="es-PE"/>
             </w:rPr>
           </w:pPr>
-          <w:hyperlink w:anchor="_Toc8254721" w:history="1">
+          <w:hyperlink w:anchor="_Toc8257061" w:history="1">
             <w:r>
               <w:rPr>
                 <w:rStyle w:val="Hipervnculo"/>
@@ -1793,7 +1903,7 @@
                 <w:noProof/>
                 <w:webHidden/>
               </w:rPr>
-              <w:instrText xml:space="preserve"> PAGEREF _Toc8254721 \h </w:instrText>
+              <w:instrText xml:space="preserve"> PAGEREF _Toc8257061 \h </w:instrText>
             </w:r>
             <w:r>
               <w:rPr>
@@ -1837,7 +1947,7 @@
               <w:lang w:eastAsia="es-PE"/>
             </w:rPr>
           </w:pPr>
-          <w:hyperlink w:anchor="_Toc8254722" w:history="1">
+          <w:hyperlink w:anchor="_Toc8257062" w:history="1">
             <w:r>
               <w:rPr>
                 <w:rStyle w:val="Hipervnculo"/>
@@ -1879,7 +1989,7 @@
                 <w:noProof/>
                 <w:webHidden/>
               </w:rPr>
-              <w:instrText xml:space="preserve"> PAGEREF _Toc8254722 \h </w:instrText>
+              <w:instrText xml:space="preserve"> PAGEREF _Toc8257062 \h </w:instrText>
             </w:r>
             <w:r>
               <w:rPr>
@@ -1923,7 +2033,7 @@
               <w:lang w:eastAsia="es-PE"/>
             </w:rPr>
           </w:pPr>
-          <w:hyperlink w:anchor="_Toc8254723" w:history="1">
+          <w:hyperlink w:anchor="_Toc8257063" w:history="1">
             <w:r>
               <w:rPr>
                 <w:rStyle w:val="Hipervnculo"/>
@@ -1967,7 +2077,7 @@
                 <w:noProof/>
                 <w:webHidden/>
               </w:rPr>
-              <w:instrText xml:space="preserve"> PAGEREF _Toc8254723 \h </w:instrText>
+              <w:instrText xml:space="preserve"> PAGEREF _Toc8257063 \h </w:instrText>
             </w:r>
             <w:r>
               <w:rPr>
@@ -2010,7 +2120,7 @@
               <w:lang w:eastAsia="es-PE"/>
             </w:rPr>
           </w:pPr>
-          <w:hyperlink w:anchor="_Toc8254724" w:history="1">
+          <w:hyperlink w:anchor="_Toc8257064" w:history="1">
             <w:r>
               <w:rPr>
                 <w:rStyle w:val="Hipervnculo"/>
@@ -2037,7 +2147,7 @@
                 <w:noProof/>
                 <w:webHidden/>
               </w:rPr>
-              <w:instrText xml:space="preserve"> PAGEREF _Toc8254724 \h </w:instrText>
+              <w:instrText xml:space="preserve"> PAGEREF _Toc8257064 \h </w:instrText>
             </w:r>
             <w:r>
               <w:rPr>
@@ -2080,7 +2190,7 @@
               <w:lang w:eastAsia="es-PE"/>
             </w:rPr>
           </w:pPr>
-          <w:hyperlink w:anchor="_Toc8254725" w:history="1">
+          <w:hyperlink w:anchor="_Toc8257065" w:history="1">
             <w:r>
               <w:rPr>
                 <w:rStyle w:val="Hipervnculo"/>
@@ -2107,7 +2217,7 @@
                 <w:noProof/>
                 <w:webHidden/>
               </w:rPr>
-              <w:instrText xml:space="preserve"> PAGEREF _Toc8254725 \h </w:instrText>
+              <w:instrText xml:space="preserve"> PAGEREF _Toc8257065 \h </w:instrText>
             </w:r>
             <w:r>
               <w:rPr>
@@ -2150,7 +2260,7 @@
               <w:lang w:eastAsia="es-PE"/>
             </w:rPr>
           </w:pPr>
-          <w:hyperlink w:anchor="_Toc8254726" w:history="1">
+          <w:hyperlink w:anchor="_Toc8257066" w:history="1">
             <w:r>
               <w:rPr>
                 <w:rStyle w:val="Hipervnculo"/>
@@ -2178,7 +2288,7 @@
                 <w:noProof/>
                 <w:webHidden/>
               </w:rPr>
-              <w:instrText xml:space="preserve"> PAGEREF _Toc8254726 \h </w:instrText>
+              <w:instrText xml:space="preserve"> PAGEREF _Toc8257066 \h </w:instrText>
             </w:r>
             <w:r>
               <w:rPr>
@@ -2222,7 +2332,7 @@
               <w:lang w:eastAsia="es-PE"/>
             </w:rPr>
           </w:pPr>
-          <w:hyperlink w:anchor="_Toc8254727" w:history="1">
+          <w:hyperlink w:anchor="_Toc8257067" w:history="1">
             <w:r>
               <w:rPr>
                 <w:rStyle w:val="Hipervnculo"/>
@@ -2266,7 +2376,7 @@
                 <w:noProof/>
                 <w:webHidden/>
               </w:rPr>
-              <w:instrText xml:space="preserve"> PAGEREF _Toc8254727 \h </w:instrText>
+              <w:instrText xml:space="preserve"> PAGEREF _Toc8257067 \h </w:instrText>
             </w:r>
             <w:r>
               <w:rPr>
@@ -2310,7 +2420,7 @@
               <w:lang w:eastAsia="es-PE"/>
             </w:rPr>
           </w:pPr>
-          <w:hyperlink w:anchor="_Toc8254728" w:history="1">
+          <w:hyperlink w:anchor="_Toc8257068" w:history="1">
             <w:r>
               <w:rPr>
                 <w:rStyle w:val="Hipervnculo"/>
@@ -2354,7 +2464,7 @@
                 <w:noProof/>
                 <w:webHidden/>
               </w:rPr>
-              <w:instrText xml:space="preserve"> PAGEREF _Toc8254728 \h </w:instrText>
+              <w:instrText xml:space="preserve"> PAGEREF _Toc8257068 \h </w:instrText>
             </w:r>
             <w:r>
               <w:rPr>
@@ -2397,7 +2507,7 @@
               <w:lang w:eastAsia="es-PE"/>
             </w:rPr>
           </w:pPr>
-          <w:hyperlink w:anchor="_Toc8254729" w:history="1">
+          <w:hyperlink w:anchor="_Toc8257069" w:history="1">
             <w:r>
               <w:rPr>
                 <w:rStyle w:val="Hipervnculo"/>
@@ -2425,7 +2535,7 @@
                 <w:noProof/>
                 <w:webHidden/>
               </w:rPr>
-              <w:instrText xml:space="preserve"> PAGEREF _Toc8254729 \h </w:instrText>
+              <w:instrText xml:space="preserve"> PAGEREF _Toc8257069 \h </w:instrText>
             </w:r>
             <w:r>
               <w:rPr>
@@ -2446,6 +2556,182 @@
                 <w:webHidden/>
               </w:rPr>
               <w:t>10</w:t>
+            </w:r>
+            <w:r>
+              <w:rPr>
+                <w:noProof/>
+                <w:webHidden/>
+              </w:rPr>
+              <w:fldChar w:fldCharType="end"/>
+            </w:r>
+          </w:hyperlink>
+        </w:p>
+        <w:p>
+          <w:pPr>
+            <w:pStyle w:val="TDC2"/>
+            <w:tabs>
+              <w:tab w:val="left" w:pos="880"/>
+              <w:tab w:val="right" w:leader="dot" w:pos="8494"/>
+            </w:tabs>
+            <w:rPr>
+              <w:rFonts w:eastAsiaTheme="minorEastAsia"/>
+              <w:noProof/>
+              <w:lang w:eastAsia="es-PE"/>
+            </w:rPr>
+          </w:pPr>
+          <w:hyperlink w:anchor="_Toc8257070" w:history="1">
+            <w:r>
+              <w:rPr>
+                <w:rStyle w:val="Hipervnculo"/>
+                <w:noProof/>
+                <w:lang w:val="es-MX"/>
+              </w:rPr>
+              <w:t>2.2</w:t>
+            </w:r>
+            <w:r>
+              <w:rPr>
+                <w:rFonts w:eastAsiaTheme="minorEastAsia"/>
+                <w:noProof/>
+                <w:lang w:eastAsia="es-PE"/>
+              </w:rPr>
+              <w:tab/>
+            </w:r>
+            <w:r>
+              <w:rPr>
+                <w:rStyle w:val="Hipervnculo"/>
+                <w:noProof/>
+                <w:lang w:val="es-MX"/>
+              </w:rPr>
+              <w:t>Definición de la nomenclatura de ítem</w:t>
+            </w:r>
+            <w:r>
+              <w:rPr>
+                <w:noProof/>
+                <w:webHidden/>
+              </w:rPr>
+              <w:tab/>
+            </w:r>
+            <w:r>
+              <w:rPr>
+                <w:noProof/>
+                <w:webHidden/>
+              </w:rPr>
+              <w:fldChar w:fldCharType="begin"/>
+            </w:r>
+            <w:r>
+              <w:rPr>
+                <w:noProof/>
+                <w:webHidden/>
+              </w:rPr>
+              <w:instrText xml:space="preserve"> PAGEREF _Toc8257070 \h </w:instrText>
+            </w:r>
+            <w:r>
+              <w:rPr>
+                <w:noProof/>
+                <w:webHidden/>
+              </w:rPr>
+            </w:r>
+            <w:r>
+              <w:rPr>
+                <w:noProof/>
+                <w:webHidden/>
+              </w:rPr>
+              <w:fldChar w:fldCharType="separate"/>
+            </w:r>
+            <w:r>
+              <w:rPr>
+                <w:noProof/>
+                <w:webHidden/>
+              </w:rPr>
+              <w:t>11</w:t>
+            </w:r>
+            <w:r>
+              <w:rPr>
+                <w:noProof/>
+                <w:webHidden/>
+              </w:rPr>
+              <w:fldChar w:fldCharType="end"/>
+            </w:r>
+          </w:hyperlink>
+        </w:p>
+        <w:p>
+          <w:pPr>
+            <w:pStyle w:val="TDC2"/>
+            <w:tabs>
+              <w:tab w:val="left" w:pos="880"/>
+              <w:tab w:val="right" w:leader="dot" w:pos="8494"/>
+            </w:tabs>
+            <w:rPr>
+              <w:rFonts w:eastAsiaTheme="minorEastAsia"/>
+              <w:noProof/>
+              <w:lang w:eastAsia="es-PE"/>
+            </w:rPr>
+          </w:pPr>
+          <w:hyperlink w:anchor="_Toc8257071" w:history="1">
+            <w:r>
+              <w:rPr>
+                <w:rStyle w:val="Hipervnculo"/>
+                <w:noProof/>
+                <w:lang w:val="es-MX"/>
+              </w:rPr>
+              <w:t>2.3</w:t>
+            </w:r>
+            <w:r>
+              <w:rPr>
+                <w:rFonts w:eastAsiaTheme="minorEastAsia"/>
+                <w:noProof/>
+                <w:lang w:eastAsia="es-PE"/>
+              </w:rPr>
+              <w:tab/>
+            </w:r>
+            <w:r>
+              <w:rPr>
+                <w:rStyle w:val="Hipervnculo"/>
+                <w:noProof/>
+                <w:lang w:val="es-MX"/>
+              </w:rPr>
+              <w:t>Lista de ítem con la nomenclatura</w:t>
+            </w:r>
+            <w:r>
+              <w:rPr>
+                <w:noProof/>
+                <w:webHidden/>
+              </w:rPr>
+              <w:tab/>
+            </w:r>
+            <w:r>
+              <w:rPr>
+                <w:noProof/>
+                <w:webHidden/>
+              </w:rPr>
+              <w:fldChar w:fldCharType="begin"/>
+            </w:r>
+            <w:r>
+              <w:rPr>
+                <w:noProof/>
+                <w:webHidden/>
+              </w:rPr>
+              <w:instrText xml:space="preserve"> PAGEREF _Toc8257071 \h </w:instrText>
+            </w:r>
+            <w:r>
+              <w:rPr>
+                <w:noProof/>
+                <w:webHidden/>
+              </w:rPr>
+            </w:r>
+            <w:r>
+              <w:rPr>
+                <w:noProof/>
+                <w:webHidden/>
+              </w:rPr>
+              <w:fldChar w:fldCharType="separate"/>
+            </w:r>
+            <w:r>
+              <w:rPr>
+                <w:noProof/>
+                <w:webHidden/>
+              </w:rPr>
+              <w:t>11</w:t>
             </w:r>
             <w:r>
               <w:rPr>
@@ -2494,7 +2780,7 @@
           <w:lang w:val="es-MX"/>
         </w:rPr>
       </w:pPr>
-      <w:bookmarkStart w:id="1" w:name="_Toc8254716"/>
+      <w:bookmarkStart w:id="1" w:name="_Toc8257056"/>
       <w:r>
         <w:rPr>
           <w:lang w:val="es-MX"/>
@@ -2523,7 +2809,7 @@
           <w:lang w:val="es-MX"/>
         </w:rPr>
       </w:pPr>
-      <w:bookmarkStart w:id="2" w:name="_Toc8254717"/>
+      <w:bookmarkStart w:id="2" w:name="_Toc8257057"/>
       <w:r>
         <w:rPr>
           <w:sz w:val="28"/>
@@ -2642,7 +2928,7 @@
           <w:lang w:val="es-MX"/>
         </w:rPr>
       </w:pPr>
-      <w:bookmarkStart w:id="3" w:name="_Toc8254718"/>
+      <w:bookmarkStart w:id="3" w:name="_Toc8257058"/>
       <w:r>
         <w:rPr>
           <w:sz w:val="28"/>
@@ -3574,7 +3860,7 @@
         </w:rPr>
       </w:pPr>
       <w:bookmarkStart w:id="4" w:name="_Toc7654678"/>
-      <w:bookmarkStart w:id="5" w:name="_Toc8254719"/>
+      <w:bookmarkStart w:id="5" w:name="_Toc8257059"/>
       <w:r>
         <w:rPr>
           <w:sz w:val="28"/>
@@ -3603,7 +3889,7 @@
           <w:numId w:val="11"/>
         </w:numPr>
       </w:pPr>
-      <w:bookmarkStart w:id="6" w:name="_Toc8254720"/>
+      <w:bookmarkStart w:id="6" w:name="_Toc8257060"/>
       <w:r>
         <w:t>Políticas</w:t>
       </w:r>
@@ -4157,7 +4443,7 @@
           <w:numId w:val="11"/>
         </w:numPr>
       </w:pPr>
-      <w:bookmarkStart w:id="7" w:name="_Toc8254721"/>
+      <w:bookmarkStart w:id="7" w:name="_Toc8257061"/>
       <w:r>
         <w:t>Directrices</w:t>
       </w:r>
@@ -4611,7 +4897,7 @@
           <w:numId w:val="11"/>
         </w:numPr>
       </w:pPr>
-      <w:bookmarkStart w:id="8" w:name="_Toc8254722"/>
+      <w:bookmarkStart w:id="8" w:name="_Toc8257062"/>
       <w:r>
         <w:lastRenderedPageBreak/>
         <w:t>Procedimientos</w:t>
@@ -5103,7 +5389,7 @@
       </w:pPr>
       <w:bookmarkStart w:id="10" w:name="_Toc7689250"/>
       <w:bookmarkStart w:id="11" w:name="_Toc7654679"/>
-      <w:bookmarkStart w:id="12" w:name="_Toc8254723"/>
+      <w:bookmarkStart w:id="12" w:name="_Toc8257063"/>
       <w:r>
         <w:rPr>
           <w:sz w:val="28"/>
@@ -5136,7 +5422,7 @@
       </w:pPr>
       <w:bookmarkStart w:id="13" w:name="_Toc7689251"/>
       <w:bookmarkStart w:id="14" w:name="_Toc7654680"/>
-      <w:bookmarkStart w:id="15" w:name="_Toc8254724"/>
+      <w:bookmarkStart w:id="15" w:name="_Toc8257064"/>
       <w:r>
         <w:t xml:space="preserve">1.4.1. </w:t>
       </w:r>
@@ -5545,7 +5831,7 @@
       </w:pPr>
       <w:bookmarkStart w:id="16" w:name="_Toc7689252"/>
       <w:bookmarkStart w:id="17" w:name="_Toc7654681"/>
-      <w:bookmarkStart w:id="18" w:name="_Toc8254725"/>
+      <w:bookmarkStart w:id="18" w:name="_Toc8257065"/>
       <w:r>
         <w:t>1.4.2 Entorno</w:t>
       </w:r>
@@ -5686,7 +5972,7 @@
       </w:pPr>
       <w:bookmarkStart w:id="20" w:name="_Toc7689253"/>
       <w:bookmarkStart w:id="21" w:name="_Toc7654682"/>
-      <w:bookmarkStart w:id="22" w:name="_Toc8254726"/>
+      <w:bookmarkStart w:id="22" w:name="_Toc8257066"/>
       <w:r>
         <w:rPr>
           <w:sz w:val="26"/>
@@ -5825,7 +6111,7 @@
         </w:rPr>
       </w:pPr>
       <w:bookmarkStart w:id="23" w:name="_Toc7654683"/>
-      <w:bookmarkStart w:id="24" w:name="_Toc8254727"/>
+      <w:bookmarkStart w:id="24" w:name="_Toc8257067"/>
       <w:r>
         <w:rPr>
           <w:sz w:val="28"/>
@@ -6456,7 +6742,7 @@
           <w:lang w:val="es-MX"/>
         </w:rPr>
       </w:pPr>
-      <w:bookmarkStart w:id="25" w:name="_Toc8254728"/>
+      <w:bookmarkStart w:id="25" w:name="_Toc8257068"/>
       <w:r>
         <w:rPr>
           <w:lang w:val="es-MX"/>
@@ -6479,7 +6765,7 @@
           <w:lang w:val="es-MX"/>
         </w:rPr>
       </w:pPr>
-      <w:bookmarkStart w:id="26" w:name="_Toc8254729"/>
+      <w:bookmarkStart w:id="26" w:name="_Toc8257069"/>
       <w:r>
         <w:rPr>
           <w:lang w:val="es-MX"/>
@@ -7059,15 +7345,7 @@
                 <w:sz w:val="24"/>
                 <w:szCs w:val="24"/>
               </w:rPr>
-              <w:t>Listado de requerimientos</w:t>
-            </w:r>
-            <w:r>
-              <w:rPr>
-                <w:rFonts w:asciiTheme="majorHAnsi" w:hAnsiTheme="majorHAnsi" w:cs="Arial"/>
-                <w:sz w:val="24"/>
-                <w:szCs w:val="24"/>
-              </w:rPr>
-              <w:t xml:space="preserve"> funcionales</w:t>
+              <w:t>Listado de requerimientos funcionales</w:t>
             </w:r>
           </w:p>
         </w:tc>
@@ -7241,6 +7519,125 @@
         </w:tc>
       </w:tr>
       <w:tr>
+        <w:trPr>
+          <w:trHeight w:val="374"/>
+        </w:trPr>
+        <w:tc>
+          <w:tcPr>
+            <w:cnfStyle w:val="001000000000" w:firstRow="0" w:lastRow="0" w:firstColumn="1" w:lastColumn="0" w:oddVBand="0" w:evenVBand="0" w:oddHBand="0" w:evenHBand="0" w:firstRowFirstColumn="0" w:firstRowLastColumn="0" w:lastRowFirstColumn="0" w:lastRowLastColumn="0"/>
+            <w:tcW w:w="1696" w:type="dxa"/>
+          </w:tcPr>
+          <w:p>
+            <w:pPr>
+              <w:pStyle w:val="Prrafodelista"/>
+              <w:ind w:left="0"/>
+              <w:rPr>
+                <w:rFonts w:asciiTheme="majorHAnsi" w:hAnsiTheme="majorHAnsi" w:cs="Arial"/>
+                <w:sz w:val="24"/>
+                <w:szCs w:val="24"/>
+                <w:lang w:val="es-MX"/>
+              </w:rPr>
+            </w:pPr>
+            <w:r>
+              <w:rPr>
+                <w:rFonts w:asciiTheme="majorHAnsi" w:hAnsiTheme="majorHAnsi" w:cs="Arial"/>
+                <w:b w:val="0"/>
+                <w:sz w:val="24"/>
+                <w:szCs w:val="24"/>
+                <w:lang w:val="es-MX"/>
+              </w:rPr>
+              <w:t>Evolución</w:t>
+            </w:r>
+          </w:p>
+        </w:tc>
+        <w:tc>
+          <w:tcPr>
+            <w:tcW w:w="4395" w:type="dxa"/>
+          </w:tcPr>
+          <w:p>
+            <w:pPr>
+              <w:spacing w:after="160" w:line="259" w:lineRule="auto"/>
+              <w:cnfStyle w:val="000000000000" w:firstRow="0" w:lastRow="0" w:firstColumn="0" w:lastColumn="0" w:oddVBand="0" w:evenVBand="0" w:oddHBand="0" w:evenHBand="0" w:firstRowFirstColumn="0" w:firstRowLastColumn="0" w:lastRowFirstColumn="0" w:lastRowLastColumn="0"/>
+              <w:rPr>
+                <w:rFonts w:asciiTheme="majorHAnsi" w:hAnsiTheme="majorHAnsi" w:cs="Arial"/>
+                <w:sz w:val="24"/>
+                <w:szCs w:val="24"/>
+              </w:rPr>
+            </w:pPr>
+            <w:r>
+              <w:rPr>
+                <w:rFonts w:asciiTheme="majorHAnsi" w:hAnsiTheme="majorHAnsi" w:cs="Arial"/>
+                <w:sz w:val="24"/>
+                <w:szCs w:val="24"/>
+              </w:rPr>
+              <w:t xml:space="preserve">Documento de </w:t>
+            </w:r>
+            <w:r>
+              <w:rPr>
+                <w:rFonts w:asciiTheme="majorHAnsi" w:hAnsiTheme="majorHAnsi" w:cs="Arial"/>
+                <w:sz w:val="24"/>
+                <w:szCs w:val="24"/>
+              </w:rPr>
+              <w:t>diseño</w:t>
+            </w:r>
+          </w:p>
+        </w:tc>
+        <w:tc>
+          <w:tcPr>
+            <w:tcW w:w="2126" w:type="dxa"/>
+          </w:tcPr>
+          <w:p>
+            <w:pPr>
+              <w:pStyle w:val="Prrafodelista"/>
+              <w:ind w:left="0"/>
+              <w:jc w:val="center"/>
+              <w:cnfStyle w:val="000000000000" w:firstRow="0" w:lastRow="0" w:firstColumn="0" w:lastColumn="0" w:oddVBand="0" w:evenVBand="0" w:oddHBand="0" w:evenHBand="0" w:firstRowFirstColumn="0" w:firstRowLastColumn="0" w:lastRowFirstColumn="0" w:lastRowLastColumn="0"/>
+              <w:rPr>
+                <w:rFonts w:asciiTheme="majorHAnsi" w:hAnsiTheme="majorHAnsi" w:cs="Arial"/>
+                <w:sz w:val="24"/>
+                <w:szCs w:val="24"/>
+              </w:rPr>
+            </w:pPr>
+            <w:r>
+              <w:rPr>
+                <w:rFonts w:asciiTheme="majorHAnsi" w:hAnsiTheme="majorHAnsi" w:cs="Arial"/>
+                <w:sz w:val="24"/>
+                <w:szCs w:val="24"/>
+              </w:rPr>
+              <w:t>Proyecto</w:t>
+            </w:r>
+          </w:p>
+        </w:tc>
+        <w:tc>
+          <w:tcPr>
+            <w:tcW w:w="1565" w:type="dxa"/>
+          </w:tcPr>
+          <w:p>
+            <w:pPr>
+              <w:pStyle w:val="Prrafodelista"/>
+              <w:ind w:left="0"/>
+              <w:jc w:val="center"/>
+              <w:cnfStyle w:val="000000000000" w:firstRow="0" w:lastRow="0" w:firstColumn="0" w:lastColumn="0" w:oddVBand="0" w:evenVBand="0" w:oddHBand="0" w:evenHBand="0" w:firstRowFirstColumn="0" w:firstRowLastColumn="0" w:lastRowFirstColumn="0" w:lastRowLastColumn="0"/>
+              <w:rPr>
+                <w:rFonts w:asciiTheme="majorHAnsi" w:hAnsiTheme="majorHAnsi" w:cs="Arial"/>
+                <w:sz w:val="24"/>
+                <w:szCs w:val="24"/>
+                <w:lang w:val="es-MX"/>
+              </w:rPr>
+            </w:pPr>
+            <w:r>
+              <w:rPr>
+                <w:rFonts w:asciiTheme="majorHAnsi" w:hAnsiTheme="majorHAnsi" w:cs="Arial"/>
+                <w:sz w:val="24"/>
+                <w:szCs w:val="24"/>
+                <w:lang w:val="es-MX"/>
+              </w:rPr>
+              <w:t>SAV</w:t>
+            </w:r>
+          </w:p>
+        </w:tc>
+      </w:tr>
+      <w:tr>
         <w:tc>
           <w:tcPr>
             <w:cnfStyle w:val="001000000000" w:firstRow="0" w:lastRow="0" w:firstColumn="1" w:lastColumn="0" w:oddVBand="0" w:evenVBand="0" w:oddHBand="0" w:evenHBand="0" w:firstRowFirstColumn="0" w:firstRowLastColumn="0" w:lastRowFirstColumn="0" w:lastRowLastColumn="0"/>
@@ -7881,6 +8278,7 @@
                 <w:sz w:val="24"/>
                 <w:szCs w:val="24"/>
               </w:rPr>
+              <w:lastRenderedPageBreak/>
               <w:t>Evolución</w:t>
             </w:r>
           </w:p>
@@ -8015,7 +8413,6 @@
                 <w:sz w:val="24"/>
                 <w:szCs w:val="24"/>
               </w:rPr>
-              <w:lastRenderedPageBreak/>
               <w:t>Fuente</w:t>
             </w:r>
           </w:p>
@@ -8127,13 +8524,13 @@
       <w:tr>
         <w:tc>
           <w:tcPr>
+            <w:cnfStyle w:val="001000000000" w:firstRow="0" w:lastRow="0" w:firstColumn="1" w:lastColumn="0" w:oddVBand="0" w:evenVBand="0" w:oddHBand="0" w:evenHBand="0" w:firstRowFirstColumn="0" w:firstRowLastColumn="0" w:lastRowFirstColumn="0" w:lastRowLastColumn="0"/>
             <w:tcW w:w="1696" w:type="dxa"/>
           </w:tcPr>
           <w:p>
             <w:pPr>
               <w:pStyle w:val="Prrafodelista"/>
               <w:ind w:left="0"/>
-              <w:cnfStyle w:val="001000000000" w:firstRow="0" w:lastRow="0" w:firstColumn="1" w:lastColumn="0" w:oddVBand="0" w:evenVBand="0" w:oddHBand="0" w:evenHBand="0" w:firstRowFirstColumn="0" w:firstRowLastColumn="0" w:lastRowFirstColumn="0" w:lastRowLastColumn="0"/>
               <w:rPr>
                 <w:rFonts w:asciiTheme="majorHAnsi" w:hAnsiTheme="majorHAnsi"/>
                 <w:b w:val="0"/>
@@ -8160,6 +8557,7 @@
           </w:tcPr>
           <w:p>
             <w:pPr>
+              <w:cnfStyle w:val="000000000000" w:firstRow="0" w:lastRow="0" w:firstColumn="0" w:lastColumn="0" w:oddVBand="0" w:evenVBand="0" w:oddHBand="0" w:evenHBand="0" w:firstRowFirstColumn="0" w:firstRowLastColumn="0" w:lastRowFirstColumn="0" w:lastRowLastColumn="0"/>
               <w:rPr>
                 <w:rFonts w:asciiTheme="majorHAnsi" w:hAnsiTheme="majorHAnsi" w:cstheme="minorHAnsi"/>
                 <w:color w:val="000000" w:themeColor="text1"/>
@@ -8197,12 +8595,11 @@
               </w:rPr>
               <w:t>front-End</w:t>
             </w:r>
-            <w:bookmarkStart w:id="27" w:name="_GoBack"/>
-            <w:bookmarkEnd w:id="27"/>
             <w:proofErr w:type="spellEnd"/>
           </w:p>
           <w:p>
             <w:pPr>
+              <w:cnfStyle w:val="000000000000" w:firstRow="0" w:lastRow="0" w:firstColumn="0" w:lastColumn="0" w:oddVBand="0" w:evenVBand="0" w:oddHBand="0" w:evenHBand="0" w:firstRowFirstColumn="0" w:firstRowLastColumn="0" w:lastRowFirstColumn="0" w:lastRowLastColumn="0"/>
               <w:rPr>
                 <w:rFonts w:asciiTheme="majorHAnsi" w:hAnsiTheme="majorHAnsi" w:cstheme="minorHAnsi"/>
                 <w:sz w:val="16"/>
@@ -8220,6 +8617,7 @@
               <w:pStyle w:val="Prrafodelista"/>
               <w:ind w:left="0"/>
               <w:jc w:val="center"/>
+              <w:cnfStyle w:val="000000000000" w:firstRow="0" w:lastRow="0" w:firstColumn="0" w:lastColumn="0" w:oddVBand="0" w:evenVBand="0" w:oddHBand="0" w:evenHBand="0" w:firstRowFirstColumn="0" w:firstRowLastColumn="0" w:lastRowFirstColumn="0" w:lastRowLastColumn="0"/>
               <w:rPr>
                 <w:rFonts w:asciiTheme="majorHAnsi" w:hAnsiTheme="majorHAnsi" w:cstheme="minorHAnsi"/>
                 <w:sz w:val="24"/>
@@ -8246,6 +8644,7 @@
               <w:pStyle w:val="Prrafodelista"/>
               <w:ind w:left="0"/>
               <w:jc w:val="center"/>
+              <w:cnfStyle w:val="000000000000" w:firstRow="0" w:lastRow="0" w:firstColumn="0" w:lastColumn="0" w:oddVBand="0" w:evenVBand="0" w:oddHBand="0" w:evenHBand="0" w:firstRowFirstColumn="0" w:firstRowLastColumn="0" w:lastRowFirstColumn="0" w:lastRowLastColumn="0"/>
               <w:rPr>
                 <w:rFonts w:asciiTheme="majorHAnsi" w:hAnsiTheme="majorHAnsi"/>
                 <w:sz w:val="24"/>
@@ -8535,26 +8934,1818 @@
           <w:b/>
           <w:sz w:val="20"/>
         </w:rPr>
-        <w:t xml:space="preserve">. </w:t>
+        <w:t>. C</w:t>
       </w:r>
       <w:r>
         <w:rPr>
           <w:b/>
           <w:sz w:val="20"/>
         </w:rPr>
-        <w:t>C</w:t>
-      </w:r>
-      <w:r>
+        <w:t>lasificación de los ítems de configuración</w:t>
+      </w:r>
+    </w:p>
+    <w:p>
+      <w:pPr>
+        <w:pStyle w:val="Prrafodelista"/>
+        <w:rPr>
+          <w:lang w:val="es-MX"/>
+        </w:rPr>
+      </w:pPr>
+      <w:bookmarkStart w:id="27" w:name="_GoBack"/>
+      <w:bookmarkEnd w:id="27"/>
+    </w:p>
+    <w:p>
+      <w:pPr>
+        <w:pStyle w:val="Prrafodelista"/>
+        <w:rPr>
+          <w:lang w:val="es-MX"/>
+        </w:rPr>
+      </w:pPr>
+    </w:p>
+    <w:p>
+      <w:pPr>
+        <w:pStyle w:val="Prrafodelista"/>
+        <w:rPr>
+          <w:lang w:val="es-MX"/>
+        </w:rPr>
+      </w:pPr>
+    </w:p>
+    <w:p>
+      <w:pPr>
+        <w:pStyle w:val="Ttulo2"/>
+        <w:numPr>
+          <w:ilvl w:val="1"/>
+          <w:numId w:val="1"/>
+        </w:numPr>
+        <w:rPr>
+          <w:lang w:val="es-MX"/>
+        </w:rPr>
+      </w:pPr>
+      <w:bookmarkStart w:id="28" w:name="_Toc8257070"/>
+      <w:r>
+        <w:rPr>
+          <w:lang w:val="es-MX"/>
+        </w:rPr>
+        <w:t>Definición de la nomenclatura de ítem</w:t>
+      </w:r>
+      <w:bookmarkEnd w:id="28"/>
+    </w:p>
+    <w:p>
+      <w:pPr>
+        <w:rPr>
+          <w:lang w:val="es-MX"/>
+        </w:rPr>
+      </w:pPr>
+    </w:p>
+    <w:p>
+      <w:pPr>
+        <w:spacing w:before="120"/>
+        <w:rPr>
+          <w:sz w:val="24"/>
+          <w:szCs w:val="24"/>
+        </w:rPr>
+      </w:pPr>
+      <w:r>
+        <w:rPr>
+          <w:sz w:val="24"/>
+          <w:szCs w:val="24"/>
+        </w:rPr>
+        <w:t>A partir de la clasificación de los ítems de configuración se asignará la siguiente nomenclatura:</w:t>
+      </w:r>
+    </w:p>
+    <w:p>
+      <w:pPr>
+        <w:rPr>
+          <w:lang w:val="es-MX"/>
+        </w:rPr>
+      </w:pPr>
+    </w:p>
+    <w:p>
+      <w:pPr>
+        <w:rPr>
+          <w:lang w:val="es-MX"/>
+        </w:rPr>
+      </w:pPr>
+    </w:p>
+    <w:p>
+      <w:pPr>
+        <w:rPr>
+          <w:lang w:val="es-MX"/>
+        </w:rPr>
+      </w:pPr>
+    </w:p>
+    <w:p>
+      <w:pPr>
+        <w:pStyle w:val="Ttulo2"/>
+        <w:numPr>
+          <w:ilvl w:val="1"/>
+          <w:numId w:val="1"/>
+        </w:numPr>
+        <w:rPr>
+          <w:lang w:val="es-MX"/>
+        </w:rPr>
+      </w:pPr>
+      <w:bookmarkStart w:id="29" w:name="_Toc8257071"/>
+      <w:r>
+        <w:rPr>
+          <w:lang w:val="es-MX"/>
+        </w:rPr>
+        <w:t>Lista de ítem con la nomenclatura</w:t>
+      </w:r>
+      <w:bookmarkEnd w:id="29"/>
+    </w:p>
+    <w:p>
+      <w:pPr>
+        <w:rPr>
+          <w:lang w:val="es-MX"/>
+        </w:rPr>
+      </w:pPr>
+    </w:p>
+    <w:p>
+      <w:pPr>
+        <w:jc w:val="both"/>
+        <w:rPr>
+          <w:sz w:val="24"/>
+          <w:szCs w:val="24"/>
+        </w:rPr>
+      </w:pPr>
+      <w:r>
+        <w:rPr>
+          <w:sz w:val="24"/>
+          <w:szCs w:val="24"/>
+        </w:rPr>
+        <w:t xml:space="preserve">En la tabla </w:t>
+      </w:r>
+      <w:r>
+        <w:rPr>
+          <w:sz w:val="24"/>
+          <w:szCs w:val="24"/>
+        </w:rPr>
+        <w:t>7</w:t>
+      </w:r>
+      <w:r>
+        <w:rPr>
+          <w:sz w:val="24"/>
+          <w:szCs w:val="24"/>
+        </w:rPr>
+        <w:t xml:space="preserve"> se muestra la lista de ítems con sus respectivas nomenclaturas:</w:t>
+      </w:r>
+    </w:p>
+    <w:p>
+      <w:pPr>
+        <w:rPr>
+          <w:lang w:val="es-MX"/>
+        </w:rPr>
+      </w:pPr>
+    </w:p>
+    <w:tbl>
+      <w:tblPr>
+        <w:tblStyle w:val="Tablaconcuadrcula1clara-nfasis3"/>
+        <w:tblW w:w="0" w:type="auto"/>
+        <w:tblLook w:val="04A0" w:firstRow="1" w:lastRow="0" w:firstColumn="1" w:lastColumn="0" w:noHBand="0" w:noVBand="1"/>
+      </w:tblPr>
+      <w:tblGrid>
+        <w:gridCol w:w="2123"/>
+        <w:gridCol w:w="2123"/>
+        <w:gridCol w:w="2124"/>
+        <w:gridCol w:w="2124"/>
+      </w:tblGrid>
+      <w:tr>
+        <w:trPr>
+          <w:cnfStyle w:val="100000000000" w:firstRow="1" w:lastRow="0" w:firstColumn="0" w:lastColumn="0" w:oddVBand="0" w:evenVBand="0" w:oddHBand="0" w:evenHBand="0" w:firstRowFirstColumn="0" w:firstRowLastColumn="0" w:lastRowFirstColumn="0" w:lastRowLastColumn="0"/>
+        </w:trPr>
+        <w:tc>
+          <w:tcPr>
+            <w:cnfStyle w:val="001000000000" w:firstRow="0" w:lastRow="0" w:firstColumn="1" w:lastColumn="0" w:oddVBand="0" w:evenVBand="0" w:oddHBand="0" w:evenHBand="0" w:firstRowFirstColumn="0" w:firstRowLastColumn="0" w:lastRowFirstColumn="0" w:lastRowLastColumn="0"/>
+            <w:tcW w:w="2123" w:type="dxa"/>
+          </w:tcPr>
+          <w:p>
+            <w:pPr>
+              <w:rPr>
+                <w:b w:val="0"/>
+                <w:lang w:val="es-MX"/>
+              </w:rPr>
+            </w:pPr>
+            <w:r>
+              <w:rPr>
+                <w:b w:val="0"/>
+                <w:lang w:val="es-MX"/>
+              </w:rPr>
+              <w:t>Nombre de ítem</w:t>
+            </w:r>
+          </w:p>
+        </w:tc>
+        <w:tc>
+          <w:tcPr>
+            <w:tcW w:w="2123" w:type="dxa"/>
+          </w:tcPr>
+          <w:p>
+            <w:pPr>
+              <w:cnfStyle w:val="100000000000" w:firstRow="1" w:lastRow="0" w:firstColumn="0" w:lastColumn="0" w:oddVBand="0" w:evenVBand="0" w:oddHBand="0" w:evenHBand="0" w:firstRowFirstColumn="0" w:firstRowLastColumn="0" w:lastRowFirstColumn="0" w:lastRowLastColumn="0"/>
+              <w:rPr>
+                <w:b w:val="0"/>
+                <w:lang w:val="es-MX"/>
+              </w:rPr>
+            </w:pPr>
+            <w:r>
+              <w:rPr>
+                <w:b w:val="0"/>
+                <w:lang w:val="es-MX"/>
+              </w:rPr>
+              <w:t>Extensión</w:t>
+            </w:r>
+          </w:p>
+        </w:tc>
+        <w:tc>
+          <w:tcPr>
+            <w:tcW w:w="2124" w:type="dxa"/>
+          </w:tcPr>
+          <w:p>
+            <w:pPr>
+              <w:cnfStyle w:val="100000000000" w:firstRow="1" w:lastRow="0" w:firstColumn="0" w:lastColumn="0" w:oddVBand="0" w:evenVBand="0" w:oddHBand="0" w:evenHBand="0" w:firstRowFirstColumn="0" w:firstRowLastColumn="0" w:lastRowFirstColumn="0" w:lastRowLastColumn="0"/>
+              <w:rPr>
+                <w:b w:val="0"/>
+                <w:lang w:val="es-MX"/>
+              </w:rPr>
+            </w:pPr>
+            <w:r>
+              <w:rPr>
+                <w:b w:val="0"/>
+                <w:lang w:val="es-MX"/>
+              </w:rPr>
+              <w:t>Nomenclatura</w:t>
+            </w:r>
+          </w:p>
+        </w:tc>
+        <w:tc>
+          <w:tcPr>
+            <w:tcW w:w="2124" w:type="dxa"/>
+          </w:tcPr>
+          <w:p>
+            <w:pPr>
+              <w:cnfStyle w:val="100000000000" w:firstRow="1" w:lastRow="0" w:firstColumn="0" w:lastColumn="0" w:oddVBand="0" w:evenVBand="0" w:oddHBand="0" w:evenHBand="0" w:firstRowFirstColumn="0" w:firstRowLastColumn="0" w:lastRowFirstColumn="0" w:lastRowLastColumn="0"/>
+              <w:rPr>
+                <w:b w:val="0"/>
+                <w:lang w:val="es-MX"/>
+              </w:rPr>
+            </w:pPr>
+            <w:r>
+              <w:rPr>
+                <w:b w:val="0"/>
+                <w:lang w:val="es-MX"/>
+              </w:rPr>
+              <w:t>Proyecto</w:t>
+            </w:r>
+          </w:p>
+        </w:tc>
+      </w:tr>
+      <w:tr>
+        <w:tc>
+          <w:tcPr>
+            <w:cnfStyle w:val="001000000000" w:firstRow="0" w:lastRow="0" w:firstColumn="1" w:lastColumn="0" w:oddVBand="0" w:evenVBand="0" w:oddHBand="0" w:evenHBand="0" w:firstRowFirstColumn="0" w:firstRowLastColumn="0" w:lastRowFirstColumn="0" w:lastRowLastColumn="0"/>
+            <w:tcW w:w="2123" w:type="dxa"/>
+          </w:tcPr>
+          <w:p>
+            <w:pPr>
+              <w:spacing w:after="160" w:line="259" w:lineRule="auto"/>
+              <w:rPr>
+                <w:rFonts w:asciiTheme="majorHAnsi" w:hAnsiTheme="majorHAnsi" w:cs="Arial"/>
+                <w:b w:val="0"/>
+                <w:color w:val="000000" w:themeColor="text1"/>
+                <w:sz w:val="24"/>
+                <w:szCs w:val="24"/>
+              </w:rPr>
+            </w:pPr>
+            <w:r>
+              <w:rPr>
+                <w:rFonts w:asciiTheme="majorHAnsi" w:hAnsiTheme="majorHAnsi" w:cs="Arial"/>
+                <w:b w:val="0"/>
+                <w:color w:val="000000" w:themeColor="text1"/>
+                <w:sz w:val="24"/>
+                <w:szCs w:val="24"/>
+              </w:rPr>
+              <w:t>Plan de gestión de la configuración</w:t>
+            </w:r>
+          </w:p>
+        </w:tc>
+        <w:tc>
+          <w:tcPr>
+            <w:tcW w:w="2123" w:type="dxa"/>
+          </w:tcPr>
+          <w:p>
+            <w:pPr>
+              <w:cnfStyle w:val="000000000000" w:firstRow="0" w:lastRow="0" w:firstColumn="0" w:lastColumn="0" w:oddVBand="0" w:evenVBand="0" w:oddHBand="0" w:evenHBand="0" w:firstRowFirstColumn="0" w:firstRowLastColumn="0" w:lastRowFirstColumn="0" w:lastRowLastColumn="0"/>
+              <w:rPr>
+                <w:lang w:val="es-MX"/>
+              </w:rPr>
+            </w:pPr>
+            <w:r>
+              <w:rPr>
+                <w:rFonts w:cstheme="minorHAnsi"/>
+                <w:color w:val="000000" w:themeColor="text1"/>
+              </w:rPr>
+              <w:t>.docx</w:t>
+            </w:r>
+          </w:p>
+        </w:tc>
+        <w:tc>
+          <w:tcPr>
+            <w:tcW w:w="2124" w:type="dxa"/>
+          </w:tcPr>
+          <w:p>
+            <w:pPr>
+              <w:cnfStyle w:val="000000000000" w:firstRow="0" w:lastRow="0" w:firstColumn="0" w:lastColumn="0" w:oddVBand="0" w:evenVBand="0" w:oddHBand="0" w:evenHBand="0" w:firstRowFirstColumn="0" w:firstRowLastColumn="0" w:lastRowFirstColumn="0" w:lastRowLastColumn="0"/>
+              <w:rPr>
+                <w:lang w:val="es-MX"/>
+              </w:rPr>
+            </w:pPr>
+            <w:r>
+              <w:rPr>
+                <w:rFonts w:cstheme="minorHAnsi"/>
+                <w:color w:val="000000" w:themeColor="text1"/>
+              </w:rPr>
+              <w:t>PGC.docx</w:t>
+            </w:r>
+          </w:p>
+        </w:tc>
+        <w:tc>
+          <w:tcPr>
+            <w:tcW w:w="2124" w:type="dxa"/>
+          </w:tcPr>
+          <w:p>
+            <w:pPr>
+              <w:cnfStyle w:val="000000000000" w:firstRow="0" w:lastRow="0" w:firstColumn="0" w:lastColumn="0" w:oddVBand="0" w:evenVBand="0" w:oddHBand="0" w:evenHBand="0" w:firstRowFirstColumn="0" w:firstRowLastColumn="0" w:lastRowFirstColumn="0" w:lastRowLastColumn="0"/>
+              <w:rPr>
+                <w:lang w:val="es-MX"/>
+              </w:rPr>
+            </w:pPr>
+            <w:r>
+              <w:rPr>
+                <w:lang w:val="es-MX"/>
+              </w:rPr>
+              <w:t>SAV</w:t>
+            </w:r>
+          </w:p>
+        </w:tc>
+      </w:tr>
+      <w:tr>
+        <w:tc>
+          <w:tcPr>
+            <w:cnfStyle w:val="001000000000" w:firstRow="0" w:lastRow="0" w:firstColumn="1" w:lastColumn="0" w:oddVBand="0" w:evenVBand="0" w:oddHBand="0" w:evenHBand="0" w:firstRowFirstColumn="0" w:firstRowLastColumn="0" w:lastRowFirstColumn="0" w:lastRowLastColumn="0"/>
+            <w:tcW w:w="2123" w:type="dxa"/>
+          </w:tcPr>
+          <w:p>
+            <w:pPr>
+              <w:spacing w:after="160" w:line="259" w:lineRule="auto"/>
+              <w:rPr>
+                <w:rFonts w:asciiTheme="majorHAnsi" w:hAnsiTheme="majorHAnsi" w:cs="Arial"/>
+                <w:b w:val="0"/>
+                <w:color w:val="000000" w:themeColor="text1"/>
+                <w:sz w:val="24"/>
+                <w:szCs w:val="24"/>
+              </w:rPr>
+            </w:pPr>
+            <w:r>
+              <w:rPr>
+                <w:rFonts w:asciiTheme="majorHAnsi" w:hAnsiTheme="majorHAnsi" w:cs="Arial"/>
+                <w:b w:val="0"/>
+                <w:color w:val="000000" w:themeColor="text1"/>
+                <w:sz w:val="24"/>
+                <w:szCs w:val="24"/>
+              </w:rPr>
+              <w:t>Documento del Negocio</w:t>
+            </w:r>
+          </w:p>
+        </w:tc>
+        <w:tc>
+          <w:tcPr>
+            <w:tcW w:w="2123" w:type="dxa"/>
+          </w:tcPr>
+          <w:p>
+            <w:pPr>
+              <w:cnfStyle w:val="000000000000" w:firstRow="0" w:lastRow="0" w:firstColumn="0" w:lastColumn="0" w:oddVBand="0" w:evenVBand="0" w:oddHBand="0" w:evenHBand="0" w:firstRowFirstColumn="0" w:firstRowLastColumn="0" w:lastRowFirstColumn="0" w:lastRowLastColumn="0"/>
+              <w:rPr>
+                <w:lang w:val="es-MX"/>
+              </w:rPr>
+            </w:pPr>
+            <w:r>
+              <w:rPr>
+                <w:rFonts w:cstheme="minorHAnsi"/>
+                <w:color w:val="000000" w:themeColor="text1"/>
+              </w:rPr>
+              <w:t>.docx</w:t>
+            </w:r>
+          </w:p>
+        </w:tc>
+        <w:tc>
+          <w:tcPr>
+            <w:tcW w:w="2124" w:type="dxa"/>
+          </w:tcPr>
+          <w:p>
+            <w:pPr>
+              <w:cnfStyle w:val="000000000000" w:firstRow="0" w:lastRow="0" w:firstColumn="0" w:lastColumn="0" w:oddVBand="0" w:evenVBand="0" w:oddHBand="0" w:evenHBand="0" w:firstRowFirstColumn="0" w:firstRowLastColumn="0" w:lastRowFirstColumn="0" w:lastRowLastColumn="0"/>
+              <w:rPr>
+                <w:lang w:val="es-MX"/>
+              </w:rPr>
+            </w:pPr>
+            <w:r>
+              <w:rPr>
+                <w:lang w:val="es-MX"/>
+              </w:rPr>
+              <w:t>SAV</w:t>
+            </w:r>
+            <w:r>
+              <w:rPr>
+                <w:rFonts w:cstheme="minorHAnsi"/>
+                <w:color w:val="000000" w:themeColor="text1"/>
+              </w:rPr>
+              <w:t xml:space="preserve"> _DN.docx</w:t>
+            </w:r>
+          </w:p>
+        </w:tc>
+        <w:tc>
+          <w:tcPr>
+            <w:tcW w:w="2124" w:type="dxa"/>
+          </w:tcPr>
+          <w:p>
+            <w:pPr>
+              <w:cnfStyle w:val="000000000000" w:firstRow="0" w:lastRow="0" w:firstColumn="0" w:lastColumn="0" w:oddVBand="0" w:evenVBand="0" w:oddHBand="0" w:evenHBand="0" w:firstRowFirstColumn="0" w:firstRowLastColumn="0" w:lastRowFirstColumn="0" w:lastRowLastColumn="0"/>
+              <w:rPr>
+                <w:lang w:val="es-MX"/>
+              </w:rPr>
+            </w:pPr>
+            <w:r>
+              <w:rPr>
+                <w:lang w:val="es-MX"/>
+              </w:rPr>
+              <w:t>SAV</w:t>
+            </w:r>
+          </w:p>
+        </w:tc>
+      </w:tr>
+      <w:tr>
+        <w:tc>
+          <w:tcPr>
+            <w:cnfStyle w:val="001000000000" w:firstRow="0" w:lastRow="0" w:firstColumn="1" w:lastColumn="0" w:oddVBand="0" w:evenVBand="0" w:oddHBand="0" w:evenHBand="0" w:firstRowFirstColumn="0" w:firstRowLastColumn="0" w:lastRowFirstColumn="0" w:lastRowLastColumn="0"/>
+            <w:tcW w:w="2123" w:type="dxa"/>
+          </w:tcPr>
+          <w:p>
+            <w:pPr>
+              <w:spacing w:after="160" w:line="259" w:lineRule="auto"/>
+              <w:rPr>
+                <w:rFonts w:asciiTheme="majorHAnsi" w:hAnsiTheme="majorHAnsi" w:cs="Arial"/>
+                <w:b w:val="0"/>
+                <w:color w:val="000000" w:themeColor="text1"/>
+                <w:sz w:val="24"/>
+                <w:szCs w:val="24"/>
+              </w:rPr>
+            </w:pPr>
+            <w:r>
+              <w:rPr>
+                <w:rFonts w:asciiTheme="majorHAnsi" w:hAnsiTheme="majorHAnsi" w:cs="Arial"/>
+                <w:b w:val="0"/>
+                <w:color w:val="000000" w:themeColor="text1"/>
+                <w:sz w:val="24"/>
+                <w:szCs w:val="24"/>
+              </w:rPr>
+              <w:t>Plan del proyecto</w:t>
+            </w:r>
+          </w:p>
+        </w:tc>
+        <w:tc>
+          <w:tcPr>
+            <w:tcW w:w="2123" w:type="dxa"/>
+          </w:tcPr>
+          <w:p>
+            <w:pPr>
+              <w:cnfStyle w:val="000000000000" w:firstRow="0" w:lastRow="0" w:firstColumn="0" w:lastColumn="0" w:oddVBand="0" w:evenVBand="0" w:oddHBand="0" w:evenHBand="0" w:firstRowFirstColumn="0" w:firstRowLastColumn="0" w:lastRowFirstColumn="0" w:lastRowLastColumn="0"/>
+              <w:rPr>
+                <w:lang w:val="es-MX"/>
+              </w:rPr>
+            </w:pPr>
+            <w:r>
+              <w:rPr>
+                <w:rFonts w:cstheme="minorHAnsi"/>
+                <w:color w:val="000000" w:themeColor="text1"/>
+              </w:rPr>
+              <w:t>.docx</w:t>
+            </w:r>
+          </w:p>
+        </w:tc>
+        <w:tc>
+          <w:tcPr>
+            <w:tcW w:w="2124" w:type="dxa"/>
+          </w:tcPr>
+          <w:p>
+            <w:pPr>
+              <w:cnfStyle w:val="000000000000" w:firstRow="0" w:lastRow="0" w:firstColumn="0" w:lastColumn="0" w:oddVBand="0" w:evenVBand="0" w:oddHBand="0" w:evenHBand="0" w:firstRowFirstColumn="0" w:firstRowLastColumn="0" w:lastRowFirstColumn="0" w:lastRowLastColumn="0"/>
+              <w:rPr>
+                <w:lang w:val="es-MX"/>
+              </w:rPr>
+            </w:pPr>
+            <w:r>
+              <w:rPr>
+                <w:lang w:val="es-MX"/>
+              </w:rPr>
+              <w:t>SAV</w:t>
+            </w:r>
+            <w:r>
+              <w:rPr>
+                <w:rFonts w:cstheme="minorHAnsi"/>
+                <w:color w:val="000000" w:themeColor="text1"/>
+              </w:rPr>
+              <w:t xml:space="preserve"> _PP.docx</w:t>
+            </w:r>
+          </w:p>
+        </w:tc>
+        <w:tc>
+          <w:tcPr>
+            <w:tcW w:w="2124" w:type="dxa"/>
+          </w:tcPr>
+          <w:p>
+            <w:pPr>
+              <w:cnfStyle w:val="000000000000" w:firstRow="0" w:lastRow="0" w:firstColumn="0" w:lastColumn="0" w:oddVBand="0" w:evenVBand="0" w:oddHBand="0" w:evenHBand="0" w:firstRowFirstColumn="0" w:firstRowLastColumn="0" w:lastRowFirstColumn="0" w:lastRowLastColumn="0"/>
+              <w:rPr>
+                <w:lang w:val="es-MX"/>
+              </w:rPr>
+            </w:pPr>
+            <w:r>
+              <w:rPr>
+                <w:lang w:val="es-MX"/>
+              </w:rPr>
+              <w:t>SAV</w:t>
+            </w:r>
+          </w:p>
+        </w:tc>
+      </w:tr>
+      <w:tr>
+        <w:tc>
+          <w:tcPr>
+            <w:cnfStyle w:val="001000000000" w:firstRow="0" w:lastRow="0" w:firstColumn="1" w:lastColumn="0" w:oddVBand="0" w:evenVBand="0" w:oddHBand="0" w:evenHBand="0" w:firstRowFirstColumn="0" w:firstRowLastColumn="0" w:lastRowFirstColumn="0" w:lastRowLastColumn="0"/>
+            <w:tcW w:w="2123" w:type="dxa"/>
+          </w:tcPr>
+          <w:p>
+            <w:pPr>
+              <w:spacing w:after="160" w:line="259" w:lineRule="auto"/>
+              <w:rPr>
+                <w:rFonts w:asciiTheme="majorHAnsi" w:hAnsiTheme="majorHAnsi" w:cs="Arial"/>
+                <w:b w:val="0"/>
+                <w:sz w:val="24"/>
+                <w:szCs w:val="24"/>
+              </w:rPr>
+            </w:pPr>
+            <w:r>
+              <w:rPr>
+                <w:rFonts w:asciiTheme="majorHAnsi" w:hAnsiTheme="majorHAnsi" w:cs="Arial"/>
+                <w:b w:val="0"/>
+                <w:sz w:val="24"/>
+                <w:szCs w:val="24"/>
+              </w:rPr>
+              <w:t>Listado de requerimientos funcionales</w:t>
+            </w:r>
+          </w:p>
+        </w:tc>
+        <w:tc>
+          <w:tcPr>
+            <w:tcW w:w="2123" w:type="dxa"/>
+          </w:tcPr>
+          <w:p>
+            <w:pPr>
+              <w:cnfStyle w:val="000000000000" w:firstRow="0" w:lastRow="0" w:firstColumn="0" w:lastColumn="0" w:oddVBand="0" w:evenVBand="0" w:oddHBand="0" w:evenHBand="0" w:firstRowFirstColumn="0" w:firstRowLastColumn="0" w:lastRowFirstColumn="0" w:lastRowLastColumn="0"/>
+              <w:rPr>
+                <w:lang w:val="es-MX"/>
+              </w:rPr>
+            </w:pPr>
+            <w:r>
+              <w:rPr>
+                <w:rFonts w:cstheme="minorHAnsi"/>
+                <w:color w:val="000000" w:themeColor="text1"/>
+              </w:rPr>
+              <w:t>.docx</w:t>
+            </w:r>
+          </w:p>
+        </w:tc>
+        <w:tc>
+          <w:tcPr>
+            <w:tcW w:w="2124" w:type="dxa"/>
+          </w:tcPr>
+          <w:p>
+            <w:pPr>
+              <w:cnfStyle w:val="000000000000" w:firstRow="0" w:lastRow="0" w:firstColumn="0" w:lastColumn="0" w:oddVBand="0" w:evenVBand="0" w:oddHBand="0" w:evenHBand="0" w:firstRowFirstColumn="0" w:firstRowLastColumn="0" w:lastRowFirstColumn="0" w:lastRowLastColumn="0"/>
+              <w:rPr>
+                <w:lang w:val="es-MX"/>
+              </w:rPr>
+            </w:pPr>
+            <w:r>
+              <w:rPr>
+                <w:lang w:val="es-MX"/>
+              </w:rPr>
+              <w:t>SAV</w:t>
+            </w:r>
+            <w:r>
+              <w:rPr>
+                <w:rFonts w:cstheme="minorHAnsi"/>
+                <w:color w:val="000000" w:themeColor="text1"/>
+              </w:rPr>
+              <w:t xml:space="preserve"> _LR.docx</w:t>
+            </w:r>
+          </w:p>
+        </w:tc>
+        <w:tc>
+          <w:tcPr>
+            <w:tcW w:w="2124" w:type="dxa"/>
+          </w:tcPr>
+          <w:p>
+            <w:pPr>
+              <w:cnfStyle w:val="000000000000" w:firstRow="0" w:lastRow="0" w:firstColumn="0" w:lastColumn="0" w:oddVBand="0" w:evenVBand="0" w:oddHBand="0" w:evenHBand="0" w:firstRowFirstColumn="0" w:firstRowLastColumn="0" w:lastRowFirstColumn="0" w:lastRowLastColumn="0"/>
+              <w:rPr>
+                <w:lang w:val="es-MX"/>
+              </w:rPr>
+            </w:pPr>
+            <w:r>
+              <w:rPr>
+                <w:lang w:val="es-MX"/>
+              </w:rPr>
+              <w:t>SAV</w:t>
+            </w:r>
+          </w:p>
+        </w:tc>
+      </w:tr>
+      <w:tr>
+        <w:tc>
+          <w:tcPr>
+            <w:cnfStyle w:val="001000000000" w:firstRow="0" w:lastRow="0" w:firstColumn="1" w:lastColumn="0" w:oddVBand="0" w:evenVBand="0" w:oddHBand="0" w:evenHBand="0" w:firstRowFirstColumn="0" w:firstRowLastColumn="0" w:lastRowFirstColumn="0" w:lastRowLastColumn="0"/>
+            <w:tcW w:w="2123" w:type="dxa"/>
+          </w:tcPr>
+          <w:p>
+            <w:pPr>
+              <w:spacing w:after="160" w:line="259" w:lineRule="auto"/>
+              <w:rPr>
+                <w:rFonts w:asciiTheme="majorHAnsi" w:hAnsiTheme="majorHAnsi" w:cs="Arial"/>
+                <w:b w:val="0"/>
+                <w:sz w:val="24"/>
+                <w:szCs w:val="24"/>
+              </w:rPr>
+            </w:pPr>
+            <w:r>
+              <w:rPr>
+                <w:rFonts w:asciiTheme="majorHAnsi" w:hAnsiTheme="majorHAnsi" w:cs="Arial"/>
+                <w:b w:val="0"/>
+                <w:sz w:val="24"/>
+                <w:szCs w:val="24"/>
+              </w:rPr>
+              <w:lastRenderedPageBreak/>
+              <w:t>Documento de análisis</w:t>
+            </w:r>
+          </w:p>
+        </w:tc>
+        <w:tc>
+          <w:tcPr>
+            <w:tcW w:w="2123" w:type="dxa"/>
+          </w:tcPr>
+          <w:p>
+            <w:pPr>
+              <w:cnfStyle w:val="000000000000" w:firstRow="0" w:lastRow="0" w:firstColumn="0" w:lastColumn="0" w:oddVBand="0" w:evenVBand="0" w:oddHBand="0" w:evenHBand="0" w:firstRowFirstColumn="0" w:firstRowLastColumn="0" w:lastRowFirstColumn="0" w:lastRowLastColumn="0"/>
+              <w:rPr>
+                <w:lang w:val="es-MX"/>
+              </w:rPr>
+            </w:pPr>
+            <w:r>
+              <w:rPr>
+                <w:rFonts w:cstheme="minorHAnsi"/>
+                <w:color w:val="000000" w:themeColor="text1"/>
+              </w:rPr>
+              <w:t>.docx</w:t>
+            </w:r>
+          </w:p>
+        </w:tc>
+        <w:tc>
+          <w:tcPr>
+            <w:tcW w:w="2124" w:type="dxa"/>
+          </w:tcPr>
+          <w:p>
+            <w:pPr>
+              <w:cnfStyle w:val="000000000000" w:firstRow="0" w:lastRow="0" w:firstColumn="0" w:lastColumn="0" w:oddVBand="0" w:evenVBand="0" w:oddHBand="0" w:evenHBand="0" w:firstRowFirstColumn="0" w:firstRowLastColumn="0" w:lastRowFirstColumn="0" w:lastRowLastColumn="0"/>
+              <w:rPr>
+                <w:lang w:val="es-MX"/>
+              </w:rPr>
+            </w:pPr>
+            <w:r>
+              <w:rPr>
+                <w:lang w:val="es-MX"/>
+              </w:rPr>
+              <w:t>SAV</w:t>
+            </w:r>
+            <w:r>
+              <w:rPr>
+                <w:rFonts w:cstheme="minorHAnsi"/>
+                <w:color w:val="000000" w:themeColor="text1"/>
+              </w:rPr>
+              <w:t xml:space="preserve"> _DA.docx</w:t>
+            </w:r>
+          </w:p>
+        </w:tc>
+        <w:tc>
+          <w:tcPr>
+            <w:tcW w:w="2124" w:type="dxa"/>
+          </w:tcPr>
+          <w:p>
+            <w:pPr>
+              <w:cnfStyle w:val="000000000000" w:firstRow="0" w:lastRow="0" w:firstColumn="0" w:lastColumn="0" w:oddVBand="0" w:evenVBand="0" w:oddHBand="0" w:evenHBand="0" w:firstRowFirstColumn="0" w:firstRowLastColumn="0" w:lastRowFirstColumn="0" w:lastRowLastColumn="0"/>
+              <w:rPr>
+                <w:lang w:val="es-MX"/>
+              </w:rPr>
+            </w:pPr>
+            <w:r>
+              <w:rPr>
+                <w:lang w:val="es-MX"/>
+              </w:rPr>
+              <w:t>SAV</w:t>
+            </w:r>
+          </w:p>
+        </w:tc>
+      </w:tr>
+      <w:tr>
+        <w:tc>
+          <w:tcPr>
+            <w:cnfStyle w:val="001000000000" w:firstRow="0" w:lastRow="0" w:firstColumn="1" w:lastColumn="0" w:oddVBand="0" w:evenVBand="0" w:oddHBand="0" w:evenHBand="0" w:firstRowFirstColumn="0" w:firstRowLastColumn="0" w:lastRowFirstColumn="0" w:lastRowLastColumn="0"/>
+            <w:tcW w:w="2123" w:type="dxa"/>
+          </w:tcPr>
+          <w:p>
+            <w:pPr>
+              <w:rPr>
+                <w:rFonts w:asciiTheme="majorHAnsi" w:hAnsiTheme="majorHAnsi" w:cs="Arial"/>
+                <w:sz w:val="24"/>
+                <w:szCs w:val="24"/>
+              </w:rPr>
+            </w:pPr>
+            <w:r>
+              <w:rPr>
+                <w:rFonts w:asciiTheme="majorHAnsi" w:hAnsiTheme="majorHAnsi" w:cs="Arial"/>
+                <w:b w:val="0"/>
+                <w:sz w:val="24"/>
+                <w:szCs w:val="24"/>
+              </w:rPr>
+              <w:t xml:space="preserve">Documento de </w:t>
+            </w:r>
+            <w:r>
+              <w:rPr>
+                <w:rFonts w:asciiTheme="majorHAnsi" w:hAnsiTheme="majorHAnsi" w:cs="Arial"/>
+                <w:b w:val="0"/>
+                <w:sz w:val="24"/>
+                <w:szCs w:val="24"/>
+              </w:rPr>
+              <w:t>diseño</w:t>
+            </w:r>
+          </w:p>
+        </w:tc>
+        <w:tc>
+          <w:tcPr>
+            <w:tcW w:w="2123" w:type="dxa"/>
+          </w:tcPr>
+          <w:p>
+            <w:pPr>
+              <w:cnfStyle w:val="000000000000" w:firstRow="0" w:lastRow="0" w:firstColumn="0" w:lastColumn="0" w:oddVBand="0" w:evenVBand="0" w:oddHBand="0" w:evenHBand="0" w:firstRowFirstColumn="0" w:firstRowLastColumn="0" w:lastRowFirstColumn="0" w:lastRowLastColumn="0"/>
+              <w:rPr>
+                <w:lang w:val="es-MX"/>
+              </w:rPr>
+            </w:pPr>
+            <w:r>
+              <w:rPr>
+                <w:rFonts w:cstheme="minorHAnsi"/>
+                <w:color w:val="000000" w:themeColor="text1"/>
+              </w:rPr>
+              <w:t>.docx</w:t>
+            </w:r>
+          </w:p>
+        </w:tc>
+        <w:tc>
+          <w:tcPr>
+            <w:tcW w:w="2124" w:type="dxa"/>
+          </w:tcPr>
+          <w:p>
+            <w:pPr>
+              <w:cnfStyle w:val="000000000000" w:firstRow="0" w:lastRow="0" w:firstColumn="0" w:lastColumn="0" w:oddVBand="0" w:evenVBand="0" w:oddHBand="0" w:evenHBand="0" w:firstRowFirstColumn="0" w:firstRowLastColumn="0" w:lastRowFirstColumn="0" w:lastRowLastColumn="0"/>
+              <w:rPr>
+                <w:lang w:val="es-MX"/>
+              </w:rPr>
+            </w:pPr>
+            <w:r>
+              <w:rPr>
+                <w:lang w:val="es-MX"/>
+              </w:rPr>
+              <w:t>SAV</w:t>
+            </w:r>
+            <w:r>
+              <w:rPr>
+                <w:rFonts w:cstheme="minorHAnsi"/>
+                <w:color w:val="000000" w:themeColor="text1"/>
+              </w:rPr>
+              <w:t xml:space="preserve"> _DD.docx</w:t>
+            </w:r>
+          </w:p>
+        </w:tc>
+        <w:tc>
+          <w:tcPr>
+            <w:tcW w:w="2124" w:type="dxa"/>
+          </w:tcPr>
+          <w:p>
+            <w:pPr>
+              <w:cnfStyle w:val="000000000000" w:firstRow="0" w:lastRow="0" w:firstColumn="0" w:lastColumn="0" w:oddVBand="0" w:evenVBand="0" w:oddHBand="0" w:evenHBand="0" w:firstRowFirstColumn="0" w:firstRowLastColumn="0" w:lastRowFirstColumn="0" w:lastRowLastColumn="0"/>
+              <w:rPr>
+                <w:lang w:val="es-MX"/>
+              </w:rPr>
+            </w:pPr>
+            <w:r>
+              <w:rPr>
+                <w:lang w:val="es-MX"/>
+              </w:rPr>
+              <w:t>SAV</w:t>
+            </w:r>
+          </w:p>
+        </w:tc>
+      </w:tr>
+      <w:tr>
+        <w:tc>
+          <w:tcPr>
+            <w:cnfStyle w:val="001000000000" w:firstRow="0" w:lastRow="0" w:firstColumn="1" w:lastColumn="0" w:oddVBand="0" w:evenVBand="0" w:oddHBand="0" w:evenHBand="0" w:firstRowFirstColumn="0" w:firstRowLastColumn="0" w:lastRowFirstColumn="0" w:lastRowLastColumn="0"/>
+            <w:tcW w:w="2123" w:type="dxa"/>
+          </w:tcPr>
+          <w:p>
+            <w:pPr>
+              <w:rPr>
+                <w:rFonts w:asciiTheme="majorHAnsi" w:hAnsiTheme="majorHAnsi" w:cstheme="minorHAnsi"/>
+                <w:b w:val="0"/>
+                <w:color w:val="000000" w:themeColor="text1"/>
+                <w:sz w:val="24"/>
+                <w:szCs w:val="24"/>
+              </w:rPr>
+            </w:pPr>
+            <w:r>
+              <w:rPr>
+                <w:rFonts w:asciiTheme="majorHAnsi" w:hAnsiTheme="majorHAnsi" w:cstheme="minorHAnsi"/>
+                <w:b w:val="0"/>
+                <w:color w:val="000000" w:themeColor="text1"/>
+                <w:sz w:val="24"/>
+                <w:szCs w:val="24"/>
+              </w:rPr>
+              <w:t>Documento de casos de prueba</w:t>
+            </w:r>
+          </w:p>
+          <w:p>
+            <w:pPr>
+              <w:rPr>
+                <w:rFonts w:asciiTheme="majorHAnsi" w:hAnsiTheme="majorHAnsi" w:cstheme="minorHAnsi"/>
+                <w:b w:val="0"/>
+                <w:color w:val="000000" w:themeColor="text1"/>
+                <w:sz w:val="16"/>
+                <w:szCs w:val="16"/>
+              </w:rPr>
+            </w:pPr>
+          </w:p>
+        </w:tc>
+        <w:tc>
+          <w:tcPr>
+            <w:tcW w:w="2123" w:type="dxa"/>
+          </w:tcPr>
+          <w:p>
+            <w:pPr>
+              <w:cnfStyle w:val="000000000000" w:firstRow="0" w:lastRow="0" w:firstColumn="0" w:lastColumn="0" w:oddVBand="0" w:evenVBand="0" w:oddHBand="0" w:evenHBand="0" w:firstRowFirstColumn="0" w:firstRowLastColumn="0" w:lastRowFirstColumn="0" w:lastRowLastColumn="0"/>
+              <w:rPr>
+                <w:lang w:val="es-MX"/>
+              </w:rPr>
+            </w:pPr>
+            <w:r>
+              <w:rPr>
+                <w:rFonts w:cstheme="minorHAnsi"/>
+                <w:color w:val="000000" w:themeColor="text1"/>
+              </w:rPr>
+              <w:t>.docx</w:t>
+            </w:r>
+          </w:p>
+        </w:tc>
+        <w:tc>
+          <w:tcPr>
+            <w:tcW w:w="2124" w:type="dxa"/>
+          </w:tcPr>
+          <w:p>
+            <w:pPr>
+              <w:cnfStyle w:val="000000000000" w:firstRow="0" w:lastRow="0" w:firstColumn="0" w:lastColumn="0" w:oddVBand="0" w:evenVBand="0" w:oddHBand="0" w:evenHBand="0" w:firstRowFirstColumn="0" w:firstRowLastColumn="0" w:lastRowFirstColumn="0" w:lastRowLastColumn="0"/>
+              <w:rPr>
+                <w:lang w:val="es-MX"/>
+              </w:rPr>
+            </w:pPr>
+            <w:r>
+              <w:rPr>
+                <w:lang w:val="es-MX"/>
+              </w:rPr>
+              <w:t>SAV</w:t>
+            </w:r>
+            <w:r>
+              <w:rPr>
+                <w:rFonts w:cstheme="minorHAnsi"/>
+                <w:color w:val="000000" w:themeColor="text1"/>
+              </w:rPr>
+              <w:t xml:space="preserve"> _DCP.docx</w:t>
+            </w:r>
+          </w:p>
+        </w:tc>
+        <w:tc>
+          <w:tcPr>
+            <w:tcW w:w="2124" w:type="dxa"/>
+          </w:tcPr>
+          <w:p>
+            <w:pPr>
+              <w:cnfStyle w:val="000000000000" w:firstRow="0" w:lastRow="0" w:firstColumn="0" w:lastColumn="0" w:oddVBand="0" w:evenVBand="0" w:oddHBand="0" w:evenHBand="0" w:firstRowFirstColumn="0" w:firstRowLastColumn="0" w:lastRowFirstColumn="0" w:lastRowLastColumn="0"/>
+              <w:rPr>
+                <w:lang w:val="es-MX"/>
+              </w:rPr>
+            </w:pPr>
+            <w:r>
+              <w:rPr>
+                <w:lang w:val="es-MX"/>
+              </w:rPr>
+              <w:t>SAV</w:t>
+            </w:r>
+          </w:p>
+        </w:tc>
+      </w:tr>
+      <w:tr>
+        <w:tc>
+          <w:tcPr>
+            <w:cnfStyle w:val="001000000000" w:firstRow="0" w:lastRow="0" w:firstColumn="1" w:lastColumn="0" w:oddVBand="0" w:evenVBand="0" w:oddHBand="0" w:evenHBand="0" w:firstRowFirstColumn="0" w:firstRowLastColumn="0" w:lastRowFirstColumn="0" w:lastRowLastColumn="0"/>
+            <w:tcW w:w="2123" w:type="dxa"/>
+          </w:tcPr>
+          <w:p>
+            <w:pPr>
+              <w:rPr>
+                <w:rFonts w:asciiTheme="majorHAnsi" w:hAnsiTheme="majorHAnsi" w:cstheme="minorHAnsi"/>
+                <w:b w:val="0"/>
+                <w:sz w:val="24"/>
+                <w:szCs w:val="24"/>
+              </w:rPr>
+            </w:pPr>
+            <w:r>
+              <w:rPr>
+                <w:rFonts w:asciiTheme="majorHAnsi" w:hAnsiTheme="majorHAnsi" w:cstheme="minorHAnsi"/>
+                <w:b w:val="0"/>
+                <w:color w:val="000000" w:themeColor="text1"/>
+                <w:sz w:val="24"/>
+                <w:szCs w:val="24"/>
+              </w:rPr>
+              <w:t>Documento de especificación de Casos de uso</w:t>
+            </w:r>
+          </w:p>
+        </w:tc>
+        <w:tc>
+          <w:tcPr>
+            <w:tcW w:w="2123" w:type="dxa"/>
+          </w:tcPr>
+          <w:p>
+            <w:pPr>
+              <w:cnfStyle w:val="000000000000" w:firstRow="0" w:lastRow="0" w:firstColumn="0" w:lastColumn="0" w:oddVBand="0" w:evenVBand="0" w:oddHBand="0" w:evenHBand="0" w:firstRowFirstColumn="0" w:firstRowLastColumn="0" w:lastRowFirstColumn="0" w:lastRowLastColumn="0"/>
+              <w:rPr>
+                <w:lang w:val="es-MX"/>
+              </w:rPr>
+            </w:pPr>
+            <w:r>
+              <w:rPr>
+                <w:rFonts w:cstheme="minorHAnsi"/>
+                <w:color w:val="000000" w:themeColor="text1"/>
+              </w:rPr>
+              <w:t>.docx</w:t>
+            </w:r>
+          </w:p>
+        </w:tc>
+        <w:tc>
+          <w:tcPr>
+            <w:tcW w:w="2124" w:type="dxa"/>
+          </w:tcPr>
+          <w:p>
+            <w:pPr>
+              <w:cnfStyle w:val="000000000000" w:firstRow="0" w:lastRow="0" w:firstColumn="0" w:lastColumn="0" w:oddVBand="0" w:evenVBand="0" w:oddHBand="0" w:evenHBand="0" w:firstRowFirstColumn="0" w:firstRowLastColumn="0" w:lastRowFirstColumn="0" w:lastRowLastColumn="0"/>
+              <w:rPr>
+                <w:lang w:val="es-MX"/>
+              </w:rPr>
+            </w:pPr>
+            <w:r>
+              <w:rPr>
+                <w:lang w:val="es-MX"/>
+              </w:rPr>
+              <w:t>SAV</w:t>
+            </w:r>
+            <w:r>
+              <w:rPr>
+                <w:rFonts w:cstheme="minorHAnsi"/>
+                <w:color w:val="000000" w:themeColor="text1"/>
+              </w:rPr>
+              <w:t xml:space="preserve"> _DECU.docx</w:t>
+            </w:r>
+          </w:p>
+        </w:tc>
+        <w:tc>
+          <w:tcPr>
+            <w:tcW w:w="2124" w:type="dxa"/>
+          </w:tcPr>
+          <w:p>
+            <w:pPr>
+              <w:cnfStyle w:val="000000000000" w:firstRow="0" w:lastRow="0" w:firstColumn="0" w:lastColumn="0" w:oddVBand="0" w:evenVBand="0" w:oddHBand="0" w:evenHBand="0" w:firstRowFirstColumn="0" w:firstRowLastColumn="0" w:lastRowFirstColumn="0" w:lastRowLastColumn="0"/>
+              <w:rPr>
+                <w:lang w:val="es-MX"/>
+              </w:rPr>
+            </w:pPr>
+            <w:r>
+              <w:rPr>
+                <w:lang w:val="es-MX"/>
+              </w:rPr>
+              <w:t>SAV</w:t>
+            </w:r>
+          </w:p>
+        </w:tc>
+      </w:tr>
+      <w:tr>
+        <w:tc>
+          <w:tcPr>
+            <w:cnfStyle w:val="001000000000" w:firstRow="0" w:lastRow="0" w:firstColumn="1" w:lastColumn="0" w:oddVBand="0" w:evenVBand="0" w:oddHBand="0" w:evenHBand="0" w:firstRowFirstColumn="0" w:firstRowLastColumn="0" w:lastRowFirstColumn="0" w:lastRowLastColumn="0"/>
+            <w:tcW w:w="2123" w:type="dxa"/>
+          </w:tcPr>
+          <w:p>
+            <w:pPr>
+              <w:rPr>
+                <w:rFonts w:asciiTheme="majorHAnsi" w:hAnsiTheme="majorHAnsi" w:cstheme="minorHAnsi"/>
+                <w:b w:val="0"/>
+                <w:sz w:val="24"/>
+                <w:szCs w:val="24"/>
+              </w:rPr>
+            </w:pPr>
+            <w:r>
+              <w:rPr>
+                <w:rFonts w:asciiTheme="majorHAnsi" w:hAnsiTheme="majorHAnsi" w:cstheme="minorHAnsi"/>
+                <w:b w:val="0"/>
+                <w:color w:val="000000" w:themeColor="text1"/>
+                <w:sz w:val="24"/>
+                <w:szCs w:val="24"/>
+              </w:rPr>
+              <w:t>Documento de diseño de la base de datos</w:t>
+            </w:r>
+          </w:p>
+        </w:tc>
+        <w:tc>
+          <w:tcPr>
+            <w:tcW w:w="2123" w:type="dxa"/>
+          </w:tcPr>
+          <w:p>
+            <w:pPr>
+              <w:cnfStyle w:val="000000000000" w:firstRow="0" w:lastRow="0" w:firstColumn="0" w:lastColumn="0" w:oddVBand="0" w:evenVBand="0" w:oddHBand="0" w:evenHBand="0" w:firstRowFirstColumn="0" w:firstRowLastColumn="0" w:lastRowFirstColumn="0" w:lastRowLastColumn="0"/>
+              <w:rPr>
+                <w:lang w:val="es-MX"/>
+              </w:rPr>
+            </w:pPr>
+            <w:r>
+              <w:rPr>
+                <w:rFonts w:cstheme="minorHAnsi"/>
+                <w:color w:val="000000" w:themeColor="text1"/>
+              </w:rPr>
+              <w:t>.docx</w:t>
+            </w:r>
+          </w:p>
+        </w:tc>
+        <w:tc>
+          <w:tcPr>
+            <w:tcW w:w="2124" w:type="dxa"/>
+          </w:tcPr>
+          <w:p>
+            <w:pPr>
+              <w:cnfStyle w:val="000000000000" w:firstRow="0" w:lastRow="0" w:firstColumn="0" w:lastColumn="0" w:oddVBand="0" w:evenVBand="0" w:oddHBand="0" w:evenHBand="0" w:firstRowFirstColumn="0" w:firstRowLastColumn="0" w:lastRowFirstColumn="0" w:lastRowLastColumn="0"/>
+              <w:rPr>
+                <w:lang w:val="es-MX"/>
+              </w:rPr>
+            </w:pPr>
+            <w:r>
+              <w:rPr>
+                <w:lang w:val="es-MX"/>
+              </w:rPr>
+              <w:t>SAV</w:t>
+            </w:r>
+            <w:r>
+              <w:rPr>
+                <w:rFonts w:cstheme="minorHAnsi"/>
+                <w:color w:val="000000" w:themeColor="text1"/>
+              </w:rPr>
+              <w:t xml:space="preserve"> _DDBD.docx</w:t>
+            </w:r>
+          </w:p>
+        </w:tc>
+        <w:tc>
+          <w:tcPr>
+            <w:tcW w:w="2124" w:type="dxa"/>
+          </w:tcPr>
+          <w:p>
+            <w:pPr>
+              <w:cnfStyle w:val="000000000000" w:firstRow="0" w:lastRow="0" w:firstColumn="0" w:lastColumn="0" w:oddVBand="0" w:evenVBand="0" w:oddHBand="0" w:evenHBand="0" w:firstRowFirstColumn="0" w:firstRowLastColumn="0" w:lastRowFirstColumn="0" w:lastRowLastColumn="0"/>
+              <w:rPr>
+                <w:lang w:val="es-MX"/>
+              </w:rPr>
+            </w:pPr>
+            <w:r>
+              <w:rPr>
+                <w:lang w:val="es-MX"/>
+              </w:rPr>
+              <w:t>SAV</w:t>
+            </w:r>
+          </w:p>
+        </w:tc>
+      </w:tr>
+      <w:tr>
+        <w:tc>
+          <w:tcPr>
+            <w:cnfStyle w:val="001000000000" w:firstRow="0" w:lastRow="0" w:firstColumn="1" w:lastColumn="0" w:oddVBand="0" w:evenVBand="0" w:oddHBand="0" w:evenHBand="0" w:firstRowFirstColumn="0" w:firstRowLastColumn="0" w:lastRowFirstColumn="0" w:lastRowLastColumn="0"/>
+            <w:tcW w:w="2123" w:type="dxa"/>
+          </w:tcPr>
+          <w:p>
+            <w:pPr>
+              <w:spacing w:after="160" w:line="259" w:lineRule="auto"/>
+              <w:rPr>
+                <w:rFonts w:asciiTheme="majorHAnsi" w:hAnsiTheme="majorHAnsi" w:cstheme="minorHAnsi"/>
+                <w:b w:val="0"/>
+                <w:color w:val="000000" w:themeColor="text1"/>
+                <w:sz w:val="24"/>
+                <w:szCs w:val="24"/>
+              </w:rPr>
+            </w:pPr>
+            <w:r>
+              <w:rPr>
+                <w:rFonts w:asciiTheme="majorHAnsi" w:hAnsiTheme="majorHAnsi" w:cstheme="minorHAnsi"/>
+                <w:b w:val="0"/>
+                <w:color w:val="000000" w:themeColor="text1"/>
+                <w:sz w:val="24"/>
+                <w:szCs w:val="24"/>
+              </w:rPr>
+              <w:t>Documento de arquitectura</w:t>
+            </w:r>
+          </w:p>
+        </w:tc>
+        <w:tc>
+          <w:tcPr>
+            <w:tcW w:w="2123" w:type="dxa"/>
+          </w:tcPr>
+          <w:p>
+            <w:pPr>
+              <w:cnfStyle w:val="000000000000" w:firstRow="0" w:lastRow="0" w:firstColumn="0" w:lastColumn="0" w:oddVBand="0" w:evenVBand="0" w:oddHBand="0" w:evenHBand="0" w:firstRowFirstColumn="0" w:firstRowLastColumn="0" w:lastRowFirstColumn="0" w:lastRowLastColumn="0"/>
+              <w:rPr>
+                <w:lang w:val="es-MX"/>
+              </w:rPr>
+            </w:pPr>
+            <w:r>
+              <w:rPr>
+                <w:rFonts w:cstheme="minorHAnsi"/>
+                <w:color w:val="000000" w:themeColor="text1"/>
+              </w:rPr>
+              <w:t>.docx</w:t>
+            </w:r>
+          </w:p>
+        </w:tc>
+        <w:tc>
+          <w:tcPr>
+            <w:tcW w:w="2124" w:type="dxa"/>
+          </w:tcPr>
+          <w:p>
+            <w:pPr>
+              <w:cnfStyle w:val="000000000000" w:firstRow="0" w:lastRow="0" w:firstColumn="0" w:lastColumn="0" w:oddVBand="0" w:evenVBand="0" w:oddHBand="0" w:evenHBand="0" w:firstRowFirstColumn="0" w:firstRowLastColumn="0" w:lastRowFirstColumn="0" w:lastRowLastColumn="0"/>
+              <w:rPr>
+                <w:lang w:val="es-MX"/>
+              </w:rPr>
+            </w:pPr>
+            <w:r>
+              <w:rPr>
+                <w:lang w:val="es-MX"/>
+              </w:rPr>
+              <w:t>SAV</w:t>
+            </w:r>
+            <w:r>
+              <w:rPr>
+                <w:rFonts w:cstheme="minorHAnsi"/>
+                <w:color w:val="000000" w:themeColor="text1"/>
+              </w:rPr>
+              <w:t xml:space="preserve"> _DA.docx</w:t>
+            </w:r>
+          </w:p>
+        </w:tc>
+        <w:tc>
+          <w:tcPr>
+            <w:tcW w:w="2124" w:type="dxa"/>
+          </w:tcPr>
+          <w:p>
+            <w:pPr>
+              <w:cnfStyle w:val="000000000000" w:firstRow="0" w:lastRow="0" w:firstColumn="0" w:lastColumn="0" w:oddVBand="0" w:evenVBand="0" w:oddHBand="0" w:evenHBand="0" w:firstRowFirstColumn="0" w:firstRowLastColumn="0" w:lastRowFirstColumn="0" w:lastRowLastColumn="0"/>
+              <w:rPr>
+                <w:lang w:val="es-MX"/>
+              </w:rPr>
+            </w:pPr>
+            <w:r>
+              <w:rPr>
+                <w:lang w:val="es-MX"/>
+              </w:rPr>
+              <w:t>SAV</w:t>
+            </w:r>
+          </w:p>
+        </w:tc>
+      </w:tr>
+      <w:tr>
+        <w:tc>
+          <w:tcPr>
+            <w:cnfStyle w:val="001000000000" w:firstRow="0" w:lastRow="0" w:firstColumn="1" w:lastColumn="0" w:oddVBand="0" w:evenVBand="0" w:oddHBand="0" w:evenHBand="0" w:firstRowFirstColumn="0" w:firstRowLastColumn="0" w:lastRowFirstColumn="0" w:lastRowLastColumn="0"/>
+            <w:tcW w:w="2123" w:type="dxa"/>
+          </w:tcPr>
+          <w:p>
+            <w:pPr>
+              <w:spacing w:after="160" w:line="259" w:lineRule="auto"/>
+              <w:rPr>
+                <w:rFonts w:asciiTheme="majorHAnsi" w:hAnsiTheme="majorHAnsi" w:cstheme="minorHAnsi"/>
+                <w:b w:val="0"/>
+                <w:color w:val="000000" w:themeColor="text1"/>
+                <w:sz w:val="24"/>
+                <w:szCs w:val="24"/>
+              </w:rPr>
+            </w:pPr>
+            <w:r>
+              <w:rPr>
+                <w:rFonts w:asciiTheme="majorHAnsi" w:hAnsiTheme="majorHAnsi" w:cstheme="minorHAnsi"/>
+                <w:b w:val="0"/>
+                <w:color w:val="000000" w:themeColor="text1"/>
+                <w:sz w:val="24"/>
+                <w:szCs w:val="24"/>
+              </w:rPr>
+              <w:t>Documento de despliegue</w:t>
+            </w:r>
+          </w:p>
+        </w:tc>
+        <w:tc>
+          <w:tcPr>
+            <w:tcW w:w="2123" w:type="dxa"/>
+          </w:tcPr>
+          <w:p>
+            <w:pPr>
+              <w:cnfStyle w:val="000000000000" w:firstRow="0" w:lastRow="0" w:firstColumn="0" w:lastColumn="0" w:oddVBand="0" w:evenVBand="0" w:oddHBand="0" w:evenHBand="0" w:firstRowFirstColumn="0" w:firstRowLastColumn="0" w:lastRowFirstColumn="0" w:lastRowLastColumn="0"/>
+              <w:rPr>
+                <w:lang w:val="es-MX"/>
+              </w:rPr>
+            </w:pPr>
+            <w:r>
+              <w:rPr>
+                <w:rFonts w:cstheme="minorHAnsi"/>
+                <w:color w:val="000000" w:themeColor="text1"/>
+              </w:rPr>
+              <w:t>.docx</w:t>
+            </w:r>
+          </w:p>
+        </w:tc>
+        <w:tc>
+          <w:tcPr>
+            <w:tcW w:w="2124" w:type="dxa"/>
+          </w:tcPr>
+          <w:p>
+            <w:pPr>
+              <w:cnfStyle w:val="000000000000" w:firstRow="0" w:lastRow="0" w:firstColumn="0" w:lastColumn="0" w:oddVBand="0" w:evenVBand="0" w:oddHBand="0" w:evenHBand="0" w:firstRowFirstColumn="0" w:firstRowLastColumn="0" w:lastRowFirstColumn="0" w:lastRowLastColumn="0"/>
+              <w:rPr>
+                <w:lang w:val="es-MX"/>
+              </w:rPr>
+            </w:pPr>
+            <w:r>
+              <w:rPr>
+                <w:lang w:val="es-MX"/>
+              </w:rPr>
+              <w:t>SAV</w:t>
+            </w:r>
+            <w:r>
+              <w:rPr>
+                <w:rFonts w:cstheme="minorHAnsi"/>
+                <w:color w:val="000000" w:themeColor="text1"/>
+              </w:rPr>
+              <w:t xml:space="preserve"> _DD.docx</w:t>
+            </w:r>
+          </w:p>
+        </w:tc>
+        <w:tc>
+          <w:tcPr>
+            <w:tcW w:w="2124" w:type="dxa"/>
+          </w:tcPr>
+          <w:p>
+            <w:pPr>
+              <w:cnfStyle w:val="000000000000" w:firstRow="0" w:lastRow="0" w:firstColumn="0" w:lastColumn="0" w:oddVBand="0" w:evenVBand="0" w:oddHBand="0" w:evenHBand="0" w:firstRowFirstColumn="0" w:firstRowLastColumn="0" w:lastRowFirstColumn="0" w:lastRowLastColumn="0"/>
+              <w:rPr>
+                <w:lang w:val="es-MX"/>
+              </w:rPr>
+            </w:pPr>
+            <w:r>
+              <w:rPr>
+                <w:lang w:val="es-MX"/>
+              </w:rPr>
+              <w:t>SAV</w:t>
+            </w:r>
+          </w:p>
+        </w:tc>
+      </w:tr>
+      <w:tr>
+        <w:tc>
+          <w:tcPr>
+            <w:cnfStyle w:val="001000000000" w:firstRow="0" w:lastRow="0" w:firstColumn="1" w:lastColumn="0" w:oddVBand="0" w:evenVBand="0" w:oddHBand="0" w:evenHBand="0" w:firstRowFirstColumn="0" w:firstRowLastColumn="0" w:lastRowFirstColumn="0" w:lastRowLastColumn="0"/>
+            <w:tcW w:w="2123" w:type="dxa"/>
+          </w:tcPr>
+          <w:p>
+            <w:pPr>
+              <w:spacing w:after="160" w:line="259" w:lineRule="auto"/>
+              <w:rPr>
+                <w:rFonts w:asciiTheme="majorHAnsi" w:hAnsiTheme="majorHAnsi" w:cstheme="minorHAnsi"/>
+                <w:b w:val="0"/>
+                <w:color w:val="000000" w:themeColor="text1"/>
+                <w:sz w:val="24"/>
+                <w:szCs w:val="24"/>
+              </w:rPr>
+            </w:pPr>
+            <w:r>
+              <w:rPr>
+                <w:rFonts w:asciiTheme="majorHAnsi" w:hAnsiTheme="majorHAnsi" w:cstheme="minorHAnsi"/>
+                <w:b w:val="0"/>
+                <w:color w:val="000000" w:themeColor="text1"/>
+                <w:sz w:val="24"/>
+                <w:szCs w:val="24"/>
+              </w:rPr>
+              <w:t>Manual de usuario</w:t>
+            </w:r>
+          </w:p>
+        </w:tc>
+        <w:tc>
+          <w:tcPr>
+            <w:tcW w:w="2123" w:type="dxa"/>
+          </w:tcPr>
+          <w:p>
+            <w:pPr>
+              <w:cnfStyle w:val="000000000000" w:firstRow="0" w:lastRow="0" w:firstColumn="0" w:lastColumn="0" w:oddVBand="0" w:evenVBand="0" w:oddHBand="0" w:evenHBand="0" w:firstRowFirstColumn="0" w:firstRowLastColumn="0" w:lastRowFirstColumn="0" w:lastRowLastColumn="0"/>
+              <w:rPr>
+                <w:lang w:val="es-MX"/>
+              </w:rPr>
+            </w:pPr>
+            <w:r>
+              <w:rPr>
+                <w:rFonts w:cstheme="minorHAnsi"/>
+                <w:color w:val="000000" w:themeColor="text1"/>
+              </w:rPr>
+              <w:t>.docx</w:t>
+            </w:r>
+          </w:p>
+        </w:tc>
+        <w:tc>
+          <w:tcPr>
+            <w:tcW w:w="2124" w:type="dxa"/>
+          </w:tcPr>
+          <w:p>
+            <w:pPr>
+              <w:cnfStyle w:val="000000000000" w:firstRow="0" w:lastRow="0" w:firstColumn="0" w:lastColumn="0" w:oddVBand="0" w:evenVBand="0" w:oddHBand="0" w:evenHBand="0" w:firstRowFirstColumn="0" w:firstRowLastColumn="0" w:lastRowFirstColumn="0" w:lastRowLastColumn="0"/>
+              <w:rPr>
+                <w:lang w:val="es-MX"/>
+              </w:rPr>
+            </w:pPr>
+            <w:r>
+              <w:rPr>
+                <w:lang w:val="es-MX"/>
+              </w:rPr>
+              <w:t>SAV</w:t>
+            </w:r>
+            <w:r>
+              <w:rPr>
+                <w:rFonts w:cstheme="minorHAnsi"/>
+                <w:color w:val="000000" w:themeColor="text1"/>
+              </w:rPr>
+              <w:t xml:space="preserve"> _MU.docx</w:t>
+            </w:r>
+          </w:p>
+        </w:tc>
+        <w:tc>
+          <w:tcPr>
+            <w:tcW w:w="2124" w:type="dxa"/>
+          </w:tcPr>
+          <w:p>
+            <w:pPr>
+              <w:cnfStyle w:val="000000000000" w:firstRow="0" w:lastRow="0" w:firstColumn="0" w:lastColumn="0" w:oddVBand="0" w:evenVBand="0" w:oddHBand="0" w:evenHBand="0" w:firstRowFirstColumn="0" w:firstRowLastColumn="0" w:lastRowFirstColumn="0" w:lastRowLastColumn="0"/>
+              <w:rPr>
+                <w:lang w:val="es-MX"/>
+              </w:rPr>
+            </w:pPr>
+            <w:r>
+              <w:rPr>
+                <w:lang w:val="es-MX"/>
+              </w:rPr>
+              <w:t>SAV</w:t>
+            </w:r>
+          </w:p>
+        </w:tc>
+      </w:tr>
+      <w:tr>
+        <w:tc>
+          <w:tcPr>
+            <w:cnfStyle w:val="001000000000" w:firstRow="0" w:lastRow="0" w:firstColumn="1" w:lastColumn="0" w:oddVBand="0" w:evenVBand="0" w:oddHBand="0" w:evenHBand="0" w:firstRowFirstColumn="0" w:firstRowLastColumn="0" w:lastRowFirstColumn="0" w:lastRowLastColumn="0"/>
+            <w:tcW w:w="2123" w:type="dxa"/>
+          </w:tcPr>
+          <w:p>
+            <w:pPr>
+              <w:spacing w:after="160" w:line="259" w:lineRule="auto"/>
+              <w:rPr>
+                <w:rFonts w:asciiTheme="majorHAnsi" w:hAnsiTheme="majorHAnsi" w:cstheme="minorHAnsi"/>
+                <w:b w:val="0"/>
+                <w:color w:val="000000" w:themeColor="text1"/>
+                <w:sz w:val="24"/>
+                <w:szCs w:val="24"/>
+              </w:rPr>
+            </w:pPr>
+            <w:proofErr w:type="spellStart"/>
+            <w:r>
+              <w:rPr>
+                <w:rFonts w:asciiTheme="majorHAnsi" w:hAnsiTheme="majorHAnsi" w:cstheme="minorHAnsi"/>
+                <w:b w:val="0"/>
+                <w:color w:val="000000" w:themeColor="text1"/>
+                <w:sz w:val="24"/>
+                <w:szCs w:val="24"/>
+              </w:rPr>
+              <w:t>Codigo</w:t>
+            </w:r>
+            <w:proofErr w:type="spellEnd"/>
+            <w:r>
+              <w:rPr>
+                <w:rFonts w:asciiTheme="majorHAnsi" w:hAnsiTheme="majorHAnsi" w:cstheme="minorHAnsi"/>
+                <w:b w:val="0"/>
+                <w:color w:val="000000" w:themeColor="text1"/>
+                <w:sz w:val="24"/>
+                <w:szCs w:val="24"/>
+              </w:rPr>
+              <w:t xml:space="preserve"> fuente back-</w:t>
+            </w:r>
+            <w:proofErr w:type="spellStart"/>
+            <w:r>
+              <w:rPr>
+                <w:rFonts w:asciiTheme="majorHAnsi" w:hAnsiTheme="majorHAnsi" w:cstheme="minorHAnsi"/>
+                <w:b w:val="0"/>
+                <w:color w:val="000000" w:themeColor="text1"/>
+                <w:sz w:val="24"/>
+                <w:szCs w:val="24"/>
+              </w:rPr>
+              <w:t>End</w:t>
+            </w:r>
+            <w:proofErr w:type="spellEnd"/>
+          </w:p>
+        </w:tc>
+        <w:tc>
+          <w:tcPr>
+            <w:tcW w:w="2123" w:type="dxa"/>
+          </w:tcPr>
+          <w:p>
+            <w:pPr>
+              <w:cnfStyle w:val="000000000000" w:firstRow="0" w:lastRow="0" w:firstColumn="0" w:lastColumn="0" w:oddVBand="0" w:evenVBand="0" w:oddHBand="0" w:evenHBand="0" w:firstRowFirstColumn="0" w:firstRowLastColumn="0" w:lastRowFirstColumn="0" w:lastRowLastColumn="0"/>
+              <w:rPr>
+                <w:lang w:val="es-MX"/>
+              </w:rPr>
+            </w:pPr>
+            <w:r>
+              <w:rPr>
+                <w:rFonts w:cstheme="minorHAnsi"/>
+                <w:color w:val="000000" w:themeColor="text1"/>
+              </w:rPr>
+              <w:t>.zip</w:t>
+            </w:r>
+          </w:p>
+        </w:tc>
+        <w:tc>
+          <w:tcPr>
+            <w:tcW w:w="2124" w:type="dxa"/>
+          </w:tcPr>
+          <w:p>
+            <w:pPr>
+              <w:cnfStyle w:val="000000000000" w:firstRow="0" w:lastRow="0" w:firstColumn="0" w:lastColumn="0" w:oddVBand="0" w:evenVBand="0" w:oddHBand="0" w:evenHBand="0" w:firstRowFirstColumn="0" w:firstRowLastColumn="0" w:lastRowFirstColumn="0" w:lastRowLastColumn="0"/>
+              <w:rPr>
+                <w:lang w:val="es-MX"/>
+              </w:rPr>
+            </w:pPr>
+            <w:r>
+              <w:rPr>
+                <w:lang w:val="es-MX"/>
+              </w:rPr>
+              <w:t>SAV</w:t>
+            </w:r>
+            <w:r>
+              <w:rPr>
+                <w:rFonts w:cstheme="minorHAnsi"/>
+                <w:color w:val="000000" w:themeColor="text1"/>
+              </w:rPr>
+              <w:t xml:space="preserve"> _CFB.zip</w:t>
+            </w:r>
+          </w:p>
+        </w:tc>
+        <w:tc>
+          <w:tcPr>
+            <w:tcW w:w="2124" w:type="dxa"/>
+          </w:tcPr>
+          <w:p>
+            <w:pPr>
+              <w:cnfStyle w:val="000000000000" w:firstRow="0" w:lastRow="0" w:firstColumn="0" w:lastColumn="0" w:oddVBand="0" w:evenVBand="0" w:oddHBand="0" w:evenHBand="0" w:firstRowFirstColumn="0" w:firstRowLastColumn="0" w:lastRowFirstColumn="0" w:lastRowLastColumn="0"/>
+              <w:rPr>
+                <w:lang w:val="es-MX"/>
+              </w:rPr>
+            </w:pPr>
+            <w:r>
+              <w:rPr>
+                <w:lang w:val="es-MX"/>
+              </w:rPr>
+              <w:t>SAV</w:t>
+            </w:r>
+          </w:p>
+        </w:tc>
+      </w:tr>
+      <w:tr>
+        <w:tc>
+          <w:tcPr>
+            <w:cnfStyle w:val="001000000000" w:firstRow="0" w:lastRow="0" w:firstColumn="1" w:lastColumn="0" w:oddVBand="0" w:evenVBand="0" w:oddHBand="0" w:evenHBand="0" w:firstRowFirstColumn="0" w:firstRowLastColumn="0" w:lastRowFirstColumn="0" w:lastRowLastColumn="0"/>
+            <w:tcW w:w="2123" w:type="dxa"/>
+          </w:tcPr>
+          <w:p>
+            <w:pPr>
+              <w:rPr>
+                <w:rFonts w:asciiTheme="majorHAnsi" w:hAnsiTheme="majorHAnsi" w:cstheme="minorHAnsi"/>
+                <w:b w:val="0"/>
+                <w:color w:val="000000" w:themeColor="text1"/>
+                <w:sz w:val="24"/>
+                <w:szCs w:val="24"/>
+              </w:rPr>
+            </w:pPr>
+            <w:proofErr w:type="spellStart"/>
+            <w:r>
+              <w:rPr>
+                <w:rFonts w:asciiTheme="majorHAnsi" w:hAnsiTheme="majorHAnsi" w:cstheme="minorHAnsi"/>
+                <w:b w:val="0"/>
+                <w:color w:val="000000" w:themeColor="text1"/>
+                <w:sz w:val="24"/>
+                <w:szCs w:val="24"/>
+              </w:rPr>
+              <w:t>Codigo</w:t>
+            </w:r>
+            <w:proofErr w:type="spellEnd"/>
+            <w:r>
+              <w:rPr>
+                <w:rFonts w:asciiTheme="majorHAnsi" w:hAnsiTheme="majorHAnsi" w:cstheme="minorHAnsi"/>
+                <w:b w:val="0"/>
+                <w:color w:val="000000" w:themeColor="text1"/>
+                <w:sz w:val="24"/>
+                <w:szCs w:val="24"/>
+              </w:rPr>
+              <w:t xml:space="preserve"> fuente </w:t>
+            </w:r>
+            <w:proofErr w:type="spellStart"/>
+            <w:r>
+              <w:rPr>
+                <w:rFonts w:asciiTheme="majorHAnsi" w:hAnsiTheme="majorHAnsi" w:cstheme="minorHAnsi"/>
+                <w:b w:val="0"/>
+                <w:color w:val="000000" w:themeColor="text1"/>
+                <w:sz w:val="24"/>
+                <w:szCs w:val="24"/>
+              </w:rPr>
+              <w:t>front-End</w:t>
+            </w:r>
+            <w:proofErr w:type="spellEnd"/>
+          </w:p>
+          <w:p>
+            <w:pPr>
+              <w:rPr>
+                <w:rFonts w:asciiTheme="majorHAnsi" w:hAnsiTheme="majorHAnsi" w:cstheme="minorHAnsi"/>
+                <w:b w:val="0"/>
+                <w:sz w:val="16"/>
+                <w:szCs w:val="16"/>
+              </w:rPr>
+            </w:pPr>
+          </w:p>
+        </w:tc>
+        <w:tc>
+          <w:tcPr>
+            <w:tcW w:w="2123" w:type="dxa"/>
+          </w:tcPr>
+          <w:p>
+            <w:pPr>
+              <w:cnfStyle w:val="000000000000" w:firstRow="0" w:lastRow="0" w:firstColumn="0" w:lastColumn="0" w:oddVBand="0" w:evenVBand="0" w:oddHBand="0" w:evenHBand="0" w:firstRowFirstColumn="0" w:firstRowLastColumn="0" w:lastRowFirstColumn="0" w:lastRowLastColumn="0"/>
+              <w:rPr>
+                <w:lang w:val="es-MX"/>
+              </w:rPr>
+            </w:pPr>
+            <w:r>
+              <w:rPr>
+                <w:rFonts w:cstheme="minorHAnsi"/>
+                <w:color w:val="000000" w:themeColor="text1"/>
+              </w:rPr>
+              <w:t>.zip</w:t>
+            </w:r>
+          </w:p>
+        </w:tc>
+        <w:tc>
+          <w:tcPr>
+            <w:tcW w:w="2124" w:type="dxa"/>
+          </w:tcPr>
+          <w:p>
+            <w:pPr>
+              <w:cnfStyle w:val="000000000000" w:firstRow="0" w:lastRow="0" w:firstColumn="0" w:lastColumn="0" w:oddVBand="0" w:evenVBand="0" w:oddHBand="0" w:evenHBand="0" w:firstRowFirstColumn="0" w:firstRowLastColumn="0" w:lastRowFirstColumn="0" w:lastRowLastColumn="0"/>
+              <w:rPr>
+                <w:lang w:val="es-MX"/>
+              </w:rPr>
+            </w:pPr>
+            <w:r>
+              <w:rPr>
+                <w:lang w:val="es-MX"/>
+              </w:rPr>
+              <w:t>SAV</w:t>
+            </w:r>
+            <w:r>
+              <w:rPr>
+                <w:rFonts w:cstheme="minorHAnsi"/>
+                <w:color w:val="000000" w:themeColor="text1"/>
+              </w:rPr>
+              <w:t xml:space="preserve"> _CFF.zip</w:t>
+            </w:r>
+          </w:p>
+        </w:tc>
+        <w:tc>
+          <w:tcPr>
+            <w:tcW w:w="2124" w:type="dxa"/>
+          </w:tcPr>
+          <w:p>
+            <w:pPr>
+              <w:cnfStyle w:val="000000000000" w:firstRow="0" w:lastRow="0" w:firstColumn="0" w:lastColumn="0" w:oddVBand="0" w:evenVBand="0" w:oddHBand="0" w:evenHBand="0" w:firstRowFirstColumn="0" w:firstRowLastColumn="0" w:lastRowFirstColumn="0" w:lastRowLastColumn="0"/>
+              <w:rPr>
+                <w:lang w:val="es-MX"/>
+              </w:rPr>
+            </w:pPr>
+            <w:r>
+              <w:rPr>
+                <w:lang w:val="es-MX"/>
+              </w:rPr>
+              <w:t>SAV</w:t>
+            </w:r>
+          </w:p>
+        </w:tc>
+      </w:tr>
+      <w:tr>
+        <w:tc>
+          <w:tcPr>
+            <w:cnfStyle w:val="001000000000" w:firstRow="0" w:lastRow="0" w:firstColumn="1" w:lastColumn="0" w:oddVBand="0" w:evenVBand="0" w:oddHBand="0" w:evenHBand="0" w:firstRowFirstColumn="0" w:firstRowLastColumn="0" w:lastRowFirstColumn="0" w:lastRowLastColumn="0"/>
+            <w:tcW w:w="2123" w:type="dxa"/>
+          </w:tcPr>
+          <w:p>
+            <w:pPr>
+              <w:rPr>
+                <w:rFonts w:asciiTheme="majorHAnsi" w:hAnsiTheme="majorHAnsi" w:cstheme="minorHAnsi"/>
+                <w:b w:val="0"/>
+                <w:sz w:val="24"/>
+                <w:szCs w:val="24"/>
+              </w:rPr>
+            </w:pPr>
+            <w:r>
+              <w:rPr>
+                <w:rFonts w:asciiTheme="majorHAnsi" w:hAnsiTheme="majorHAnsi" w:cstheme="minorHAnsi"/>
+                <w:b w:val="0"/>
+                <w:color w:val="000000" w:themeColor="text1"/>
+                <w:sz w:val="24"/>
+                <w:szCs w:val="24"/>
+              </w:rPr>
+              <w:t>Script de la base de datos</w:t>
+            </w:r>
+          </w:p>
+        </w:tc>
+        <w:tc>
+          <w:tcPr>
+            <w:tcW w:w="2123" w:type="dxa"/>
+          </w:tcPr>
+          <w:p>
+            <w:pPr>
+              <w:cnfStyle w:val="000000000000" w:firstRow="0" w:lastRow="0" w:firstColumn="0" w:lastColumn="0" w:oddVBand="0" w:evenVBand="0" w:oddHBand="0" w:evenHBand="0" w:firstRowFirstColumn="0" w:firstRowLastColumn="0" w:lastRowFirstColumn="0" w:lastRowLastColumn="0"/>
+              <w:rPr>
+                <w:lang w:val="es-MX"/>
+              </w:rPr>
+            </w:pPr>
+            <w:r>
+              <w:rPr>
+                <w:rFonts w:cstheme="minorHAnsi"/>
+                <w:color w:val="000000" w:themeColor="text1"/>
+              </w:rPr>
+              <w:t>.</w:t>
+            </w:r>
+            <w:proofErr w:type="spellStart"/>
+            <w:r>
+              <w:rPr>
+                <w:rFonts w:cstheme="minorHAnsi"/>
+                <w:color w:val="000000" w:themeColor="text1"/>
+              </w:rPr>
+              <w:t>sql</w:t>
+            </w:r>
+            <w:proofErr w:type="spellEnd"/>
+          </w:p>
+        </w:tc>
+        <w:tc>
+          <w:tcPr>
+            <w:tcW w:w="2124" w:type="dxa"/>
+          </w:tcPr>
+          <w:p>
+            <w:pPr>
+              <w:cnfStyle w:val="000000000000" w:firstRow="0" w:lastRow="0" w:firstColumn="0" w:lastColumn="0" w:oddVBand="0" w:evenVBand="0" w:oddHBand="0" w:evenHBand="0" w:firstRowFirstColumn="0" w:firstRowLastColumn="0" w:lastRowFirstColumn="0" w:lastRowLastColumn="0"/>
+              <w:rPr>
+                <w:lang w:val="es-MX"/>
+              </w:rPr>
+            </w:pPr>
+            <w:r>
+              <w:rPr>
+                <w:lang w:val="es-MX"/>
+              </w:rPr>
+              <w:t>SAV</w:t>
+            </w:r>
+            <w:r>
+              <w:rPr>
+                <w:rFonts w:cstheme="minorHAnsi"/>
+                <w:color w:val="000000" w:themeColor="text1"/>
+              </w:rPr>
+              <w:t xml:space="preserve"> _</w:t>
+            </w:r>
+            <w:proofErr w:type="spellStart"/>
+            <w:r>
+              <w:rPr>
+                <w:rFonts w:cstheme="minorHAnsi"/>
+                <w:color w:val="000000" w:themeColor="text1"/>
+              </w:rPr>
+              <w:t>SBD.sql</w:t>
+            </w:r>
+            <w:proofErr w:type="spellEnd"/>
+          </w:p>
+        </w:tc>
+        <w:tc>
+          <w:tcPr>
+            <w:tcW w:w="2124" w:type="dxa"/>
+          </w:tcPr>
+          <w:p>
+            <w:pPr>
+              <w:cnfStyle w:val="000000000000" w:firstRow="0" w:lastRow="0" w:firstColumn="0" w:lastColumn="0" w:oddVBand="0" w:evenVBand="0" w:oddHBand="0" w:evenHBand="0" w:firstRowFirstColumn="0" w:firstRowLastColumn="0" w:lastRowFirstColumn="0" w:lastRowLastColumn="0"/>
+              <w:rPr>
+                <w:lang w:val="es-MX"/>
+              </w:rPr>
+            </w:pPr>
+            <w:r>
+              <w:rPr>
+                <w:lang w:val="es-MX"/>
+              </w:rPr>
+              <w:t>SAV</w:t>
+            </w:r>
+          </w:p>
+        </w:tc>
+      </w:tr>
+    </w:tbl>
+    <w:p>
+      <w:pPr>
+        <w:rPr>
+          <w:lang w:val="es-MX"/>
+        </w:rPr>
+      </w:pPr>
+    </w:p>
+    <w:p>
+      <w:pPr>
+        <w:jc w:val="center"/>
         <w:rPr>
           <w:b/>
           <w:sz w:val="20"/>
         </w:rPr>
-        <w:t>lasificación de los ítems de configuración</w:t>
+      </w:pPr>
+      <w:r>
+        <w:rPr>
+          <w:b/>
+          <w:sz w:val="20"/>
+        </w:rPr>
+        <w:t xml:space="preserve">Tabla </w:t>
+      </w:r>
+      <w:r>
+        <w:rPr>
+          <w:b/>
+          <w:sz w:val="20"/>
+        </w:rPr>
+        <w:t>7</w:t>
+      </w:r>
+      <w:r>
+        <w:rPr>
+          <w:b/>
+          <w:sz w:val="20"/>
+        </w:rPr>
+        <w:t xml:space="preserve">. </w:t>
+      </w:r>
+      <w:r>
+        <w:rPr>
+          <w:b/>
+          <w:sz w:val="20"/>
+        </w:rPr>
+        <w:t>Lista de ítem y nomenclatura</w:t>
       </w:r>
     </w:p>
     <w:p>
       <w:pPr>
-        <w:pStyle w:val="Prrafodelista"/>
         <w:rPr>
           <w:lang w:val="es-MX"/>
         </w:rPr>
@@ -11277,7 +13468,7 @@
 </file>
 
 <file path=customXml/itemProps1.xml><?xml version="1.0" encoding="utf-8"?>
-<ds:datastoreItem xmlns:ds="http://schemas.openxmlformats.org/officeDocument/2006/customXml" ds:itemID="{26858F7C-C761-4056-8C5D-85FA15BAC5D4}">
+<ds:datastoreItem xmlns:ds="http://schemas.openxmlformats.org/officeDocument/2006/customXml" ds:itemID="{32ED7710-BD79-439F-A9A1-02651A9735D0}">
   <ds:schemaRefs>
     <ds:schemaRef ds:uri="http://schemas.openxmlformats.org/officeDocument/2006/bibliography"/>
   </ds:schemaRefs>

</xml_diff>